<commit_message>
Refactoring type checking(implementing) use methods, and rename parameters, and make models for preserve archface and javacode pairs.
</commit_message>
<xml_diff>
--- a/iArch仕様書.docx
+++ b/iArch仕様書.docx
@@ -1,6 +1,6 @@
 
 <file path=word/document.xml><?xml version="1.0" encoding="utf-8"?>
-<w:document xmlns:wpc="http://schemas.microsoft.com/office/word/2010/wordprocessingCanvas" xmlns:mc="http://schemas.openxmlformats.org/markup-compatibility/2006" xmlns:o="urn:schemas-microsoft-com:office:office" xmlns:r="http://schemas.openxmlformats.org/officeDocument/2006/relationships" xmlns:m="http://schemas.openxmlformats.org/officeDocument/2006/math" xmlns:v="urn:schemas-microsoft-com:vml" xmlns:wp14="http://schemas.microsoft.com/office/word/2010/wordprocessingDrawing" xmlns:wp="http://schemas.openxmlformats.org/drawingml/2006/wordprocessingDrawing" xmlns:w10="urn:schemas-microsoft-com:office:word" xmlns:w="http://schemas.openxmlformats.org/wordprocessingml/2006/main" xmlns:w14="http://schemas.microsoft.com/office/word/2010/wordml" xmlns:wpg="http://schemas.microsoft.com/office/word/2010/wordprocessingGroup" xmlns:wpi="http://schemas.microsoft.com/office/word/2010/wordprocessingInk" xmlns:wne="http://schemas.microsoft.com/office/word/2006/wordml" xmlns:wps="http://schemas.microsoft.com/office/word/2010/wordprocessingShape" mc:Ignorable="w14 wp14">
+<w:document xmlns:wpc="http://schemas.microsoft.com/office/word/2010/wordprocessingCanvas" xmlns:mo="http://schemas.microsoft.com/office/mac/office/2008/main" xmlns:mc="http://schemas.openxmlformats.org/markup-compatibility/2006" xmlns:mv="urn:schemas-microsoft-com:mac:vml" xmlns:o="urn:schemas-microsoft-com:office:office" xmlns:r="http://schemas.openxmlformats.org/officeDocument/2006/relationships" xmlns:m="http://schemas.openxmlformats.org/officeDocument/2006/math" xmlns:v="urn:schemas-microsoft-com:vml" xmlns:wp14="http://schemas.microsoft.com/office/word/2010/wordprocessingDrawing" xmlns:wp="http://schemas.openxmlformats.org/drawingml/2006/wordprocessingDrawing" xmlns:w10="urn:schemas-microsoft-com:office:word" xmlns:w="http://schemas.openxmlformats.org/wordprocessingml/2006/main" xmlns:w14="http://schemas.microsoft.com/office/word/2010/wordml" xmlns:w15="http://schemas.microsoft.com/office/word/2012/wordml" xmlns:wpg="http://schemas.microsoft.com/office/word/2010/wordprocessingGroup" xmlns:wpi="http://schemas.microsoft.com/office/word/2010/wordprocessingInk" xmlns:wne="http://schemas.microsoft.com/office/word/2006/wordml" xmlns:wps="http://schemas.microsoft.com/office/word/2010/wordprocessingShape" mc:Ignorable="w14 w15 wp14">
   <w:body>
     <w:p>
       <w:pPr>
@@ -42,14 +42,7 @@
           <w:rFonts w:ascii="Ricty" w:eastAsia="Ricty" w:hAnsi="Ricty"/>
           <w:sz w:val="56"/>
         </w:rPr>
-        <w:t>iArch</w:t>
-      </w:r>
-      <w:r>
-        <w:rPr>
-          <w:rFonts w:ascii="Ricty" w:eastAsia="Ricty" w:hAnsi="Ricty"/>
-          <w:sz w:val="56"/>
-        </w:rPr>
-        <w:t>仕様書</w:t>
+        <w:t>iArch仕様書</w:t>
       </w:r>
     </w:p>
     <w:p>
@@ -65,14 +58,7 @@
           <w:rFonts w:ascii="Ricty" w:eastAsia="Ricty" w:hAnsi="Ricty"/>
           <w:sz w:val="32"/>
         </w:rPr>
-        <w:t>V</w:t>
-      </w:r>
-      <w:r>
-        <w:rPr>
-          <w:rFonts w:ascii="Ricty" w:eastAsia="Ricty" w:hAnsi="Ricty"/>
-          <w:sz w:val="32"/>
-        </w:rPr>
-        <w:t>0.1</w:t>
+        <w:t>V0.1</w:t>
       </w:r>
     </w:p>
     <w:p>
@@ -396,25 +382,7 @@
               <w:rPr>
                 <w:rFonts w:ascii="Ricty" w:eastAsia="Ricty" w:hAnsi="Ricty"/>
               </w:rPr>
-              <w:t>2015/0</w:t>
-            </w:r>
-            <w:r>
-              <w:rPr>
-                <w:rFonts w:ascii="Ricty" w:eastAsia="Ricty" w:hAnsi="Ricty"/>
-              </w:rPr>
-              <w:t>2</w:t>
-            </w:r>
-            <w:r>
-              <w:rPr>
-                <w:rFonts w:ascii="Ricty" w:eastAsia="Ricty" w:hAnsi="Ricty"/>
-              </w:rPr>
-              <w:t>/2</w:t>
-            </w:r>
-            <w:r>
-              <w:rPr>
-                <w:rFonts w:ascii="Ricty" w:eastAsia="Ricty" w:hAnsi="Ricty"/>
-              </w:rPr>
-              <w:t>6</w:t>
+              <w:t>2015/02/26</w:t>
             </w:r>
             <w:r>
               <w:rPr>
@@ -529,7 +497,7 @@
         <w:ind w:leftChars="0"/>
         <w:jc w:val="center"/>
         <w:rPr>
-          <w:rFonts w:ascii="Ricty" w:eastAsia="Ricty" w:hAnsi="Ricty" w:hint="eastAsia"/>
+          <w:rFonts w:ascii="Ricty" w:eastAsia="Ricty" w:hAnsi="Ricty"/>
           <w:sz w:val="32"/>
         </w:rPr>
       </w:pPr>
@@ -552,7 +520,7 @@
         <w:ind w:leftChars="0"/>
         <w:jc w:val="left"/>
         <w:rPr>
-          <w:rFonts w:ascii="Ricty" w:eastAsia="Ricty" w:hAnsi="Ricty" w:hint="eastAsia"/>
+          <w:rFonts w:ascii="Ricty" w:eastAsia="Ricty" w:hAnsi="Ricty"/>
           <w:sz w:val="28"/>
         </w:rPr>
       </w:pPr>
@@ -570,7 +538,7 @@
         <w:ind w:leftChars="0" w:left="567"/>
         <w:jc w:val="left"/>
         <w:rPr>
-          <w:rFonts w:ascii="Ricty" w:eastAsia="Ricty" w:hAnsi="Ricty" w:hint="eastAsia"/>
+          <w:rFonts w:ascii="Ricty" w:eastAsia="Ricty" w:hAnsi="Ricty"/>
           <w:sz w:val="24"/>
         </w:rPr>
       </w:pPr>
@@ -595,7 +563,7 @@
         <w:ind w:leftChars="0" w:left="567"/>
         <w:jc w:val="left"/>
         <w:rPr>
-          <w:rFonts w:ascii="Ricty" w:eastAsia="Ricty" w:hAnsi="Ricty" w:hint="eastAsia"/>
+          <w:rFonts w:ascii="Ricty" w:eastAsia="Ricty" w:hAnsi="Ricty"/>
           <w:sz w:val="24"/>
         </w:rPr>
       </w:pPr>
@@ -617,7 +585,7 @@
         <w:ind w:leftChars="0"/>
         <w:jc w:val="left"/>
         <w:rPr>
-          <w:rFonts w:ascii="Ricty" w:eastAsia="Ricty" w:hAnsi="Ricty" w:hint="eastAsia"/>
+          <w:rFonts w:ascii="Ricty" w:eastAsia="Ricty" w:hAnsi="Ricty"/>
           <w:sz w:val="28"/>
         </w:rPr>
       </w:pPr>
@@ -774,6 +742,7 @@
                 <w:rFonts w:ascii="Ricty" w:eastAsia="Ricty" w:hAnsi="Ricty"/>
               </w:rPr>
             </w:pPr>
+            <w:proofErr w:type="gramStart"/>
             <w:r>
               <w:rPr>
                 <w:rFonts w:ascii="Ricty" w:eastAsia="Ricty" w:hAnsi="Ricty" w:hint="eastAsia"/>
@@ -781,6 +750,7 @@
               </w:rPr>
               <w:t>iArch</w:t>
             </w:r>
+            <w:proofErr w:type="gramEnd"/>
           </w:p>
         </w:tc>
         <w:tc>
@@ -978,7 +948,7 @@
           <w:p>
             <w:pPr>
               <w:rPr>
-                <w:rFonts w:ascii="Ricty" w:eastAsia="Ricty" w:hAnsi="Ricty" w:hint="eastAsia"/>
+                <w:rFonts w:ascii="Ricty" w:eastAsia="Ricty" w:hAnsi="Ricty"/>
                 <w:sz w:val="22"/>
               </w:rPr>
             </w:pPr>
@@ -1024,7 +994,7 @@
           <w:p>
             <w:pPr>
               <w:rPr>
-                <w:rFonts w:ascii="Ricty" w:eastAsia="Ricty" w:hAnsi="Ricty" w:hint="eastAsia"/>
+                <w:rFonts w:ascii="Ricty" w:eastAsia="Ricty" w:hAnsi="Ricty"/>
               </w:rPr>
             </w:pPr>
             <w:proofErr w:type="spellStart"/>
@@ -1058,7 +1028,7 @@
           <w:p>
             <w:pPr>
               <w:rPr>
-                <w:rFonts w:ascii="Ricty" w:eastAsia="Ricty" w:hAnsi="Ricty" w:hint="eastAsia"/>
+                <w:rFonts w:ascii="Ricty" w:eastAsia="Ricty" w:hAnsi="Ricty"/>
               </w:rPr>
             </w:pPr>
             <w:r>
@@ -1084,7 +1054,7 @@
           <w:p>
             <w:pPr>
               <w:rPr>
-                <w:rFonts w:ascii="Ricty" w:eastAsia="Ricty" w:hAnsi="Ricty" w:hint="eastAsia"/>
+                <w:rFonts w:ascii="Ricty" w:eastAsia="Ricty" w:hAnsi="Ricty"/>
                 <w:sz w:val="22"/>
               </w:rPr>
             </w:pPr>
@@ -1130,7 +1100,7 @@
           <w:p>
             <w:pPr>
               <w:rPr>
-                <w:rFonts w:ascii="Ricty" w:eastAsia="Ricty" w:hAnsi="Ricty" w:hint="eastAsia"/>
+                <w:rFonts w:ascii="Ricty" w:eastAsia="Ricty" w:hAnsi="Ricty"/>
               </w:rPr>
             </w:pPr>
             <w:proofErr w:type="spellStart"/>
@@ -1164,7 +1134,7 @@
           <w:p>
             <w:pPr>
               <w:rPr>
-                <w:rFonts w:ascii="Ricty" w:eastAsia="Ricty" w:hAnsi="Ricty" w:hint="eastAsia"/>
+                <w:rFonts w:ascii="Ricty" w:eastAsia="Ricty" w:hAnsi="Ricty"/>
               </w:rPr>
             </w:pPr>
             <w:r>
@@ -1190,7 +1160,7 @@
           <w:p>
             <w:pPr>
               <w:rPr>
-                <w:rFonts w:ascii="Ricty" w:eastAsia="Ricty" w:hAnsi="Ricty" w:hint="eastAsia"/>
+                <w:rFonts w:ascii="Ricty" w:eastAsia="Ricty" w:hAnsi="Ricty"/>
                 <w:sz w:val="22"/>
               </w:rPr>
             </w:pPr>
@@ -1227,7 +1197,7 @@
           <w:p>
             <w:pPr>
               <w:rPr>
-                <w:rFonts w:ascii="Ricty" w:eastAsia="Ricty" w:hAnsi="Ricty" w:hint="eastAsia"/>
+                <w:rFonts w:ascii="Ricty" w:eastAsia="Ricty" w:hAnsi="Ricty"/>
               </w:rPr>
             </w:pPr>
           </w:p>
@@ -1245,7 +1215,7 @@
           <w:p>
             <w:pPr>
               <w:rPr>
-                <w:rFonts w:ascii="Ricty" w:eastAsia="Ricty" w:hAnsi="Ricty" w:hint="eastAsia"/>
+                <w:rFonts w:ascii="Ricty" w:eastAsia="Ricty" w:hAnsi="Ricty"/>
               </w:rPr>
             </w:pPr>
           </w:p>
@@ -1261,7 +1231,7 @@
         </w:numPr>
         <w:ind w:leftChars="0"/>
         <w:rPr>
-          <w:rFonts w:ascii="Ricty" w:eastAsia="Ricty" w:hAnsi="Ricty" w:hint="eastAsia"/>
+          <w:rFonts w:ascii="Ricty" w:eastAsia="Ricty" w:hAnsi="Ricty"/>
           <w:sz w:val="28"/>
         </w:rPr>
       </w:pPr>
@@ -1415,7 +1385,7 @@
     <w:p>
       <w:pPr>
         <w:rPr>
-          <w:rFonts w:ascii="Ricty" w:eastAsia="Ricty" w:hAnsi="Ricty" w:hint="eastAsia"/>
+          <w:rFonts w:ascii="Ricty" w:eastAsia="Ricty" w:hAnsi="Ricty"/>
           <w:sz w:val="28"/>
         </w:rPr>
       </w:pPr>
@@ -1430,7 +1400,7 @@
         <w:ind w:leftChars="0"/>
         <w:jc w:val="left"/>
         <w:rPr>
-          <w:rFonts w:ascii="Ricty" w:eastAsia="Ricty" w:hAnsi="Ricty" w:hint="eastAsia"/>
+          <w:rFonts w:ascii="Ricty" w:eastAsia="Ricty" w:hAnsi="Ricty"/>
           <w:sz w:val="28"/>
         </w:rPr>
       </w:pPr>
@@ -1441,7 +1411,7 @@
         <w:ind w:leftChars="0" w:left="567"/>
         <w:jc w:val="left"/>
         <w:rPr>
-          <w:rFonts w:ascii="Ricty" w:eastAsia="Ricty" w:hAnsi="Ricty" w:hint="eastAsia"/>
+          <w:rFonts w:ascii="Ricty" w:eastAsia="Ricty" w:hAnsi="Ricty"/>
           <w:sz w:val="28"/>
         </w:rPr>
       </w:pPr>
@@ -1484,7 +1454,7 @@
         <w:ind w:leftChars="0"/>
         <w:jc w:val="center"/>
         <w:rPr>
-          <w:rFonts w:ascii="Ricty" w:eastAsia="Ricty" w:hAnsi="Ricty" w:hint="eastAsia"/>
+          <w:rFonts w:ascii="Ricty" w:eastAsia="Ricty" w:hAnsi="Ricty"/>
           <w:sz w:val="32"/>
         </w:rPr>
       </w:pPr>
@@ -1509,7 +1479,7 @@
         <w:pStyle w:val="a7"/>
         <w:ind w:leftChars="0" w:left="425"/>
         <w:rPr>
-          <w:rFonts w:ascii="Ricty" w:eastAsia="Ricty" w:hAnsi="Ricty" w:hint="eastAsia"/>
+          <w:rFonts w:ascii="Ricty" w:eastAsia="Ricty" w:hAnsi="Ricty"/>
           <w:sz w:val="32"/>
         </w:rPr>
       </w:pPr>
@@ -1534,15 +1504,13 @@
         </w:rPr>
         <w:t>について説明する。</w:t>
       </w:r>
-      <w:bookmarkStart w:id="0" w:name="_GoBack"/>
-      <w:bookmarkEnd w:id="0"/>
     </w:p>
     <w:p>
       <w:pPr>
         <w:pStyle w:val="a7"/>
         <w:ind w:leftChars="0" w:left="425"/>
         <w:rPr>
-          <w:rFonts w:ascii="Ricty" w:eastAsia="Ricty" w:hAnsi="Ricty" w:hint="eastAsia"/>
+          <w:rFonts w:ascii="Ricty" w:eastAsia="Ricty" w:hAnsi="Ricty"/>
           <w:sz w:val="32"/>
         </w:rPr>
       </w:pPr>
@@ -1552,7 +1520,7 @@
         <w:pStyle w:val="a7"/>
         <w:ind w:leftChars="0" w:left="425"/>
         <w:rPr>
-          <w:rFonts w:ascii="Ricty" w:eastAsia="Ricty" w:hAnsi="Ricty" w:hint="eastAsia"/>
+          <w:rFonts w:ascii="Ricty" w:eastAsia="Ricty" w:hAnsi="Ricty"/>
           <w:sz w:val="32"/>
         </w:rPr>
       </w:pPr>
@@ -1567,7 +1535,7 @@
         <w:ind w:leftChars="0"/>
         <w:jc w:val="left"/>
         <w:rPr>
-          <w:rFonts w:ascii="Ricty" w:eastAsia="Ricty" w:hAnsi="Ricty" w:hint="eastAsia"/>
+          <w:rFonts w:ascii="Ricty" w:eastAsia="Ricty" w:hAnsi="Ricty"/>
           <w:sz w:val="32"/>
         </w:rPr>
       </w:pPr>
@@ -1583,7 +1551,7 @@
       <w:pPr>
         <w:jc w:val="left"/>
         <w:rPr>
-          <w:rFonts w:ascii="Ricty" w:eastAsia="Ricty" w:hAnsi="Ricty" w:hint="eastAsia"/>
+          <w:rFonts w:ascii="Ricty" w:eastAsia="Ricty" w:hAnsi="Ricty"/>
           <w:sz w:val="24"/>
         </w:rPr>
       </w:pPr>
@@ -1631,7 +1599,7 @@
       <w:pPr>
         <w:jc w:val="left"/>
         <w:rPr>
-          <w:rFonts w:ascii="Ricty" w:eastAsia="Ricty" w:hAnsi="Ricty" w:hint="eastAsia"/>
+          <w:rFonts w:ascii="Ricty" w:eastAsia="Ricty" w:hAnsi="Ricty"/>
           <w:sz w:val="24"/>
         </w:rPr>
       </w:pPr>
@@ -1667,11 +1635,12 @@
         <w:ind w:leftChars="0"/>
         <w:jc w:val="left"/>
         <w:rPr>
-          <w:rFonts w:ascii="Ricty" w:eastAsia="Ricty" w:hAnsi="Ricty" w:hint="eastAsia"/>
-          <w:sz w:val="24"/>
-        </w:rPr>
-      </w:pPr>
-      <w:proofErr w:type="spellStart"/>
+          <w:rFonts w:ascii="Ricty" w:eastAsia="Ricty" w:hAnsi="Ricty"/>
+          <w:sz w:val="24"/>
+        </w:rPr>
+      </w:pPr>
+      <w:proofErr w:type="spellStart"/>
+      <w:proofErr w:type="gramStart"/>
       <w:r>
         <w:rPr>
           <w:rFonts w:ascii="Ricty" w:eastAsia="Ricty" w:hAnsi="Ricty"/>
@@ -1680,6 +1649,7 @@
         <w:t>jp.ac.kyushu.iarch.archdsl</w:t>
       </w:r>
       <w:proofErr w:type="spellEnd"/>
+      <w:proofErr w:type="gramEnd"/>
     </w:p>
     <w:p>
       <w:pPr>
@@ -1691,11 +1661,12 @@
         <w:ind w:leftChars="0"/>
         <w:jc w:val="left"/>
         <w:rPr>
-          <w:rFonts w:ascii="Ricty" w:eastAsia="Ricty" w:hAnsi="Ricty" w:hint="eastAsia"/>
-          <w:sz w:val="24"/>
-        </w:rPr>
-      </w:pPr>
-      <w:proofErr w:type="spellStart"/>
+          <w:rFonts w:ascii="Ricty" w:eastAsia="Ricty" w:hAnsi="Ricty"/>
+          <w:sz w:val="24"/>
+        </w:rPr>
+      </w:pPr>
+      <w:proofErr w:type="spellStart"/>
+      <w:proofErr w:type="gramStart"/>
       <w:r>
         <w:rPr>
           <w:rFonts w:ascii="Ricty" w:eastAsia="Ricty" w:hAnsi="Ricty"/>
@@ -1704,6 +1675,7 @@
         <w:t>jp.ac.kyushu.iarch.archdsl.sdk</w:t>
       </w:r>
       <w:proofErr w:type="spellEnd"/>
+      <w:proofErr w:type="gramEnd"/>
     </w:p>
     <w:p>
       <w:pPr>
@@ -1715,11 +1687,12 @@
         <w:ind w:leftChars="0"/>
         <w:jc w:val="left"/>
         <w:rPr>
-          <w:rFonts w:ascii="Ricty" w:eastAsia="Ricty" w:hAnsi="Ricty" w:hint="eastAsia"/>
-          <w:sz w:val="24"/>
-        </w:rPr>
-      </w:pPr>
-      <w:proofErr w:type="spellStart"/>
+          <w:rFonts w:ascii="Ricty" w:eastAsia="Ricty" w:hAnsi="Ricty"/>
+          <w:sz w:val="24"/>
+        </w:rPr>
+      </w:pPr>
+      <w:proofErr w:type="spellStart"/>
+      <w:proofErr w:type="gramStart"/>
       <w:r>
         <w:rPr>
           <w:rFonts w:ascii="Ricty" w:eastAsia="Ricty" w:hAnsi="Ricty"/>
@@ -1728,6 +1701,7 @@
         <w:t>jp.ac.kyushu.iarch.archdsl.tests</w:t>
       </w:r>
       <w:proofErr w:type="spellEnd"/>
+      <w:proofErr w:type="gramEnd"/>
     </w:p>
     <w:p>
       <w:pPr>
@@ -1739,11 +1713,12 @@
         <w:ind w:leftChars="0"/>
         <w:jc w:val="left"/>
         <w:rPr>
-          <w:rFonts w:ascii="Ricty" w:eastAsia="Ricty" w:hAnsi="Ricty" w:hint="eastAsia"/>
-          <w:sz w:val="24"/>
-        </w:rPr>
-      </w:pPr>
-      <w:proofErr w:type="spellStart"/>
+          <w:rFonts w:ascii="Ricty" w:eastAsia="Ricty" w:hAnsi="Ricty"/>
+          <w:sz w:val="24"/>
+        </w:rPr>
+      </w:pPr>
+      <w:proofErr w:type="spellStart"/>
+      <w:proofErr w:type="gramStart"/>
       <w:r>
         <w:rPr>
           <w:rFonts w:ascii="Ricty" w:eastAsia="Ricty" w:hAnsi="Ricty"/>
@@ -1752,12 +1727,13 @@
         <w:t>jp.ac.kyushu.iarch.archdsl.ui</w:t>
       </w:r>
       <w:proofErr w:type="spellEnd"/>
-    </w:p>
-    <w:p>
-      <w:pPr>
-        <w:jc w:val="left"/>
-        <w:rPr>
-          <w:rFonts w:ascii="Ricty" w:eastAsia="Ricty" w:hAnsi="Ricty" w:hint="eastAsia"/>
+      <w:proofErr w:type="gramEnd"/>
+    </w:p>
+    <w:p>
+      <w:pPr>
+        <w:jc w:val="left"/>
+        <w:rPr>
+          <w:rFonts w:ascii="Ricty" w:eastAsia="Ricty" w:hAnsi="Ricty"/>
           <w:sz w:val="24"/>
         </w:rPr>
       </w:pPr>
@@ -1778,6 +1754,7 @@
         </w:rPr>
       </w:pPr>
       <w:proofErr w:type="spellStart"/>
+      <w:proofErr w:type="gramStart"/>
       <w:r>
         <w:rPr>
           <w:rFonts w:ascii="Monaco" w:eastAsia="Ricty" w:hAnsi="Monaco"/>
@@ -1786,6 +1763,7 @@
         <w:t>jp.ac.kyushu.iarch.archdsl</w:t>
       </w:r>
       <w:proofErr w:type="spellEnd"/>
+      <w:proofErr w:type="gramEnd"/>
       <w:r>
         <w:rPr>
           <w:rFonts w:ascii="Monaco" w:eastAsia="Ricty" w:hAnsi="Monaco"/>
@@ -1807,7 +1785,7 @@
       <w:pPr>
         <w:jc w:val="left"/>
         <w:rPr>
-          <w:rFonts w:ascii="Ricty" w:eastAsia="Ricty" w:hAnsi="Ricty" w:hint="eastAsia"/>
+          <w:rFonts w:ascii="Ricty" w:eastAsia="Ricty" w:hAnsi="Ricty"/>
           <w:sz w:val="24"/>
         </w:rPr>
       </w:pPr>
@@ -1844,7 +1822,7 @@
       <w:pPr>
         <w:jc w:val="left"/>
         <w:rPr>
-          <w:rFonts w:ascii="Ricty" w:eastAsia="Ricty" w:hAnsi="Ricty" w:hint="eastAsia"/>
+          <w:rFonts w:ascii="Ricty" w:eastAsia="Ricty" w:hAnsi="Ricty"/>
           <w:sz w:val="24"/>
         </w:rPr>
       </w:pPr>
@@ -1860,7 +1838,7 @@
       <w:pPr>
         <w:jc w:val="left"/>
         <w:rPr>
-          <w:rFonts w:ascii="Ricty" w:eastAsia="Ricty" w:hAnsi="Ricty" w:hint="eastAsia"/>
+          <w:rFonts w:ascii="Ricty" w:eastAsia="Ricty" w:hAnsi="Ricty"/>
           <w:sz w:val="24"/>
         </w:rPr>
       </w:pPr>
@@ -1870,7 +1848,7 @@
         <w:ind w:firstLineChars="100" w:firstLine="240"/>
         <w:jc w:val="left"/>
         <w:rPr>
-          <w:rFonts w:ascii="Ricty" w:eastAsia="Ricty" w:hAnsi="Ricty" w:hint="eastAsia"/>
+          <w:rFonts w:ascii="Ricty" w:eastAsia="Ricty" w:hAnsi="Ricty"/>
           <w:sz w:val="24"/>
         </w:rPr>
       </w:pPr>
@@ -1888,9 +1866,18 @@
           <w:rFonts w:ascii="Ricty" w:eastAsia="Ricty" w:hAnsi="Ricty" w:hint="eastAsia"/>
           <w:sz w:val="24"/>
         </w:rPr>
-        <w:t>で扱う時、自動生成部分が混入すると、実際に実装した部分を探しにくくなるため、.</w:t>
-      </w:r>
-      <w:proofErr w:type="spellStart"/>
+        <w:t>で扱う時、自動生成部分が混入すると、実際に実装した部分を探しにくくなるため</w:t>
+      </w:r>
+      <w:proofErr w:type="gramStart"/>
+      <w:r>
+        <w:rPr>
+          <w:rFonts w:ascii="Ricty" w:eastAsia="Ricty" w:hAnsi="Ricty" w:hint="eastAsia"/>
+          <w:sz w:val="24"/>
+        </w:rPr>
+        <w:t>、.</w:t>
+      </w:r>
+      <w:proofErr w:type="spellStart"/>
+      <w:proofErr w:type="gramEnd"/>
       <w:r>
         <w:rPr>
           <w:rFonts w:ascii="Ricty" w:eastAsia="Ricty" w:hAnsi="Ricty" w:hint="eastAsia"/>
@@ -1975,7 +1962,7 @@
       <w:pPr>
         <w:jc w:val="left"/>
         <w:rPr>
-          <w:rFonts w:ascii="Ricty" w:eastAsia="Ricty" w:hAnsi="Ricty" w:hint="eastAsia"/>
+          <w:rFonts w:ascii="Ricty" w:eastAsia="Ricty" w:hAnsi="Ricty"/>
           <w:color w:val="333333"/>
         </w:rPr>
       </w:pPr>
@@ -2018,7 +2005,7 @@
       <w:pPr>
         <w:jc w:val="left"/>
         <w:rPr>
-          <w:rFonts w:ascii="Ricty" w:eastAsia="Ricty" w:hAnsi="Ricty" w:hint="eastAsia"/>
+          <w:rFonts w:ascii="Ricty" w:eastAsia="Ricty" w:hAnsi="Ricty"/>
           <w:sz w:val="24"/>
           <w:shd w:val="pct15" w:color="auto" w:fill="FFFFFF"/>
         </w:rPr>
@@ -2034,11 +2021,12 @@
         <w:ind w:leftChars="0"/>
         <w:jc w:val="left"/>
         <w:rPr>
-          <w:rFonts w:ascii="Ricty" w:eastAsia="Ricty" w:hAnsi="Ricty" w:hint="eastAsia"/>
+          <w:rFonts w:ascii="Ricty" w:eastAsia="Ricty" w:hAnsi="Ricty"/>
           <w:sz w:val="32"/>
         </w:rPr>
       </w:pPr>
       <w:proofErr w:type="spellStart"/>
+      <w:proofErr w:type="gramStart"/>
       <w:r>
         <w:rPr>
           <w:rFonts w:ascii="Ricty" w:eastAsia="Ricty" w:hAnsi="Ricty"/>
@@ -2047,12 +2035,13 @@
         <w:t>jp.ac.kyushu.iarch.basefunction</w:t>
       </w:r>
       <w:proofErr w:type="spellEnd"/>
-    </w:p>
-    <w:p>
-      <w:pPr>
-        <w:jc w:val="left"/>
-        <w:rPr>
-          <w:rFonts w:ascii="Ricty" w:eastAsia="Ricty" w:hAnsi="Ricty" w:hint="eastAsia"/>
+      <w:proofErr w:type="gramEnd"/>
+    </w:p>
+    <w:p>
+      <w:pPr>
+        <w:jc w:val="left"/>
+        <w:rPr>
+          <w:rFonts w:ascii="Ricty" w:eastAsia="Ricty" w:hAnsi="Ricty"/>
           <w:sz w:val="24"/>
         </w:rPr>
       </w:pPr>
@@ -2068,7 +2057,7 @@
       <w:pPr>
         <w:jc w:val="left"/>
         <w:rPr>
-          <w:rFonts w:ascii="Ricty" w:eastAsia="Ricty" w:hAnsi="Ricty" w:hint="eastAsia"/>
+          <w:rFonts w:ascii="Ricty" w:eastAsia="Ricty" w:hAnsi="Ricty"/>
           <w:sz w:val="24"/>
         </w:rPr>
       </w:pPr>
@@ -2090,12 +2079,13 @@
         <w:ind w:leftChars="100" w:left="919"/>
         <w:jc w:val="left"/>
         <w:rPr>
-          <w:rFonts w:ascii="Ricty" w:eastAsia="Ricty" w:hAnsi="Ricty" w:hint="eastAsia"/>
+          <w:rFonts w:ascii="Ricty" w:eastAsia="Ricty" w:hAnsi="Ricty"/>
           <w:b/>
           <w:sz w:val="24"/>
         </w:rPr>
       </w:pPr>
       <w:proofErr w:type="spellStart"/>
+      <w:proofErr w:type="gramStart"/>
       <w:r>
         <w:rPr>
           <w:rFonts w:ascii="Ricty" w:eastAsia="Ricty" w:hAnsi="Ricty"/>
@@ -2105,6 +2095,7 @@
         <w:t>jp.ac.kyushu.iarch.basefunction.reader</w:t>
       </w:r>
       <w:proofErr w:type="spellEnd"/>
+      <w:proofErr w:type="gramEnd"/>
     </w:p>
     <w:p>
       <w:pPr>
@@ -2116,7 +2107,7 @@
         <w:ind w:leftChars="100" w:left="630"/>
         <w:jc w:val="left"/>
         <w:rPr>
-          <w:rFonts w:ascii="Ricty" w:eastAsia="Ricty" w:hAnsi="Ricty" w:hint="eastAsia"/>
+          <w:rFonts w:ascii="Ricty" w:eastAsia="Ricty" w:hAnsi="Ricty"/>
           <w:sz w:val="24"/>
         </w:rPr>
       </w:pPr>
@@ -2136,7 +2127,7 @@
         <w:ind w:leftChars="0" w:left="630"/>
         <w:jc w:val="left"/>
         <w:rPr>
-          <w:rFonts w:ascii="Ricty" w:eastAsia="Ricty" w:hAnsi="Ricty" w:hint="eastAsia"/>
+          <w:rFonts w:ascii="Ricty" w:eastAsia="Ricty" w:hAnsi="Ricty"/>
           <w:sz w:val="24"/>
         </w:rPr>
       </w:pPr>
@@ -2161,7 +2152,7 @@
         <w:ind w:leftChars="0" w:left="630"/>
         <w:jc w:val="left"/>
         <w:rPr>
-          <w:rFonts w:ascii="Ricty" w:eastAsia="Ricty" w:hAnsi="Ricty" w:hint="eastAsia"/>
+          <w:rFonts w:ascii="Ricty" w:eastAsia="Ricty" w:hAnsi="Ricty"/>
           <w:sz w:val="24"/>
         </w:rPr>
       </w:pPr>
@@ -2170,7 +2161,7 @@
           <w:noProof/>
         </w:rPr>
         <w:drawing>
-          <wp:inline distT="0" distB="0" distL="0" distR="0" wp14:anchorId="0D6E5847" wp14:editId="14E514A9">
+          <wp:inline distT="0" distB="0" distL="0" distR="0" wp14:anchorId="4E59B7CB" wp14:editId="62ECCB5F">
             <wp:extent cx="5612130" cy="2393315"/>
             <wp:effectExtent l="0" t="0" r="7620" b="6985"/>
             <wp:docPr id="1" name="図 1"/>
@@ -2185,7 +2176,7 @@
                     <pic:cNvPicPr/>
                   </pic:nvPicPr>
                   <pic:blipFill>
-                    <a:blip r:embed="rId8"/>
+                    <a:blip r:embed="rId7"/>
                     <a:stretch>
                       <a:fillRect/>
                     </a:stretch>
@@ -2216,7 +2207,7 @@
         <w:ind w:leftChars="100" w:left="630"/>
         <w:jc w:val="left"/>
         <w:rPr>
-          <w:rFonts w:ascii="Ricty" w:eastAsia="Ricty" w:hAnsi="Ricty" w:hint="eastAsia"/>
+          <w:rFonts w:ascii="Ricty" w:eastAsia="Ricty" w:hAnsi="Ricty"/>
           <w:sz w:val="24"/>
         </w:rPr>
       </w:pPr>
@@ -2236,23 +2227,16 @@
         <w:ind w:leftChars="0" w:left="630"/>
         <w:jc w:val="left"/>
         <w:rPr>
-          <w:rFonts w:ascii="Ricty" w:eastAsia="Ricty" w:hAnsi="Ricty" w:hint="eastAsia"/>
-          <w:sz w:val="24"/>
-        </w:rPr>
-      </w:pPr>
-      <w:r>
-        <w:rPr>
-          <w:rFonts w:ascii="Ricty" w:eastAsia="Ricty" w:hAnsi="Ricty" w:hint="eastAsia"/>
-          <w:sz w:val="24"/>
-        </w:rPr>
-        <w:t>現在操作中のプロジェクトを取得するクラス。</w:t>
-      </w:r>
-      <w:r>
-        <w:rPr>
-          <w:rFonts w:ascii="Ricty" w:eastAsia="Ricty" w:hAnsi="Ricty" w:hint="eastAsia"/>
-          <w:sz w:val="24"/>
-        </w:rPr>
-        <w:t>このクラスは後期で追加した機能</w:t>
+          <w:rFonts w:ascii="Ricty" w:eastAsia="Ricty" w:hAnsi="Ricty"/>
+          <w:sz w:val="24"/>
+        </w:rPr>
+      </w:pPr>
+      <w:r>
+        <w:rPr>
+          <w:rFonts w:ascii="Ricty" w:eastAsia="Ricty" w:hAnsi="Ricty" w:hint="eastAsia"/>
+          <w:sz w:val="24"/>
+        </w:rPr>
+        <w:t>現在操作中のプロジェクトを取得するクラス。このクラスは後期で追加した機能</w:t>
       </w:r>
     </w:p>
     <w:p>
@@ -2261,7 +2245,7 @@
         <w:ind w:leftChars="100" w:left="210"/>
         <w:jc w:val="left"/>
         <w:rPr>
-          <w:rFonts w:ascii="Ricty" w:eastAsia="Ricty" w:hAnsi="Ricty" w:hint="eastAsia"/>
+          <w:rFonts w:ascii="Ricty" w:eastAsia="Ricty" w:hAnsi="Ricty"/>
           <w:sz w:val="24"/>
         </w:rPr>
       </w:pPr>
@@ -2279,7 +2263,7 @@
         <w:ind w:leftChars="100" w:left="210"/>
         <w:jc w:val="left"/>
         <w:rPr>
-          <w:rFonts w:ascii="Ricty" w:eastAsia="Ricty" w:hAnsi="Ricty" w:hint="eastAsia"/>
+          <w:rFonts w:ascii="Ricty" w:eastAsia="Ricty" w:hAnsi="Ricty"/>
           <w:sz w:val="24"/>
         </w:rPr>
       </w:pPr>
@@ -2324,7 +2308,7 @@
         <w:ind w:leftChars="100" w:left="630"/>
         <w:jc w:val="left"/>
         <w:rPr>
-          <w:rFonts w:ascii="Ricty" w:eastAsia="Ricty" w:hAnsi="Ricty" w:hint="eastAsia"/>
+          <w:rFonts w:ascii="Ricty" w:eastAsia="Ricty" w:hAnsi="Ricty"/>
           <w:sz w:val="24"/>
         </w:rPr>
       </w:pPr>
@@ -2348,7 +2332,7 @@
         <w:ind w:leftChars="100" w:left="630"/>
         <w:jc w:val="left"/>
         <w:rPr>
-          <w:rFonts w:ascii="Ricty" w:eastAsia="Ricty" w:hAnsi="Ricty" w:hint="eastAsia"/>
+          <w:rFonts w:ascii="Ricty" w:eastAsia="Ricty" w:hAnsi="Ricty"/>
           <w:sz w:val="24"/>
         </w:rPr>
       </w:pPr>
@@ -2438,7 +2422,7 @@
         <w:ind w:leftChars="0" w:left="630"/>
         <w:jc w:val="left"/>
         <w:rPr>
-          <w:rFonts w:ascii="Ricty" w:eastAsia="Ricty" w:hAnsi="Ricty" w:hint="eastAsia"/>
+          <w:rFonts w:ascii="Ricty" w:eastAsia="Ricty" w:hAnsi="Ricty"/>
           <w:sz w:val="24"/>
         </w:rPr>
       </w:pPr>
@@ -2453,12 +2437,13 @@
         <w:ind w:leftChars="0"/>
         <w:jc w:val="left"/>
         <w:rPr>
-          <w:rFonts w:ascii="Ricty" w:eastAsia="Ricty" w:hAnsi="Ricty" w:hint="eastAsia"/>
+          <w:rFonts w:ascii="Ricty" w:eastAsia="Ricty" w:hAnsi="Ricty"/>
           <w:b/>
           <w:sz w:val="24"/>
         </w:rPr>
       </w:pPr>
       <w:proofErr w:type="spellStart"/>
+      <w:proofErr w:type="gramStart"/>
       <w:r>
         <w:rPr>
           <w:rFonts w:ascii="Ricty" w:eastAsia="Ricty" w:hAnsi="Ricty"/>
@@ -2468,12 +2453,13 @@
         <w:t>jp.ac.kyushu.iarch.basefunction.model</w:t>
       </w:r>
       <w:proofErr w:type="spellEnd"/>
-    </w:p>
-    <w:p>
-      <w:pPr>
-        <w:jc w:val="left"/>
-        <w:rPr>
-          <w:rFonts w:ascii="Ricty" w:eastAsia="Ricty" w:hAnsi="Ricty" w:hint="eastAsia"/>
+      <w:proofErr w:type="gramEnd"/>
+    </w:p>
+    <w:p>
+      <w:pPr>
+        <w:jc w:val="left"/>
+        <w:rPr>
+          <w:rFonts w:ascii="Ricty" w:eastAsia="Ricty" w:hAnsi="Ricty"/>
           <w:sz w:val="24"/>
         </w:rPr>
       </w:pPr>
@@ -2504,23 +2490,16 @@
       <w:pPr>
         <w:jc w:val="left"/>
         <w:rPr>
-          <w:rFonts w:ascii="Ricty" w:eastAsia="Ricty" w:hAnsi="Ricty" w:hint="eastAsia"/>
-          <w:sz w:val="24"/>
-        </w:rPr>
-      </w:pPr>
-      <w:r>
-        <w:rPr>
-          <w:rFonts w:ascii="Ricty" w:eastAsia="Ricty" w:hAnsi="Ricty" w:hint="eastAsia"/>
-          <w:sz w:val="24"/>
-        </w:rPr>
-        <w:t>ダイアグラム</w:t>
-      </w:r>
-      <w:r>
-        <w:rPr>
-          <w:rFonts w:ascii="Ricty" w:eastAsia="Ricty" w:hAnsi="Ricty" w:hint="eastAsia"/>
-          <w:sz w:val="24"/>
-        </w:rPr>
-        <w:t>には、</w:t>
+          <w:rFonts w:ascii="Ricty" w:eastAsia="Ricty" w:hAnsi="Ricty"/>
+          <w:sz w:val="24"/>
+        </w:rPr>
+      </w:pPr>
+      <w:r>
+        <w:rPr>
+          <w:rFonts w:ascii="Ricty" w:eastAsia="Ricty" w:hAnsi="Ricty" w:hint="eastAsia"/>
+          <w:sz w:val="24"/>
+        </w:rPr>
+        <w:t>ダイアグラムには、</w:t>
       </w:r>
       <w:r>
         <w:rPr>
@@ -2550,21 +2529,7 @@
           <w:rFonts w:ascii="Ricty" w:eastAsia="Ricty" w:hAnsi="Ricty" w:hint="eastAsia"/>
           <w:sz w:val="24"/>
         </w:rPr>
-        <w:t>２つのモデルがある。例えばclass図エディタ上でクラスAを描いた時、</w:t>
-      </w:r>
-      <w:r>
-        <w:rPr>
-          <w:rFonts w:ascii="Ricty" w:eastAsia="Ricty" w:hAnsi="Ricty" w:hint="eastAsia"/>
-          <w:sz w:val="24"/>
-        </w:rPr>
-        <w:t>ビジネスモデル</w:t>
-      </w:r>
-      <w:r>
-        <w:rPr>
-          <w:rFonts w:ascii="Ricty" w:eastAsia="Ricty" w:hAnsi="Ricty" w:hint="eastAsia"/>
-          <w:sz w:val="24"/>
-        </w:rPr>
-        <w:t>として、class図のメタモデルで定義した</w:t>
+        <w:t>２つのモデルがある。例えばclass図エディタ上でクラスAを描いた時、ビジネスモデルとして、class図のメタモデルで定義した</w:t>
       </w:r>
       <w:proofErr w:type="spellStart"/>
       <w:r>
@@ -2591,14 +2556,7 @@
           <w:rFonts w:ascii="Ricty" w:eastAsia="Ricty" w:hAnsi="Ricty" w:hint="eastAsia"/>
           <w:sz w:val="24"/>
         </w:rPr>
-        <w:t>ダイアグラムモデル</w:t>
-      </w:r>
-      <w:r>
-        <w:rPr>
-          <w:rFonts w:ascii="Ricty" w:eastAsia="Ricty" w:hAnsi="Ricty" w:hint="eastAsia"/>
-          <w:sz w:val="24"/>
-        </w:rPr>
-        <w:t>として、</w:t>
+        <w:t>ダイアグラムモデルとして、</w:t>
       </w:r>
       <w:proofErr w:type="spellStart"/>
       <w:r>
@@ -2662,21 +2620,7 @@
           <w:rFonts w:ascii="Ricty" w:eastAsia="Ricty" w:hAnsi="Ricty" w:hint="eastAsia"/>
           <w:sz w:val="24"/>
         </w:rPr>
-        <w:t>も</w:t>
-      </w:r>
-      <w:r>
-        <w:rPr>
-          <w:rFonts w:ascii="Ricty" w:eastAsia="Ricty" w:hAnsi="Ricty" w:hint="eastAsia"/>
-          <w:sz w:val="24"/>
-        </w:rPr>
-        <w:t>自動的に作られて、</w:t>
-      </w:r>
-      <w:r>
-        <w:rPr>
-          <w:rFonts w:ascii="Ricty" w:eastAsia="Ricty" w:hAnsi="Ricty" w:hint="eastAsia"/>
-          <w:sz w:val="24"/>
-        </w:rPr>
-        <w:t>両者を結びつけている。</w:t>
+        <w:t>も自動的に作られて、両者を結びつけている。</w:t>
       </w:r>
       <w:proofErr w:type="spellStart"/>
       <w:r>
@@ -2692,28 +2636,14 @@
           <w:rFonts w:ascii="Ricty" w:eastAsia="Ricty" w:hAnsi="Ricty" w:hint="eastAsia"/>
           <w:sz w:val="24"/>
         </w:rPr>
-        <w:t>も</w:t>
-      </w:r>
-      <w:r>
-        <w:rPr>
-          <w:rFonts w:ascii="Ricty" w:eastAsia="Ricty" w:hAnsi="Ricty" w:hint="eastAsia"/>
-          <w:sz w:val="24"/>
-        </w:rPr>
-        <w:t>ダイアグラムモデル</w:t>
-      </w:r>
-      <w:r>
-        <w:rPr>
-          <w:rFonts w:ascii="Ricty" w:eastAsia="Ricty" w:hAnsi="Ricty" w:hint="eastAsia"/>
-          <w:sz w:val="24"/>
-        </w:rPr>
-        <w:t>に保存している。</w:t>
-      </w:r>
-    </w:p>
-    <w:p>
-      <w:pPr>
-        <w:jc w:val="left"/>
-        <w:rPr>
-          <w:rFonts w:ascii="Ricty" w:eastAsia="Ricty" w:hAnsi="Ricty" w:hint="eastAsia"/>
+        <w:t>もダイアグラムモデルに保存している。</w:t>
+      </w:r>
+    </w:p>
+    <w:p>
+      <w:pPr>
+        <w:jc w:val="left"/>
+        <w:rPr>
+          <w:rFonts w:ascii="Ricty" w:eastAsia="Ricty" w:hAnsi="Ricty"/>
           <w:sz w:val="24"/>
         </w:rPr>
       </w:pPr>
@@ -2728,12 +2658,13 @@
         <w:ind w:leftChars="0"/>
         <w:jc w:val="left"/>
         <w:rPr>
-          <w:rFonts w:ascii="Ricty" w:eastAsia="Ricty" w:hAnsi="Ricty" w:hint="eastAsia"/>
+          <w:rFonts w:ascii="Ricty" w:eastAsia="Ricty" w:hAnsi="Ricty"/>
           <w:b/>
           <w:sz w:val="24"/>
         </w:rPr>
       </w:pPr>
       <w:proofErr w:type="spellStart"/>
+      <w:proofErr w:type="gramStart"/>
       <w:r>
         <w:rPr>
           <w:rFonts w:ascii="Ricty" w:eastAsia="Ricty" w:hAnsi="Ricty"/>
@@ -2743,12 +2674,13 @@
         <w:t>jp.ac.kyushu.iarch.basefunction.controller</w:t>
       </w:r>
       <w:proofErr w:type="spellEnd"/>
-    </w:p>
-    <w:p>
-      <w:pPr>
-        <w:jc w:val="left"/>
-        <w:rPr>
-          <w:rFonts w:ascii="Ricty" w:eastAsia="Ricty" w:hAnsi="Ricty" w:hint="eastAsia"/>
+      <w:proofErr w:type="gramEnd"/>
+    </w:p>
+    <w:p>
+      <w:pPr>
+        <w:jc w:val="left"/>
+        <w:rPr>
+          <w:rFonts w:ascii="Ricty" w:eastAsia="Ricty" w:hAnsi="Ricty"/>
           <w:sz w:val="24"/>
         </w:rPr>
       </w:pPr>
@@ -2764,7 +2696,7 @@
       <w:pPr>
         <w:jc w:val="left"/>
         <w:rPr>
-          <w:rFonts w:ascii="Ricty" w:eastAsia="Ricty" w:hAnsi="Ricty" w:hint="eastAsia"/>
+          <w:rFonts w:ascii="Ricty" w:eastAsia="Ricty" w:hAnsi="Ricty"/>
           <w:sz w:val="24"/>
         </w:rPr>
       </w:pPr>
@@ -2780,30 +2712,16 @@
       <w:pPr>
         <w:jc w:val="left"/>
         <w:rPr>
-          <w:rFonts w:ascii="Ricty" w:eastAsia="Ricty" w:hAnsi="Ricty" w:hint="eastAsia"/>
-          <w:sz w:val="24"/>
-        </w:rPr>
-      </w:pPr>
-      <w:r>
-        <w:rPr>
-          <w:rFonts w:ascii="Ricty" w:eastAsia="Ricty" w:hAnsi="Ricty" w:hint="eastAsia"/>
-          <w:sz w:val="24"/>
-        </w:rPr>
-        <w:t>使い方として、</w:t>
-      </w:r>
-      <w:r>
-        <w:rPr>
-          <w:rFonts w:ascii="Ricty" w:eastAsia="Ricty" w:hAnsi="Ricty" w:hint="eastAsia"/>
-          <w:sz w:val="24"/>
-        </w:rPr>
-        <w:t>上のmodelパッケージ</w:t>
-      </w:r>
-      <w:r>
-        <w:rPr>
-          <w:rFonts w:ascii="Ricty" w:eastAsia="Ricty" w:hAnsi="Ricty" w:hint="eastAsia"/>
-          <w:sz w:val="24"/>
-        </w:rPr>
-        <w:t>を使わずに、直接</w:t>
+          <w:rFonts w:ascii="Ricty" w:eastAsia="Ricty" w:hAnsi="Ricty"/>
+          <w:sz w:val="24"/>
+        </w:rPr>
+      </w:pPr>
+      <w:r>
+        <w:rPr>
+          <w:rFonts w:ascii="Ricty" w:eastAsia="Ricty" w:hAnsi="Ricty" w:hint="eastAsia"/>
+          <w:sz w:val="24"/>
+        </w:rPr>
+        <w:t>使い方として、上のmodelパッケージを使わずに、直接</w:t>
       </w:r>
       <w:r>
         <w:rPr>
@@ -2840,16 +2758,16 @@
       <w:pPr>
         <w:jc w:val="left"/>
         <w:rPr>
-          <w:rFonts w:ascii="Ricty" w:eastAsia="Ricty" w:hAnsi="Ricty" w:hint="eastAsia"/>
-          <w:sz w:val="24"/>
-        </w:rPr>
-      </w:pPr>
-    </w:p>
-    <w:p>
-      <w:pPr>
-        <w:jc w:val="left"/>
-        <w:rPr>
-          <w:rFonts w:ascii="Ricty" w:eastAsia="Ricty" w:hAnsi="Ricty" w:hint="eastAsia"/>
+          <w:rFonts w:ascii="Ricty" w:eastAsia="Ricty" w:hAnsi="Ricty"/>
+          <w:sz w:val="24"/>
+        </w:rPr>
+      </w:pPr>
+    </w:p>
+    <w:p>
+      <w:pPr>
+        <w:jc w:val="left"/>
+        <w:rPr>
+          <w:rFonts w:ascii="Ricty" w:eastAsia="Ricty" w:hAnsi="Ricty"/>
           <w:sz w:val="24"/>
         </w:rPr>
       </w:pPr>
@@ -2872,21 +2790,14 @@
           <w:rFonts w:ascii="Ricty" w:eastAsia="Ricty" w:hAnsi="Ricty" w:hint="eastAsia"/>
           <w:sz w:val="24"/>
         </w:rPr>
-        <w:t>ibフォルダに収納</w:t>
-      </w:r>
-      <w:r>
-        <w:rPr>
-          <w:rFonts w:ascii="Ricty" w:eastAsia="Ricty" w:hAnsi="Ricty" w:hint="eastAsia"/>
-          <w:sz w:val="24"/>
-        </w:rPr>
-        <w:t>して、管理している。</w:t>
-      </w:r>
-    </w:p>
-    <w:p>
-      <w:pPr>
-        <w:jc w:val="left"/>
-        <w:rPr>
-          <w:rFonts w:ascii="Ricty" w:eastAsia="Ricty" w:hAnsi="Ricty" w:hint="eastAsia"/>
+        <w:t>ibフォルダに収納して、管理している。</w:t>
+      </w:r>
+    </w:p>
+    <w:p>
+      <w:pPr>
+        <w:jc w:val="left"/>
+        <w:rPr>
+          <w:rFonts w:ascii="Ricty" w:eastAsia="Ricty" w:hAnsi="Ricty"/>
           <w:sz w:val="24"/>
         </w:rPr>
       </w:pPr>
@@ -2908,16 +2819,25 @@
         <w:ind w:leftChars="0"/>
         <w:jc w:val="left"/>
         <w:rPr>
-          <w:rFonts w:ascii="Ricty" w:eastAsia="Ricty" w:hAnsi="Ricty" w:hint="eastAsia"/>
-          <w:sz w:val="24"/>
-        </w:rPr>
-      </w:pPr>
-      <w:r>
-        <w:rPr>
-          <w:rFonts w:ascii="Ricty" w:eastAsia="Ricty" w:hAnsi="Ricty"/>
-          <w:sz w:val="24"/>
-        </w:rPr>
-        <w:t>dom4j-1.6.1.jar</w:t>
+          <w:rFonts w:ascii="Ricty" w:eastAsia="Ricty" w:hAnsi="Ricty"/>
+          <w:sz w:val="24"/>
+        </w:rPr>
+      </w:pPr>
+      <w:proofErr w:type="gramStart"/>
+      <w:r>
+        <w:rPr>
+          <w:rFonts w:ascii="Ricty" w:eastAsia="Ricty" w:hAnsi="Ricty"/>
+          <w:sz w:val="24"/>
+        </w:rPr>
+        <w:t>dom4j</w:t>
+      </w:r>
+      <w:proofErr w:type="gramEnd"/>
+      <w:r>
+        <w:rPr>
+          <w:rFonts w:ascii="Ricty" w:eastAsia="Ricty" w:hAnsi="Ricty"/>
+          <w:sz w:val="24"/>
+        </w:rPr>
+        <w:t>-1.6.1.jar</w:t>
       </w:r>
     </w:p>
     <w:p>
@@ -2926,7 +2846,7 @@
         <w:ind w:leftChars="0" w:left="420"/>
         <w:jc w:val="left"/>
         <w:rPr>
-          <w:rFonts w:ascii="Ricty" w:eastAsia="Ricty" w:hAnsi="Ricty" w:hint="eastAsia"/>
+          <w:rFonts w:ascii="Ricty" w:eastAsia="Ricty" w:hAnsi="Ricty"/>
           <w:sz w:val="24"/>
         </w:rPr>
       </w:pPr>
@@ -2948,16 +2868,25 @@
         <w:ind w:leftChars="0"/>
         <w:jc w:val="left"/>
         <w:rPr>
-          <w:rFonts w:ascii="Ricty" w:eastAsia="Ricty" w:hAnsi="Ricty" w:hint="eastAsia"/>
-          <w:sz w:val="24"/>
-        </w:rPr>
-      </w:pPr>
-      <w:r>
-        <w:rPr>
-          <w:rFonts w:ascii="Ricty" w:eastAsia="Ricty" w:hAnsi="Ricty"/>
-          <w:sz w:val="24"/>
-        </w:rPr>
-        <w:t>jaxen-1.1.6.jar</w:t>
+          <w:rFonts w:ascii="Ricty" w:eastAsia="Ricty" w:hAnsi="Ricty"/>
+          <w:sz w:val="24"/>
+        </w:rPr>
+      </w:pPr>
+      <w:proofErr w:type="gramStart"/>
+      <w:r>
+        <w:rPr>
+          <w:rFonts w:ascii="Ricty" w:eastAsia="Ricty" w:hAnsi="Ricty"/>
+          <w:sz w:val="24"/>
+        </w:rPr>
+        <w:t>jaxen</w:t>
+      </w:r>
+      <w:proofErr w:type="gramEnd"/>
+      <w:r>
+        <w:rPr>
+          <w:rFonts w:ascii="Ricty" w:eastAsia="Ricty" w:hAnsi="Ricty"/>
+          <w:sz w:val="24"/>
+        </w:rPr>
+        <w:t>-1.1.6.jar</w:t>
       </w:r>
     </w:p>
     <w:p>
@@ -2966,7 +2895,7 @@
         <w:ind w:leftChars="0" w:left="420"/>
         <w:jc w:val="left"/>
         <w:rPr>
-          <w:rFonts w:ascii="Ricty" w:eastAsia="Ricty" w:hAnsi="Ricty" w:hint="eastAsia"/>
+          <w:rFonts w:ascii="Ricty" w:eastAsia="Ricty" w:hAnsi="Ricty"/>
           <w:sz w:val="24"/>
         </w:rPr>
       </w:pPr>
@@ -2988,16 +2917,25 @@
         <w:ind w:leftChars="0"/>
         <w:jc w:val="left"/>
         <w:rPr>
-          <w:rFonts w:ascii="Ricty" w:eastAsia="Ricty" w:hAnsi="Ricty" w:hint="eastAsia"/>
-          <w:sz w:val="24"/>
-        </w:rPr>
-      </w:pPr>
-      <w:r>
-        <w:rPr>
-          <w:rFonts w:ascii="Ricty" w:eastAsia="Ricty" w:hAnsi="Ricty"/>
-          <w:sz w:val="24"/>
-        </w:rPr>
-        <w:t>slf4j-api-1.7.9.jar</w:t>
+          <w:rFonts w:ascii="Ricty" w:eastAsia="Ricty" w:hAnsi="Ricty"/>
+          <w:sz w:val="24"/>
+        </w:rPr>
+      </w:pPr>
+      <w:proofErr w:type="gramStart"/>
+      <w:r>
+        <w:rPr>
+          <w:rFonts w:ascii="Ricty" w:eastAsia="Ricty" w:hAnsi="Ricty"/>
+          <w:sz w:val="24"/>
+        </w:rPr>
+        <w:t>slf4j</w:t>
+      </w:r>
+      <w:proofErr w:type="gramEnd"/>
+      <w:r>
+        <w:rPr>
+          <w:rFonts w:ascii="Ricty" w:eastAsia="Ricty" w:hAnsi="Ricty"/>
+          <w:sz w:val="24"/>
+        </w:rPr>
+        <w:t>-api-1.7.9.jar</w:t>
       </w:r>
     </w:p>
     <w:p>
@@ -3006,7 +2944,7 @@
         <w:ind w:leftChars="0" w:left="420"/>
         <w:jc w:val="left"/>
         <w:rPr>
-          <w:rFonts w:ascii="Ricty" w:eastAsia="Ricty" w:hAnsi="Ricty" w:hint="eastAsia"/>
+          <w:rFonts w:ascii="Ricty" w:eastAsia="Ricty" w:hAnsi="Ricty"/>
           <w:sz w:val="24"/>
         </w:rPr>
       </w:pPr>
@@ -3022,7 +2960,7 @@
       <w:pPr>
         <w:jc w:val="left"/>
         <w:rPr>
-          <w:rFonts w:ascii="Ricty" w:eastAsia="Ricty" w:hAnsi="Ricty" w:hint="eastAsia"/>
+          <w:rFonts w:ascii="Ricty" w:eastAsia="Ricty" w:hAnsi="Ricty"/>
           <w:sz w:val="24"/>
         </w:rPr>
       </w:pPr>
@@ -3055,7 +2993,7 @@
       <w:pPr>
         <w:jc w:val="left"/>
         <w:rPr>
-          <w:rFonts w:ascii="Ricty" w:eastAsia="Ricty" w:hAnsi="Ricty" w:hint="eastAsia"/>
+          <w:rFonts w:ascii="Ricty" w:eastAsia="Ricty" w:hAnsi="Ricty"/>
           <w:sz w:val="24"/>
         </w:rPr>
       </w:pPr>
@@ -3070,11 +3008,12 @@
         <w:ind w:leftChars="0"/>
         <w:jc w:val="left"/>
         <w:rPr>
-          <w:rFonts w:ascii="Ricty" w:eastAsia="Ricty" w:hAnsi="Ricty" w:hint="eastAsia"/>
+          <w:rFonts w:ascii="Ricty" w:eastAsia="Ricty" w:hAnsi="Ricty"/>
           <w:sz w:val="32"/>
         </w:rPr>
       </w:pPr>
       <w:proofErr w:type="spellStart"/>
+      <w:proofErr w:type="gramStart"/>
       <w:r>
         <w:rPr>
           <w:rFonts w:ascii="Ricty" w:eastAsia="Ricty" w:hAnsi="Ricty"/>
@@ -3083,6 +3022,7 @@
         <w:t>jp.ac.kyushu.iarch.checkplugin</w:t>
       </w:r>
       <w:proofErr w:type="spellEnd"/>
+      <w:proofErr w:type="gramEnd"/>
     </w:p>
     <w:p>
       <w:pPr>
@@ -3090,7 +3030,7 @@
         <w:ind w:leftChars="0" w:left="425"/>
         <w:jc w:val="left"/>
         <w:rPr>
-          <w:rFonts w:ascii="Ricty" w:eastAsia="Ricty" w:hAnsi="Ricty" w:hint="eastAsia"/>
+          <w:rFonts w:ascii="Ricty" w:eastAsia="Ricty" w:hAnsi="Ricty"/>
           <w:color w:val="FF0000"/>
           <w:sz w:val="24"/>
         </w:rPr>
@@ -3126,7 +3066,7 @@
         <w:ind w:leftChars="0" w:left="567"/>
         <w:jc w:val="left"/>
         <w:rPr>
-          <w:rFonts w:ascii="Ricty" w:eastAsia="Ricty" w:hAnsi="Ricty" w:hint="eastAsia"/>
+          <w:rFonts w:ascii="Ricty" w:eastAsia="Ricty" w:hAnsi="Ricty"/>
           <w:sz w:val="32"/>
         </w:rPr>
       </w:pPr>
@@ -3141,11 +3081,12 @@
         <w:ind w:leftChars="0"/>
         <w:jc w:val="left"/>
         <w:rPr>
-          <w:rFonts w:ascii="Ricty" w:eastAsia="Ricty" w:hAnsi="Ricty" w:hint="eastAsia"/>
+          <w:rFonts w:ascii="Ricty" w:eastAsia="Ricty" w:hAnsi="Ricty"/>
           <w:sz w:val="28"/>
         </w:rPr>
       </w:pPr>
       <w:proofErr w:type="spellStart"/>
+      <w:proofErr w:type="gramStart"/>
       <w:r>
         <w:rPr>
           <w:rFonts w:ascii="Ricty" w:eastAsia="Ricty" w:hAnsi="Ricty"/>
@@ -3154,6 +3095,7 @@
         <w:t>jp.ac.kyushu.iarch.checkplugin</w:t>
       </w:r>
       <w:proofErr w:type="spellEnd"/>
+      <w:proofErr w:type="gramEnd"/>
     </w:p>
     <w:p>
       <w:pPr>
@@ -3165,7 +3107,7 @@
         <w:ind w:leftChars="0"/>
         <w:jc w:val="left"/>
         <w:rPr>
-          <w:rFonts w:ascii="Ricty" w:eastAsia="Ricty" w:hAnsi="Ricty" w:hint="eastAsia"/>
+          <w:rFonts w:ascii="Ricty" w:eastAsia="Ricty" w:hAnsi="Ricty"/>
           <w:sz w:val="24"/>
         </w:rPr>
       </w:pPr>
@@ -3184,7 +3126,7 @@
         <w:ind w:leftChars="100" w:left="210"/>
         <w:jc w:val="left"/>
         <w:rPr>
-          <w:rFonts w:ascii="Ricty" w:eastAsia="Ricty" w:hAnsi="Ricty" w:hint="eastAsia"/>
+          <w:rFonts w:ascii="Ricty" w:eastAsia="Ricty" w:hAnsi="Ricty"/>
           <w:sz w:val="24"/>
         </w:rPr>
       </w:pPr>
@@ -3221,7 +3163,7 @@
         <w:ind w:leftChars="100" w:left="210"/>
         <w:jc w:val="left"/>
         <w:rPr>
-          <w:rFonts w:ascii="Ricty" w:eastAsia="Ricty" w:hAnsi="Ricty" w:cs="Consolas" w:hint="eastAsia"/>
+          <w:rFonts w:ascii="Ricty" w:eastAsia="Ricty" w:hAnsi="Ricty" w:cs="Consolas"/>
           <w:color w:val="000000"/>
           <w:kern w:val="0"/>
           <w:sz w:val="22"/>
@@ -3261,33 +3203,34 @@
         <w:ind w:leftChars="100" w:left="210"/>
         <w:jc w:val="left"/>
         <w:rPr>
+          <w:rFonts w:ascii="Ricty" w:eastAsia="Ricty" w:hAnsi="Ricty" w:cs="Consolas"/>
+          <w:color w:val="000000"/>
+          <w:kern w:val="0"/>
+          <w:sz w:val="22"/>
+        </w:rPr>
+      </w:pPr>
+      <w:r>
+        <w:rPr>
           <w:rFonts w:ascii="Ricty" w:eastAsia="Ricty" w:hAnsi="Ricty" w:cs="Consolas" w:hint="eastAsia"/>
           <w:color w:val="000000"/>
           <w:kern w:val="0"/>
           <w:sz w:val="22"/>
         </w:rPr>
-      </w:pPr>
-      <w:r>
-        <w:rPr>
-          <w:rFonts w:ascii="Ricty" w:eastAsia="Ricty" w:hAnsi="Ricty" w:cs="Consolas" w:hint="eastAsia"/>
+        <w:t>リソースが変わった時（ファイルが変更された時）、</w:t>
+      </w:r>
+    </w:p>
+    <w:p>
+      <w:pPr>
+        <w:ind w:leftChars="100" w:left="210"/>
+        <w:jc w:val="left"/>
+        <w:rPr>
+          <w:rFonts w:ascii="Consolas" w:hAnsi="Consolas" w:cs="Consolas"/>
           <w:color w:val="000000"/>
           <w:kern w:val="0"/>
           <w:sz w:val="22"/>
         </w:rPr>
-        <w:t>リソースが変わった時（ファイルが変更された時）、</w:t>
-      </w:r>
-    </w:p>
-    <w:p>
-      <w:pPr>
-        <w:ind w:leftChars="100" w:left="210"/>
-        <w:jc w:val="left"/>
-        <w:rPr>
-          <w:rFonts w:ascii="Consolas" w:hAnsi="Consolas" w:cs="Consolas" w:hint="eastAsia"/>
-          <w:color w:val="000000"/>
-          <w:kern w:val="0"/>
-          <w:sz w:val="22"/>
-        </w:rPr>
-      </w:pPr>
+      </w:pPr>
+      <w:proofErr w:type="gramStart"/>
       <w:r>
         <w:rPr>
           <w:rFonts w:ascii="Consolas" w:hAnsi="Consolas" w:cs="Consolas"/>
@@ -3299,6 +3242,7 @@
         </w:rPr>
         <w:t>public</w:t>
       </w:r>
+      <w:proofErr w:type="gramEnd"/>
       <w:r>
         <w:rPr>
           <w:rFonts w:ascii="Consolas" w:hAnsi="Consolas" w:cs="Consolas"/>
@@ -3392,12 +3336,21 @@
         <w:ind w:leftChars="100" w:left="210"/>
         <w:jc w:val="left"/>
         <w:rPr>
+          <w:rFonts w:ascii="Ricty" w:eastAsia="Ricty" w:hAnsi="Ricty" w:cs="Consolas"/>
+          <w:color w:val="000000"/>
+          <w:kern w:val="0"/>
+          <w:sz w:val="22"/>
+        </w:rPr>
+      </w:pPr>
+      <w:r>
+        <w:rPr>
           <w:rFonts w:ascii="Ricty" w:eastAsia="Ricty" w:hAnsi="Ricty" w:cs="Consolas" w:hint="eastAsia"/>
           <w:color w:val="000000"/>
           <w:kern w:val="0"/>
           <w:sz w:val="22"/>
         </w:rPr>
-      </w:pPr>
+        <w:t>は</w:t>
+      </w:r>
       <w:r>
         <w:rPr>
           <w:rFonts w:ascii="Ricty" w:eastAsia="Ricty" w:hAnsi="Ricty" w:cs="Consolas" w:hint="eastAsia"/>
@@ -3405,7 +3358,7 @@
           <w:kern w:val="0"/>
           <w:sz w:val="22"/>
         </w:rPr>
-        <w:t>は</w:t>
+        <w:t>実行</w:t>
       </w:r>
       <w:r>
         <w:rPr>
@@ -3414,15 +3367,6 @@
           <w:kern w:val="0"/>
           <w:sz w:val="22"/>
         </w:rPr>
-        <w:t>実行</w:t>
-      </w:r>
-      <w:r>
-        <w:rPr>
-          <w:rFonts w:ascii="Ricty" w:eastAsia="Ricty" w:hAnsi="Ricty" w:cs="Consolas" w:hint="eastAsia"/>
-          <w:color w:val="000000"/>
-          <w:kern w:val="0"/>
-          <w:sz w:val="22"/>
-        </w:rPr>
         <w:t>されて、visitorパターンを使って変更したファイルの情報を収集していく。</w:t>
       </w:r>
     </w:p>
@@ -3431,7 +3375,7 @@
         <w:ind w:leftChars="100" w:left="210"/>
         <w:jc w:val="left"/>
         <w:rPr>
-          <w:rFonts w:ascii="Ricty" w:eastAsia="Ricty" w:hAnsi="Ricty" w:cs="Consolas" w:hint="eastAsia"/>
+          <w:rFonts w:ascii="Ricty" w:eastAsia="Ricty" w:hAnsi="Ricty" w:cs="Consolas"/>
           <w:color w:val="000000"/>
           <w:kern w:val="0"/>
           <w:sz w:val="22"/>
@@ -3510,7 +3454,7 @@
       <w:pPr>
         <w:jc w:val="left"/>
         <w:rPr>
-          <w:rFonts w:ascii="Ricty" w:eastAsia="Ricty" w:hAnsi="Ricty" w:hint="eastAsia"/>
+          <w:rFonts w:ascii="Ricty" w:eastAsia="Ricty" w:hAnsi="Ricty"/>
           <w:sz w:val="24"/>
         </w:rPr>
       </w:pPr>
@@ -3525,11 +3469,12 @@
         <w:ind w:leftChars="0"/>
         <w:jc w:val="left"/>
         <w:rPr>
-          <w:rFonts w:ascii="Ricty" w:eastAsia="Ricty" w:hAnsi="Ricty" w:hint="eastAsia"/>
+          <w:rFonts w:ascii="Ricty" w:eastAsia="Ricty" w:hAnsi="Ricty"/>
           <w:sz w:val="28"/>
         </w:rPr>
       </w:pPr>
       <w:proofErr w:type="spellStart"/>
+      <w:proofErr w:type="gramStart"/>
       <w:r>
         <w:rPr>
           <w:rFonts w:ascii="Ricty" w:eastAsia="Ricty" w:hAnsi="Ricty"/>
@@ -3538,6 +3483,7 @@
         <w:t>jp.ac.kyushu.iarch.checkplugin.handler</w:t>
       </w:r>
       <w:proofErr w:type="spellEnd"/>
+      <w:proofErr w:type="gramEnd"/>
     </w:p>
     <w:p>
       <w:pPr>
@@ -3549,7 +3495,7 @@
         <w:ind w:leftChars="0"/>
         <w:jc w:val="left"/>
         <w:rPr>
-          <w:rFonts w:ascii="Ricty" w:eastAsia="Ricty" w:hAnsi="Ricty" w:hint="eastAsia"/>
+          <w:rFonts w:ascii="Ricty" w:eastAsia="Ricty" w:hAnsi="Ricty"/>
           <w:sz w:val="24"/>
         </w:rPr>
       </w:pPr>
@@ -3569,7 +3515,7 @@
         <w:ind w:leftChars="0" w:left="420"/>
         <w:jc w:val="left"/>
         <w:rPr>
-          <w:rFonts w:ascii="Ricty" w:eastAsia="Ricty" w:hAnsi="Ricty" w:hint="eastAsia"/>
+          <w:rFonts w:ascii="Ricty" w:eastAsia="Ricty" w:hAnsi="Ricty"/>
           <w:sz w:val="24"/>
         </w:rPr>
       </w:pPr>
@@ -3587,7 +3533,7 @@
         <w:ind w:leftChars="0" w:left="420"/>
         <w:jc w:val="left"/>
         <w:rPr>
-          <w:rFonts w:ascii="Ricty" w:eastAsia="Ricty" w:hAnsi="Ricty" w:hint="eastAsia"/>
+          <w:rFonts w:ascii="Ricty" w:eastAsia="Ricty" w:hAnsi="Ricty"/>
           <w:sz w:val="24"/>
         </w:rPr>
       </w:pPr>
@@ -3602,7 +3548,7 @@
         <w:ind w:leftChars="0"/>
         <w:jc w:val="left"/>
         <w:rPr>
-          <w:rFonts w:ascii="Ricty" w:eastAsia="Ricty" w:hAnsi="Ricty" w:hint="eastAsia"/>
+          <w:rFonts w:ascii="Ricty" w:eastAsia="Ricty" w:hAnsi="Ricty"/>
           <w:sz w:val="24"/>
         </w:rPr>
       </w:pPr>
@@ -3622,30 +3568,16 @@
         <w:ind w:leftChars="0" w:left="420"/>
         <w:jc w:val="left"/>
         <w:rPr>
-          <w:rFonts w:ascii="Ricty" w:eastAsia="Ricty" w:hAnsi="Ricty" w:hint="eastAsia"/>
-          <w:sz w:val="24"/>
-        </w:rPr>
-      </w:pPr>
-      <w:r>
-        <w:rPr>
-          <w:rFonts w:ascii="Ricty" w:eastAsia="Ricty" w:hAnsi="Ricty" w:hint="eastAsia"/>
-          <w:sz w:val="24"/>
-        </w:rPr>
-        <w:t>抽象度メトリクスの</w:t>
-      </w:r>
-      <w:r>
-        <w:rPr>
-          <w:rFonts w:ascii="Ricty" w:eastAsia="Ricty" w:hAnsi="Ricty" w:hint="eastAsia"/>
-          <w:sz w:val="24"/>
-        </w:rPr>
-        <w:t>計算</w:t>
-      </w:r>
-      <w:r>
-        <w:rPr>
-          <w:rFonts w:ascii="Ricty" w:eastAsia="Ricty" w:hAnsi="Ricty" w:hint="eastAsia"/>
-          <w:sz w:val="24"/>
-        </w:rPr>
-        <w:t>結果を（履歴として）CSVファイルに保存したり、表示したりするクラス。</w:t>
+          <w:rFonts w:ascii="Ricty" w:eastAsia="Ricty" w:hAnsi="Ricty"/>
+          <w:sz w:val="24"/>
+        </w:rPr>
+      </w:pPr>
+      <w:r>
+        <w:rPr>
+          <w:rFonts w:ascii="Ricty" w:eastAsia="Ricty" w:hAnsi="Ricty" w:hint="eastAsia"/>
+          <w:sz w:val="24"/>
+        </w:rPr>
+        <w:t>抽象度メトリクスの計算結果を（履歴として）CSVファイルに保存したり、表示したりするクラス。</w:t>
       </w:r>
     </w:p>
     <w:p>
@@ -3658,7 +3590,7 @@
         <w:ind w:leftChars="0"/>
         <w:jc w:val="left"/>
         <w:rPr>
-          <w:rFonts w:ascii="Ricty" w:eastAsia="Ricty" w:hAnsi="Ricty" w:hint="eastAsia"/>
+          <w:rFonts w:ascii="Ricty" w:eastAsia="Ricty" w:hAnsi="Ricty"/>
           <w:sz w:val="24"/>
         </w:rPr>
       </w:pPr>
@@ -3678,7 +3610,7 @@
         <w:ind w:leftChars="0" w:left="420"/>
         <w:jc w:val="left"/>
         <w:rPr>
-          <w:rFonts w:ascii="Ricty" w:eastAsia="Ricty" w:hAnsi="Ricty" w:cs="Consolas" w:hint="eastAsia"/>
+          <w:rFonts w:ascii="Ricty" w:eastAsia="Ricty" w:hAnsi="Ricty" w:cs="Consolas"/>
           <w:color w:val="000000"/>
           <w:kern w:val="0"/>
           <w:sz w:val="22"/>
@@ -3741,7 +3673,7 @@
         <w:ind w:leftChars="0"/>
         <w:jc w:val="left"/>
         <w:rPr>
-          <w:rFonts w:ascii="Ricty" w:eastAsia="Ricty" w:hAnsi="Ricty" w:hint="eastAsia"/>
+          <w:rFonts w:ascii="Ricty" w:eastAsia="Ricty" w:hAnsi="Ricty"/>
           <w:sz w:val="24"/>
         </w:rPr>
       </w:pPr>
@@ -3761,58 +3693,16 @@
         <w:ind w:leftChars="0" w:left="420"/>
         <w:jc w:val="left"/>
         <w:rPr>
-          <w:rFonts w:ascii="Ricty" w:eastAsia="Ricty" w:hAnsi="Ricty" w:hint="eastAsia"/>
-          <w:sz w:val="24"/>
-        </w:rPr>
-      </w:pPr>
-      <w:r>
-        <w:rPr>
-          <w:rFonts w:ascii="Ricty" w:eastAsia="Ricty" w:hAnsi="Ricty" w:hint="eastAsia"/>
-          <w:sz w:val="24"/>
-        </w:rPr>
-        <w:t>山本が実装したもの。</w:t>
-      </w:r>
-      <w:r>
-        <w:rPr>
-          <w:rFonts w:ascii="Ricty" w:eastAsia="Ricty" w:hAnsi="Ricty" w:hint="eastAsia"/>
-          <w:sz w:val="24"/>
-        </w:rPr>
-        <w:t>抽象度メトリクスの計算結果</w:t>
-      </w:r>
-      <w:r>
-        <w:rPr>
-          <w:rFonts w:ascii="Ricty" w:eastAsia="Ricty" w:hAnsi="Ricty" w:hint="eastAsia"/>
-          <w:sz w:val="24"/>
-        </w:rPr>
-        <w:t>を</w:t>
-      </w:r>
-      <w:r>
-        <w:rPr>
-          <w:rFonts w:ascii="Ricty" w:eastAsia="Ricty" w:hAnsi="Ricty" w:hint="eastAsia"/>
-          <w:sz w:val="24"/>
-        </w:rPr>
-        <w:t>CSVファイルに保存</w:t>
-      </w:r>
-      <w:r>
-        <w:rPr>
-          <w:rFonts w:ascii="Ricty" w:eastAsia="Ricty" w:hAnsi="Ricty" w:hint="eastAsia"/>
-          <w:sz w:val="24"/>
-        </w:rPr>
-        <w:t>する</w:t>
-      </w:r>
-      <w:r>
-        <w:rPr>
-          <w:rFonts w:ascii="Ricty" w:eastAsia="Ricty" w:hAnsi="Ricty" w:hint="eastAsia"/>
-          <w:sz w:val="24"/>
-        </w:rPr>
-        <w:t>クラス</w:t>
-      </w:r>
-      <w:r>
-        <w:rPr>
-          <w:rFonts w:ascii="Ricty" w:eastAsia="Ricty" w:hAnsi="Ricty" w:hint="eastAsia"/>
-          <w:sz w:val="24"/>
-        </w:rPr>
-        <w:t>。</w:t>
+          <w:rFonts w:ascii="Ricty" w:eastAsia="Ricty" w:hAnsi="Ricty"/>
+          <w:sz w:val="24"/>
+        </w:rPr>
+      </w:pPr>
+      <w:r>
+        <w:rPr>
+          <w:rFonts w:ascii="Ricty" w:eastAsia="Ricty" w:hAnsi="Ricty" w:hint="eastAsia"/>
+          <w:sz w:val="24"/>
+        </w:rPr>
+        <w:t>山本が実装したもの。抽象度メトリクスの計算結果をCSVファイルに保存するクラス。</w:t>
       </w:r>
     </w:p>
     <w:p>
@@ -3821,7 +3711,7 @@
         <w:ind w:leftChars="0" w:left="420"/>
         <w:jc w:val="left"/>
         <w:rPr>
-          <w:rFonts w:ascii="Ricty" w:eastAsia="Ricty" w:hAnsi="Ricty" w:hint="eastAsia"/>
+          <w:rFonts w:ascii="Ricty" w:eastAsia="Ricty" w:hAnsi="Ricty"/>
           <w:sz w:val="24"/>
         </w:rPr>
       </w:pPr>
@@ -3843,7 +3733,7 @@
         <w:ind w:leftChars="0"/>
         <w:jc w:val="left"/>
         <w:rPr>
-          <w:rFonts w:ascii="Ricty" w:eastAsia="Ricty" w:hAnsi="Ricty" w:hint="eastAsia"/>
+          <w:rFonts w:ascii="Ricty" w:eastAsia="Ricty" w:hAnsi="Ricty"/>
           <w:sz w:val="24"/>
         </w:rPr>
       </w:pPr>
@@ -3868,12 +3758,170 @@
           <w:sz w:val="24"/>
         </w:rPr>
       </w:pPr>
-      <w:r>
-        <w:rPr>
-          <w:rFonts w:ascii="Ricty" w:eastAsia="Ricty" w:hAnsi="Ricty" w:hint="eastAsia"/>
-          <w:sz w:val="24"/>
-        </w:rPr>
-        <w:t>名前の通り</w:t>
+      <w:proofErr w:type="spellStart"/>
+      <w:r>
+        <w:rPr>
+          <w:rFonts w:ascii="Ricty" w:eastAsia="Ricty" w:hAnsi="Ricty" w:hint="eastAsia"/>
+          <w:sz w:val="24"/>
+        </w:rPr>
+        <w:t>ASTParser</w:t>
+      </w:r>
+      <w:proofErr w:type="spellEnd"/>
+      <w:r>
+        <w:rPr>
+          <w:rFonts w:ascii="Ricty" w:eastAsia="Ricty" w:hAnsi="Ricty" w:hint="eastAsia"/>
+          <w:sz w:val="24"/>
+        </w:rPr>
+        <w:t>を</w:t>
+      </w:r>
+      <w:r>
+        <w:rPr>
+          <w:rFonts w:ascii="Ricty" w:eastAsia="Ricty" w:hAnsi="Ricty"/>
+          <w:sz w:val="24"/>
+        </w:rPr>
+        <w:t>用いてJavaコード</w:t>
+      </w:r>
+      <w:r>
+        <w:rPr>
+          <w:rFonts w:ascii="Ricty" w:eastAsia="Ricty" w:hAnsi="Ricty" w:hint="eastAsia"/>
+          <w:sz w:val="24"/>
+        </w:rPr>
+        <w:t>を</w:t>
+      </w:r>
+      <w:r>
+        <w:rPr>
+          <w:rFonts w:ascii="Ricty" w:eastAsia="Ricty" w:hAnsi="Ricty"/>
+          <w:sz w:val="24"/>
+        </w:rPr>
+        <w:t>解析</w:t>
+      </w:r>
+      <w:r>
+        <w:rPr>
+          <w:rFonts w:ascii="Ricty" w:eastAsia="Ricty" w:hAnsi="Ricty" w:hint="eastAsia"/>
+          <w:sz w:val="24"/>
+        </w:rPr>
+        <w:t>，</w:t>
+      </w:r>
+      <w:r>
+        <w:rPr>
+          <w:rFonts w:ascii="Ricty" w:eastAsia="Ricty" w:hAnsi="Ricty"/>
+          <w:sz w:val="24"/>
+        </w:rPr>
+        <w:t>結果</w:t>
+      </w:r>
+      <w:r>
+        <w:rPr>
+          <w:rFonts w:ascii="Ricty" w:eastAsia="Ricty" w:hAnsi="Ricty" w:hint="eastAsia"/>
+          <w:sz w:val="24"/>
+        </w:rPr>
+        <w:t>を</w:t>
+      </w:r>
+      <w:r>
+        <w:rPr>
+          <w:rFonts w:ascii="Ricty" w:eastAsia="Ricty" w:hAnsi="Ricty"/>
+          <w:sz w:val="24"/>
+        </w:rPr>
+        <w:t>XML</w:t>
+      </w:r>
+      <w:r>
+        <w:rPr>
+          <w:rFonts w:ascii="Ricty" w:eastAsia="Ricty" w:hAnsi="Ricty" w:hint="eastAsia"/>
+          <w:sz w:val="24"/>
+        </w:rPr>
+        <w:t>(</w:t>
+      </w:r>
+      <w:r>
+        <w:rPr>
+          <w:rFonts w:ascii="Ricty" w:eastAsia="Ricty" w:hAnsi="Ricty"/>
+          <w:sz w:val="24"/>
+        </w:rPr>
+        <w:t>codeXML.xml</w:t>
+      </w:r>
+      <w:r>
+        <w:rPr>
+          <w:rFonts w:ascii="Ricty" w:eastAsia="Ricty" w:hAnsi="Ricty" w:hint="eastAsia"/>
+          <w:sz w:val="24"/>
+        </w:rPr>
+        <w:t>)</w:t>
+      </w:r>
+      <w:r>
+        <w:rPr>
+          <w:rFonts w:ascii="Ricty" w:eastAsia="Ricty" w:hAnsi="Ricty"/>
+          <w:sz w:val="24"/>
+        </w:rPr>
+        <w:t>に出力</w:t>
+      </w:r>
+      <w:r>
+        <w:rPr>
+          <w:rFonts w:ascii="Ricty" w:eastAsia="Ricty" w:hAnsi="Ricty" w:hint="eastAsia"/>
+          <w:sz w:val="24"/>
+        </w:rPr>
+        <w:t>後その</w:t>
+      </w:r>
+      <w:r>
+        <w:rPr>
+          <w:rFonts w:ascii="Ricty" w:eastAsia="Ricty" w:hAnsi="Ricty"/>
+          <w:sz w:val="24"/>
+        </w:rPr>
+        <w:t>XMLを解析</w:t>
+      </w:r>
+      <w:r>
+        <w:rPr>
+          <w:rFonts w:ascii="Ricty" w:eastAsia="Ricty" w:hAnsi="Ricty"/>
+          <w:sz w:val="24"/>
+        </w:rPr>
+        <w:t>し，</w:t>
+      </w:r>
+      <w:r>
+        <w:rPr>
+          <w:rFonts w:ascii="Ricty" w:eastAsia="Ricty" w:hAnsi="Ricty" w:hint="eastAsia"/>
+          <w:sz w:val="24"/>
+        </w:rPr>
+        <w:t>Java</w:t>
+      </w:r>
+      <w:r>
+        <w:rPr>
+          <w:rFonts w:ascii="Ricty" w:eastAsia="Ricty" w:hAnsi="Ricty"/>
+          <w:sz w:val="24"/>
+        </w:rPr>
+        <w:t>コード</w:t>
+      </w:r>
+      <w:r>
+        <w:rPr>
+          <w:rFonts w:ascii="Ricty" w:eastAsia="Ricty" w:hAnsi="Ricty" w:hint="eastAsia"/>
+          <w:sz w:val="24"/>
+        </w:rPr>
+        <w:t>と</w:t>
+      </w:r>
+      <w:proofErr w:type="spellStart"/>
+      <w:r>
+        <w:rPr>
+          <w:rFonts w:ascii="Ricty" w:eastAsia="Ricty" w:hAnsi="Ricty"/>
+          <w:sz w:val="24"/>
+        </w:rPr>
+        <w:t>Archface</w:t>
+      </w:r>
+      <w:proofErr w:type="spellEnd"/>
+      <w:r>
+        <w:rPr>
+          <w:rFonts w:ascii="Ricty" w:eastAsia="Ricty" w:hAnsi="Ricty"/>
+          <w:sz w:val="24"/>
+        </w:rPr>
+        <w:t>のチェック</w:t>
+      </w:r>
+      <w:r>
+        <w:rPr>
+          <w:rFonts w:ascii="Ricty" w:eastAsia="Ricty" w:hAnsi="Ricty" w:hint="eastAsia"/>
+          <w:sz w:val="24"/>
+        </w:rPr>
+        <w:t>を</w:t>
+      </w:r>
+      <w:r>
+        <w:rPr>
+          <w:rFonts w:ascii="Ricty" w:eastAsia="Ricty" w:hAnsi="Ricty"/>
+          <w:sz w:val="24"/>
+        </w:rPr>
+        <w:t>行う．</w:t>
       </w:r>
     </w:p>
     <w:p>
@@ -3886,17 +3934,24 @@
         <w:ind w:leftChars="0"/>
         <w:jc w:val="left"/>
         <w:rPr>
-          <w:rFonts w:ascii="Ricty" w:eastAsia="Ricty" w:hAnsi="Ricty" w:hint="eastAsia"/>
-          <w:sz w:val="24"/>
-        </w:rPr>
-      </w:pPr>
-      <w:proofErr w:type="spellStart"/>
-      <w:r>
-        <w:rPr>
-          <w:rFonts w:ascii="Ricty" w:eastAsia="Ricty" w:hAnsi="Ricty"/>
-          <w:sz w:val="24"/>
-        </w:rPr>
-        <w:t>CheckArchfaceHandler</w:t>
+          <w:rFonts w:ascii="Ricty" w:eastAsia="Ricty" w:hAnsi="Ricty"/>
+          <w:sz w:val="24"/>
+        </w:rPr>
+      </w:pPr>
+      <w:r>
+        <w:rPr>
+          <w:rFonts w:ascii="Ricty" w:eastAsia="Ricty" w:hAnsi="Ricty"/>
+          <w:sz w:val="24"/>
+        </w:rPr>
+        <w:t>C</w:t>
+      </w:r>
+      <w:proofErr w:type="spellStart"/>
+      <w:r>
+        <w:rPr>
+          <w:rFonts w:ascii="Ricty" w:eastAsia="Ricty" w:hAnsi="Ricty"/>
+          <w:sz w:val="24"/>
+        </w:rPr>
+        <w:t>heckArchfaceHandler</w:t>
       </w:r>
       <w:proofErr w:type="spellEnd"/>
     </w:p>
@@ -3906,30 +3961,16 @@
         <w:ind w:leftChars="0" w:left="420"/>
         <w:jc w:val="left"/>
         <w:rPr>
-          <w:rFonts w:ascii="Ricty" w:eastAsia="Ricty" w:hAnsi="Ricty" w:hint="eastAsia"/>
-          <w:sz w:val="24"/>
-        </w:rPr>
-      </w:pPr>
-      <w:r>
-        <w:rPr>
-          <w:rFonts w:ascii="Ricty" w:eastAsia="Ricty" w:hAnsi="Ricty" w:hint="eastAsia"/>
-          <w:sz w:val="24"/>
-        </w:rPr>
-        <w:t>もともと</w:t>
-      </w:r>
-      <w:r>
-        <w:rPr>
-          <w:rFonts w:ascii="Ricty" w:eastAsia="Ricty" w:hAnsi="Ricty" w:hint="eastAsia"/>
-          <w:sz w:val="24"/>
-        </w:rPr>
-        <w:t>トレーサビリティチェックを実行させるためのクラス</w:t>
-      </w:r>
-      <w:r>
-        <w:rPr>
-          <w:rFonts w:ascii="Ricty" w:eastAsia="Ricty" w:hAnsi="Ricty" w:hint="eastAsia"/>
-          <w:sz w:val="24"/>
-        </w:rPr>
-        <w:t>、自動チェックの実装に伴い、</w:t>
+          <w:rFonts w:ascii="Ricty" w:eastAsia="Ricty" w:hAnsi="Ricty"/>
+          <w:sz w:val="24"/>
+        </w:rPr>
+      </w:pPr>
+      <w:r>
+        <w:rPr>
+          <w:rFonts w:ascii="Ricty" w:eastAsia="Ricty" w:hAnsi="Ricty" w:hint="eastAsia"/>
+          <w:sz w:val="24"/>
+        </w:rPr>
+        <w:t>もともとトレーサビリティチェックを実行させるためのクラス、自動チェックの実装に伴い、</w:t>
       </w:r>
       <w:proofErr w:type="spellStart"/>
       <w:r>
@@ -3958,7 +3999,7 @@
         <w:ind w:leftChars="0"/>
         <w:jc w:val="left"/>
         <w:rPr>
-          <w:rFonts w:ascii="Ricty" w:eastAsia="Ricty" w:hAnsi="Ricty" w:hint="eastAsia"/>
+          <w:rFonts w:ascii="Ricty" w:eastAsia="Ricty" w:hAnsi="Ricty"/>
           <w:sz w:val="24"/>
         </w:rPr>
       </w:pPr>
@@ -3978,37 +4019,16 @@
         <w:ind w:leftChars="0" w:left="420"/>
         <w:jc w:val="left"/>
         <w:rPr>
-          <w:rFonts w:ascii="Ricty" w:eastAsia="Ricty" w:hAnsi="Ricty" w:hint="eastAsia"/>
-          <w:sz w:val="24"/>
-        </w:rPr>
-      </w:pPr>
-      <w:r>
-        <w:rPr>
-          <w:rFonts w:ascii="Ricty" w:eastAsia="Ricty" w:hAnsi="Ricty" w:hint="eastAsia"/>
-          <w:sz w:val="24"/>
-        </w:rPr>
-        <w:t>もともと</w:t>
-      </w:r>
-      <w:r>
-        <w:rPr>
-          <w:rFonts w:ascii="Ricty" w:eastAsia="Ricty" w:hAnsi="Ricty" w:hint="eastAsia"/>
-          <w:sz w:val="24"/>
-        </w:rPr>
-        <w:t>抽象度メトリクスを計算するためのクラス、</w:t>
-      </w:r>
-      <w:r>
-        <w:rPr>
-          <w:rFonts w:ascii="Ricty" w:eastAsia="Ricty" w:hAnsi="Ricty" w:hint="eastAsia"/>
-          <w:sz w:val="24"/>
-        </w:rPr>
-        <w:t>自動チェックの実装に伴い</w:t>
-      </w:r>
-      <w:r>
-        <w:rPr>
-          <w:rFonts w:ascii="Ricty" w:eastAsia="Ricty" w:hAnsi="Ricty" w:hint="eastAsia"/>
-          <w:sz w:val="24"/>
-        </w:rPr>
-        <w:t>、</w:t>
+          <w:rFonts w:ascii="Ricty" w:eastAsia="Ricty" w:hAnsi="Ricty"/>
+          <w:sz w:val="24"/>
+        </w:rPr>
+      </w:pPr>
+      <w:r>
+        <w:rPr>
+          <w:rFonts w:ascii="Ricty" w:eastAsia="Ricty" w:hAnsi="Ricty" w:hint="eastAsia"/>
+          <w:sz w:val="24"/>
+        </w:rPr>
+        <w:t>もともと抽象度メトリクスを計算するためのクラス、自動チェックの実装に伴い、</w:t>
       </w:r>
     </w:p>
     <w:p>
@@ -4017,16 +4037,17 @@
         <w:ind w:leftChars="0" w:left="420"/>
         <w:jc w:val="left"/>
         <w:rPr>
-          <w:rFonts w:ascii="Ricty" w:eastAsia="Ricty" w:hAnsi="Ricty" w:hint="eastAsia"/>
-          <w:sz w:val="24"/>
-        </w:rPr>
-      </w:pPr>
-      <w:proofErr w:type="spellStart"/>
-      <w:r>
-        <w:rPr>
-          <w:rFonts w:ascii="Ricty" w:eastAsia="Ricty" w:hAnsi="Ricty"/>
-          <w:sz w:val="24"/>
-        </w:rPr>
+          <w:rFonts w:ascii="Ricty" w:eastAsia="Ricty" w:hAnsi="Ricty"/>
+          <w:sz w:val="24"/>
+        </w:rPr>
+      </w:pPr>
+      <w:proofErr w:type="spellStart"/>
+      <w:r>
+        <w:rPr>
+          <w:rFonts w:ascii="Ricty" w:eastAsia="Ricty" w:hAnsi="Ricty"/>
+          <w:sz w:val="24"/>
+        </w:rPr>
+        <w:lastRenderedPageBreak/>
         <w:t>AbstractionRatioChecker</w:t>
       </w:r>
       <w:proofErr w:type="spellEnd"/>
@@ -4035,14 +4056,7 @@
           <w:rFonts w:ascii="Ricty" w:eastAsia="Ricty" w:hAnsi="Ricty" w:hint="eastAsia"/>
           <w:sz w:val="24"/>
         </w:rPr>
-        <w:t>に</w:t>
-      </w:r>
-      <w:r>
-        <w:rPr>
-          <w:rFonts w:ascii="Ricty" w:eastAsia="Ricty" w:hAnsi="Ricty" w:hint="eastAsia"/>
-          <w:sz w:val="24"/>
-        </w:rPr>
-        <w:t>変わってしまった。</w:t>
+        <w:t>に変わってしまった。</w:t>
       </w:r>
     </w:p>
     <w:p>
@@ -4055,7 +4069,7 @@
         <w:ind w:leftChars="0"/>
         <w:jc w:val="left"/>
         <w:rPr>
-          <w:rFonts w:ascii="Ricty" w:eastAsia="Ricty" w:hAnsi="Ricty" w:hint="eastAsia"/>
+          <w:rFonts w:ascii="Ricty" w:eastAsia="Ricty" w:hAnsi="Ricty"/>
           <w:color w:val="BFBFBF" w:themeColor="background1" w:themeShade="BF"/>
           <w:sz w:val="24"/>
         </w:rPr>
@@ -4067,7 +4081,6 @@
           <w:color w:val="BFBFBF" w:themeColor="background1" w:themeShade="BF"/>
           <w:sz w:val="24"/>
         </w:rPr>
-        <w:lastRenderedPageBreak/>
         <w:t>CheckASTHandler</w:t>
       </w:r>
       <w:proofErr w:type="spellEnd"/>
@@ -4078,7 +4091,7 @@
         <w:ind w:leftChars="0" w:left="420"/>
         <w:jc w:val="left"/>
         <w:rPr>
-          <w:rFonts w:ascii="Ricty" w:eastAsia="Ricty" w:hAnsi="Ricty" w:hint="eastAsia"/>
+          <w:rFonts w:ascii="Ricty" w:eastAsia="Ricty" w:hAnsi="Ricty"/>
           <w:sz w:val="24"/>
         </w:rPr>
       </w:pPr>
@@ -4123,7 +4136,7 @@
         <w:ind w:leftChars="0"/>
         <w:jc w:val="left"/>
         <w:rPr>
-          <w:rFonts w:ascii="Ricty" w:eastAsia="Ricty" w:hAnsi="Ricty" w:hint="eastAsia"/>
+          <w:rFonts w:ascii="Ricty" w:eastAsia="Ricty" w:hAnsi="Ricty"/>
           <w:sz w:val="24"/>
         </w:rPr>
       </w:pPr>
@@ -4143,16 +4156,32 @@
         <w:ind w:leftChars="0" w:left="420"/>
         <w:jc w:val="left"/>
         <w:rPr>
-          <w:rFonts w:ascii="Ricty" w:eastAsia="Ricty" w:hAnsi="Ricty" w:hint="eastAsia"/>
-          <w:sz w:val="24"/>
-        </w:rPr>
-      </w:pPr>
-      <w:r>
-        <w:rPr>
-          <w:rFonts w:ascii="Ricty" w:eastAsia="Ricty" w:hAnsi="Ricty" w:hint="eastAsia"/>
-          <w:sz w:val="24"/>
-        </w:rPr>
-        <w:t>自動チェックを別スレッドで実行させるためのクラス。Singletonパターンを使っているのは、スレッドを立ち上げすぎないするためである。</w:t>
+          <w:rFonts w:ascii="Ricty" w:eastAsia="Ricty" w:hAnsi="Ricty"/>
+          <w:sz w:val="24"/>
+        </w:rPr>
+      </w:pPr>
+      <w:r>
+        <w:rPr>
+          <w:rFonts w:ascii="Ricty" w:eastAsia="Ricty" w:hAnsi="Ricty" w:hint="eastAsia"/>
+          <w:sz w:val="24"/>
+        </w:rPr>
+        <w:t>自動チェックを別スレッドで実行させるためのクラス。Singletonパターンを使っているのは、スレッドを</w:t>
+      </w:r>
+      <w:proofErr w:type="gramStart"/>
+      <w:r>
+        <w:rPr>
+          <w:rFonts w:ascii="Ricty" w:eastAsia="Ricty" w:hAnsi="Ricty" w:hint="eastAsia"/>
+          <w:sz w:val="24"/>
+        </w:rPr>
+        <w:t>立ち上げすぎないする</w:t>
+      </w:r>
+      <w:proofErr w:type="gramEnd"/>
+      <w:r>
+        <w:rPr>
+          <w:rFonts w:ascii="Ricty" w:eastAsia="Ricty" w:hAnsi="Ricty" w:hint="eastAsia"/>
+          <w:sz w:val="24"/>
+        </w:rPr>
+        <w:t>ためである。</w:t>
       </w:r>
     </w:p>
     <w:p>
@@ -4165,7 +4194,7 @@
         <w:ind w:leftChars="0"/>
         <w:jc w:val="left"/>
         <w:rPr>
-          <w:rFonts w:ascii="Ricty" w:eastAsia="Ricty" w:hAnsi="Ricty" w:hint="eastAsia"/>
+          <w:rFonts w:ascii="Ricty" w:eastAsia="Ricty" w:hAnsi="Ricty"/>
           <w:sz w:val="24"/>
         </w:rPr>
       </w:pPr>
@@ -4185,7 +4214,7 @@
         <w:ind w:leftChars="0" w:left="420"/>
         <w:jc w:val="left"/>
         <w:rPr>
-          <w:rFonts w:ascii="Ricty" w:eastAsia="Ricty" w:hAnsi="Ricty" w:hint="eastAsia"/>
+          <w:rFonts w:ascii="Ricty" w:eastAsia="Ricty" w:hAnsi="Ricty"/>
           <w:sz w:val="24"/>
         </w:rPr>
       </w:pPr>
@@ -4203,7 +4232,7 @@
         <w:ind w:leftChars="0" w:left="420"/>
         <w:jc w:val="left"/>
         <w:rPr>
-          <w:rFonts w:ascii="Ricty" w:eastAsia="Ricty" w:hAnsi="Ricty" w:hint="eastAsia"/>
+          <w:rFonts w:ascii="Ricty" w:eastAsia="Ricty" w:hAnsi="Ricty"/>
           <w:sz w:val="24"/>
         </w:rPr>
       </w:pPr>
@@ -4218,12 +4247,13 @@
         <w:ind w:leftChars="0"/>
         <w:jc w:val="left"/>
         <w:rPr>
-          <w:rFonts w:ascii="Ricty" w:eastAsia="Ricty" w:hAnsi="Ricty" w:hint="eastAsia"/>
+          <w:rFonts w:ascii="Ricty" w:eastAsia="Ricty" w:hAnsi="Ricty"/>
           <w:color w:val="BFBFBF" w:themeColor="background1" w:themeShade="BF"/>
           <w:sz w:val="24"/>
         </w:rPr>
       </w:pPr>
       <w:proofErr w:type="spellStart"/>
+      <w:proofErr w:type="gramStart"/>
       <w:r>
         <w:rPr>
           <w:rFonts w:ascii="Ricty" w:eastAsia="Ricty" w:hAnsi="Ricty"/>
@@ -4233,6 +4263,7 @@
         <w:t>codeToArchface</w:t>
       </w:r>
       <w:proofErr w:type="spellEnd"/>
+      <w:proofErr w:type="gramEnd"/>
     </w:p>
     <w:p>
       <w:pPr>
@@ -4240,7 +4271,7 @@
         <w:ind w:leftChars="0" w:left="420"/>
         <w:jc w:val="left"/>
         <w:rPr>
-          <w:rFonts w:ascii="Ricty" w:eastAsia="Ricty" w:hAnsi="Ricty" w:hint="eastAsia"/>
+          <w:rFonts w:ascii="Ricty" w:eastAsia="Ricty" w:hAnsi="Ricty"/>
           <w:color w:val="000000" w:themeColor="text1"/>
           <w:sz w:val="24"/>
         </w:rPr>
@@ -4282,7 +4313,7 @@
         <w:ind w:leftChars="0"/>
         <w:jc w:val="left"/>
         <w:rPr>
-          <w:rFonts w:ascii="Ricty" w:eastAsia="Ricty" w:hAnsi="Ricty" w:hint="eastAsia"/>
+          <w:rFonts w:ascii="Ricty" w:eastAsia="Ricty" w:hAnsi="Ricty"/>
           <w:sz w:val="24"/>
         </w:rPr>
       </w:pPr>
@@ -4302,7 +4333,7 @@
         <w:ind w:leftChars="0" w:left="420"/>
         <w:jc w:val="left"/>
         <w:rPr>
-          <w:rFonts w:ascii="Ricty" w:eastAsia="Ricty" w:hAnsi="Ricty" w:hint="eastAsia"/>
+          <w:rFonts w:ascii="Ricty" w:eastAsia="Ricty" w:hAnsi="Ricty"/>
           <w:sz w:val="24"/>
         </w:rPr>
       </w:pPr>
@@ -4324,7 +4355,7 @@
         <w:ind w:leftChars="0"/>
         <w:jc w:val="left"/>
         <w:rPr>
-          <w:rFonts w:ascii="Ricty" w:eastAsia="Ricty" w:hAnsi="Ricty" w:hint="eastAsia"/>
+          <w:rFonts w:ascii="Ricty" w:eastAsia="Ricty" w:hAnsi="Ricty"/>
           <w:sz w:val="24"/>
         </w:rPr>
       </w:pPr>
@@ -4344,7 +4375,7 @@
         <w:ind w:leftChars="0" w:left="420"/>
         <w:jc w:val="left"/>
         <w:rPr>
-          <w:rFonts w:ascii="Ricty" w:eastAsia="Ricty" w:hAnsi="Ricty" w:hint="eastAsia"/>
+          <w:rFonts w:ascii="Ricty" w:eastAsia="Ricty" w:hAnsi="Ricty"/>
           <w:sz w:val="24"/>
         </w:rPr>
       </w:pPr>
@@ -4405,7 +4436,7 @@
         <w:ind w:leftChars="0"/>
         <w:jc w:val="left"/>
         <w:rPr>
-          <w:rFonts w:ascii="Ricty" w:eastAsia="Ricty" w:hAnsi="Ricty" w:hint="eastAsia"/>
+          <w:rFonts w:ascii="Ricty" w:eastAsia="Ricty" w:hAnsi="Ricty"/>
           <w:sz w:val="24"/>
         </w:rPr>
       </w:pPr>
@@ -4425,7 +4456,7 @@
         <w:ind w:leftChars="0" w:left="420"/>
         <w:jc w:val="left"/>
         <w:rPr>
-          <w:rFonts w:ascii="Ricty" w:eastAsia="Ricty" w:hAnsi="Ricty" w:hint="eastAsia"/>
+          <w:rFonts w:ascii="Ricty" w:eastAsia="Ricty" w:hAnsi="Ricty"/>
           <w:sz w:val="24"/>
         </w:rPr>
       </w:pPr>
@@ -4447,7 +4478,7 @@
         <w:ind w:leftChars="0"/>
         <w:jc w:val="left"/>
         <w:rPr>
-          <w:rFonts w:ascii="Ricty" w:eastAsia="Ricty" w:hAnsi="Ricty" w:hint="eastAsia"/>
+          <w:rFonts w:ascii="Ricty" w:eastAsia="Ricty" w:hAnsi="Ricty"/>
           <w:color w:val="BFBFBF" w:themeColor="background1" w:themeShade="BF"/>
           <w:sz w:val="24"/>
         </w:rPr>
@@ -4469,7 +4500,7 @@
         <w:ind w:leftChars="0" w:left="420"/>
         <w:jc w:val="left"/>
         <w:rPr>
-          <w:rFonts w:ascii="Ricty" w:eastAsia="Ricty" w:hAnsi="Ricty" w:hint="eastAsia"/>
+          <w:rFonts w:ascii="Ricty" w:eastAsia="Ricty" w:hAnsi="Ricty"/>
           <w:color w:val="000000" w:themeColor="text1"/>
           <w:sz w:val="24"/>
         </w:rPr>
@@ -4493,7 +4524,7 @@
         <w:ind w:leftChars="0"/>
         <w:jc w:val="left"/>
         <w:rPr>
-          <w:rFonts w:ascii="Ricty" w:eastAsia="Ricty" w:hAnsi="Ricty" w:hint="eastAsia"/>
+          <w:rFonts w:ascii="Ricty" w:eastAsia="Ricty" w:hAnsi="Ricty"/>
           <w:sz w:val="24"/>
         </w:rPr>
       </w:pPr>
@@ -4513,7 +4544,7 @@
         <w:ind w:leftChars="0" w:left="420"/>
         <w:jc w:val="left"/>
         <w:rPr>
-          <w:rFonts w:ascii="Ricty" w:eastAsia="Ricty" w:hAnsi="Ricty" w:hint="eastAsia"/>
+          <w:rFonts w:ascii="Ricty" w:eastAsia="Ricty" w:hAnsi="Ricty"/>
           <w:sz w:val="24"/>
         </w:rPr>
       </w:pPr>
@@ -4531,25 +4562,25 @@
         <w:ind w:leftChars="0" w:left="420"/>
         <w:jc w:val="left"/>
         <w:rPr>
-          <w:rFonts w:ascii="Ricty" w:eastAsia="Ricty" w:hAnsi="Ricty" w:hint="eastAsia"/>
-          <w:sz w:val="24"/>
-        </w:rPr>
-      </w:pPr>
-    </w:p>
-    <w:p>
-      <w:pPr>
-        <w:jc w:val="left"/>
-        <w:rPr>
-          <w:rFonts w:ascii="Ricty" w:eastAsia="Ricty" w:hAnsi="Ricty" w:hint="eastAsia"/>
-          <w:sz w:val="24"/>
-        </w:rPr>
-      </w:pPr>
-    </w:p>
-    <w:p>
-      <w:pPr>
-        <w:jc w:val="left"/>
-        <w:rPr>
-          <w:rFonts w:ascii="Ricty" w:eastAsia="Ricty" w:hAnsi="Ricty" w:hint="eastAsia"/>
+          <w:rFonts w:ascii="Ricty" w:eastAsia="Ricty" w:hAnsi="Ricty"/>
+          <w:sz w:val="24"/>
+        </w:rPr>
+      </w:pPr>
+    </w:p>
+    <w:p>
+      <w:pPr>
+        <w:jc w:val="left"/>
+        <w:rPr>
+          <w:rFonts w:ascii="Ricty" w:eastAsia="Ricty" w:hAnsi="Ricty"/>
+          <w:sz w:val="24"/>
+        </w:rPr>
+      </w:pPr>
+    </w:p>
+    <w:p>
+      <w:pPr>
+        <w:jc w:val="left"/>
+        <w:rPr>
+          <w:rFonts w:ascii="Ricty" w:eastAsia="Ricty" w:hAnsi="Ricty"/>
           <w:sz w:val="24"/>
         </w:rPr>
       </w:pPr>
@@ -4571,11 +4602,12 @@
         <w:ind w:leftChars="0"/>
         <w:jc w:val="left"/>
         <w:rPr>
-          <w:rFonts w:ascii="Ricty" w:eastAsia="Ricty" w:hAnsi="Ricty" w:hint="eastAsia"/>
+          <w:rFonts w:ascii="Ricty" w:eastAsia="Ricty" w:hAnsi="Ricty"/>
           <w:sz w:val="28"/>
         </w:rPr>
       </w:pPr>
       <w:proofErr w:type="spellStart"/>
+      <w:proofErr w:type="gramStart"/>
       <w:r>
         <w:rPr>
           <w:rFonts w:ascii="Ricty" w:eastAsia="Ricty" w:hAnsi="Ricty"/>
@@ -4584,6 +4616,7 @@
         <w:t>jp.ac.kyushu.iarch.checkplugin.model</w:t>
       </w:r>
       <w:proofErr w:type="spellEnd"/>
+      <w:proofErr w:type="gramEnd"/>
     </w:p>
     <w:p>
       <w:pPr>
@@ -4595,7 +4628,7 @@
         <w:ind w:leftChars="0"/>
         <w:jc w:val="left"/>
         <w:rPr>
-          <w:rFonts w:ascii="Ricty" w:eastAsia="Ricty" w:hAnsi="Ricty" w:hint="eastAsia"/>
+          <w:rFonts w:ascii="Ricty" w:eastAsia="Ricty" w:hAnsi="Ricty"/>
           <w:sz w:val="24"/>
         </w:rPr>
       </w:pPr>
@@ -4613,7 +4646,7 @@
       <w:pPr>
         <w:jc w:val="left"/>
         <w:rPr>
-          <w:rFonts w:ascii="Ricty" w:eastAsia="Ricty" w:hAnsi="Ricty" w:hint="eastAsia"/>
+          <w:rFonts w:ascii="Ricty" w:eastAsia="Ricty" w:hAnsi="Ricty"/>
           <w:sz w:val="24"/>
         </w:rPr>
       </w:pPr>
@@ -4635,7 +4668,7 @@
         <w:ind w:leftChars="0"/>
         <w:jc w:val="left"/>
         <w:rPr>
-          <w:rFonts w:ascii="Ricty" w:eastAsia="Ricty" w:hAnsi="Ricty" w:hint="eastAsia"/>
+          <w:rFonts w:ascii="Ricty" w:eastAsia="Ricty" w:hAnsi="Ricty"/>
           <w:sz w:val="24"/>
         </w:rPr>
       </w:pPr>
@@ -4653,7 +4686,7 @@
       <w:pPr>
         <w:jc w:val="left"/>
         <w:rPr>
-          <w:rFonts w:ascii="Ricty" w:eastAsia="Ricty" w:hAnsi="Ricty" w:hint="eastAsia"/>
+          <w:rFonts w:ascii="Ricty" w:eastAsia="Ricty" w:hAnsi="Ricty"/>
           <w:sz w:val="24"/>
         </w:rPr>
       </w:pPr>
@@ -4678,7 +4711,7 @@
       <w:pPr>
         <w:jc w:val="left"/>
         <w:rPr>
-          <w:rFonts w:ascii="Ricty" w:eastAsia="Ricty" w:hAnsi="Ricty" w:hint="eastAsia"/>
+          <w:rFonts w:ascii="Ricty" w:eastAsia="Ricty" w:hAnsi="Ricty"/>
           <w:sz w:val="24"/>
         </w:rPr>
       </w:pPr>
@@ -4693,11 +4726,12 @@
         <w:ind w:leftChars="0"/>
         <w:jc w:val="left"/>
         <w:rPr>
-          <w:rFonts w:ascii="Ricty" w:eastAsia="Ricty" w:hAnsi="Ricty" w:hint="eastAsia"/>
+          <w:rFonts w:ascii="Ricty" w:eastAsia="Ricty" w:hAnsi="Ricty"/>
           <w:sz w:val="28"/>
         </w:rPr>
       </w:pPr>
       <w:proofErr w:type="spellStart"/>
+      <w:proofErr w:type="gramStart"/>
       <w:r>
         <w:rPr>
           <w:rFonts w:ascii="Ricty" w:eastAsia="Ricty" w:hAnsi="Ricty"/>
@@ -4706,6 +4740,7 @@
         <w:t>jp.ac.kyushu.iarch.checkplugin.utils</w:t>
       </w:r>
       <w:proofErr w:type="spellEnd"/>
+      <w:proofErr w:type="gramEnd"/>
     </w:p>
     <w:p>
       <w:pPr>
@@ -4717,7 +4752,7 @@
         <w:ind w:leftChars="0"/>
         <w:jc w:val="left"/>
         <w:rPr>
-          <w:rFonts w:ascii="Ricty" w:eastAsia="Ricty" w:hAnsi="Ricty" w:hint="eastAsia"/>
+          <w:rFonts w:ascii="Ricty" w:eastAsia="Ricty" w:hAnsi="Ricty"/>
           <w:sz w:val="24"/>
           <w:szCs w:val="24"/>
         </w:rPr>
@@ -4731,13 +4766,15 @@
         </w:rPr>
         <w:t>ProjectSelectionUtils</w:t>
       </w:r>
-      <w:proofErr w:type="spellEnd"/>
-    </w:p>
-    <w:p>
-      <w:pPr>
-        <w:jc w:val="left"/>
-        <w:rPr>
-          <w:rFonts w:ascii="Ricty" w:eastAsia="Ricty" w:hAnsi="Ricty" w:hint="eastAsia"/>
+      <w:bookmarkStart w:id="0" w:name="_GoBack"/>
+      <w:bookmarkEnd w:id="0"/>
+      <w:proofErr w:type="spellEnd"/>
+    </w:p>
+    <w:p>
+      <w:pPr>
+        <w:jc w:val="left"/>
+        <w:rPr>
+          <w:rFonts w:ascii="Ricty" w:eastAsia="Ricty" w:hAnsi="Ricty"/>
           <w:sz w:val="24"/>
           <w:szCs w:val="24"/>
         </w:rPr>
@@ -4758,14 +4795,25 @@
           <w:sz w:val="24"/>
           <w:szCs w:val="24"/>
         </w:rPr>
-        <w:t>Please Select Project.</w:t>
-      </w:r>
-      <w:r>
-        <w:rPr>
-          <w:rFonts w:ascii="Ricty" w:eastAsia="Ricty" w:hAnsi="Ricty" w:hint="eastAsia"/>
+        <w:t xml:space="preserve">Please Select </w:t>
+      </w:r>
+      <w:r>
+        <w:rPr>
+          <w:rFonts w:ascii="Consolas" w:hAnsi="Consolas" w:cs="Consolas"/>
+          <w:color w:val="2A00FF"/>
+          <w:kern w:val="0"/>
           <w:sz w:val="24"/>
           <w:szCs w:val="24"/>
         </w:rPr>
+        <w:lastRenderedPageBreak/>
+        <w:t>Project.</w:t>
+      </w:r>
+      <w:r>
+        <w:rPr>
+          <w:rFonts w:ascii="Ricty" w:eastAsia="Ricty" w:hAnsi="Ricty" w:hint="eastAsia"/>
+          <w:sz w:val="24"/>
+          <w:szCs w:val="24"/>
+        </w:rPr>
         <w:t>」のメッセージを出すためのクラス。</w:t>
       </w:r>
     </w:p>
@@ -4773,7 +4821,7 @@
       <w:pPr>
         <w:jc w:val="left"/>
         <w:rPr>
-          <w:rFonts w:ascii="Ricty" w:eastAsia="Ricty" w:hAnsi="Ricty" w:hint="eastAsia"/>
+          <w:rFonts w:ascii="Ricty" w:eastAsia="Ricty" w:hAnsi="Ricty"/>
           <w:sz w:val="24"/>
           <w:szCs w:val="24"/>
         </w:rPr>
@@ -4789,11 +4837,12 @@
         <w:ind w:leftChars="0"/>
         <w:jc w:val="left"/>
         <w:rPr>
-          <w:rFonts w:ascii="Ricty" w:eastAsia="Ricty" w:hAnsi="Ricty" w:hint="eastAsia"/>
+          <w:rFonts w:ascii="Ricty" w:eastAsia="Ricty" w:hAnsi="Ricty"/>
           <w:sz w:val="28"/>
         </w:rPr>
       </w:pPr>
       <w:proofErr w:type="spellStart"/>
+      <w:proofErr w:type="gramStart"/>
       <w:r>
         <w:rPr>
           <w:rFonts w:ascii="Ricty" w:eastAsia="Ricty" w:hAnsi="Ricty"/>
@@ -4802,6 +4851,7 @@
         <w:t>jp.ac.kyushu.iarch.checkplugin.view</w:t>
       </w:r>
       <w:proofErr w:type="spellEnd"/>
+      <w:proofErr w:type="gramEnd"/>
     </w:p>
     <w:p>
       <w:pPr>
@@ -4813,7 +4863,7 @@
         <w:ind w:leftChars="0"/>
         <w:jc w:val="left"/>
         <w:rPr>
-          <w:rFonts w:ascii="Ricty" w:eastAsia="Ricty" w:hAnsi="Ricty" w:hint="eastAsia"/>
+          <w:rFonts w:ascii="Ricty" w:eastAsia="Ricty" w:hAnsi="Ricty"/>
           <w:color w:val="000000" w:themeColor="text1"/>
           <w:sz w:val="24"/>
         </w:rPr>
@@ -4835,7 +4885,7 @@
         <w:ind w:leftChars="0" w:left="420"/>
         <w:jc w:val="left"/>
         <w:rPr>
-          <w:rFonts w:ascii="Ricty" w:eastAsia="Ricty" w:hAnsi="Ricty" w:hint="eastAsia"/>
+          <w:rFonts w:ascii="Ricty" w:eastAsia="Ricty" w:hAnsi="Ricty"/>
           <w:color w:val="000000" w:themeColor="text1"/>
           <w:sz w:val="24"/>
         </w:rPr>
@@ -4859,7 +4909,7 @@
         <w:ind w:leftChars="0"/>
         <w:jc w:val="left"/>
         <w:rPr>
-          <w:rFonts w:ascii="Ricty" w:eastAsia="Ricty" w:hAnsi="Ricty" w:hint="eastAsia"/>
+          <w:rFonts w:ascii="Ricty" w:eastAsia="Ricty" w:hAnsi="Ricty"/>
           <w:color w:val="000000" w:themeColor="text1"/>
           <w:sz w:val="24"/>
         </w:rPr>
@@ -4881,7 +4931,7 @@
         <w:ind w:leftChars="0" w:left="420"/>
         <w:jc w:val="left"/>
         <w:rPr>
-          <w:rFonts w:ascii="Ricty" w:eastAsia="Ricty" w:hAnsi="Ricty" w:hint="eastAsia"/>
+          <w:rFonts w:ascii="Ricty" w:eastAsia="Ricty" w:hAnsi="Ricty"/>
           <w:color w:val="000000" w:themeColor="text1"/>
           <w:sz w:val="24"/>
         </w:rPr>
@@ -4901,7 +4951,7 @@
         <w:ind w:leftChars="0" w:left="420"/>
         <w:jc w:val="left"/>
         <w:rPr>
-          <w:rFonts w:ascii="Ricty" w:eastAsia="Ricty" w:hAnsi="Ricty" w:hint="eastAsia"/>
+          <w:rFonts w:ascii="Ricty" w:eastAsia="Ricty" w:hAnsi="Ricty"/>
           <w:color w:val="000000" w:themeColor="text1"/>
           <w:sz w:val="24"/>
         </w:rPr>
@@ -4925,7 +4975,7 @@
         <w:ind w:leftChars="0"/>
         <w:jc w:val="left"/>
         <w:rPr>
-          <w:rFonts w:ascii="Ricty" w:eastAsia="Ricty" w:hAnsi="Ricty" w:hint="eastAsia"/>
+          <w:rFonts w:ascii="Ricty" w:eastAsia="Ricty" w:hAnsi="Ricty"/>
           <w:color w:val="000000" w:themeColor="text1"/>
           <w:sz w:val="24"/>
         </w:rPr>
@@ -4951,7 +5001,7 @@
         <w:ind w:leftChars="0"/>
         <w:jc w:val="left"/>
         <w:rPr>
-          <w:rFonts w:ascii="Ricty" w:eastAsia="Ricty" w:hAnsi="Ricty" w:hint="eastAsia"/>
+          <w:rFonts w:ascii="Ricty" w:eastAsia="Ricty" w:hAnsi="Ricty"/>
           <w:color w:val="000000" w:themeColor="text1"/>
           <w:sz w:val="24"/>
         </w:rPr>
@@ -4990,7 +5040,7 @@
         <w:ind w:leftChars="0" w:left="567"/>
         <w:jc w:val="left"/>
         <w:rPr>
-          <w:rFonts w:ascii="Ricty" w:eastAsia="Ricty" w:hAnsi="Ricty" w:hint="eastAsia"/>
+          <w:rFonts w:ascii="Ricty" w:eastAsia="Ricty" w:hAnsi="Ricty"/>
           <w:color w:val="FF0000"/>
           <w:sz w:val="24"/>
         </w:rPr>
@@ -5006,11 +5056,12 @@
         <w:ind w:leftChars="0"/>
         <w:jc w:val="left"/>
         <w:rPr>
-          <w:rFonts w:ascii="Ricty" w:eastAsia="Ricty" w:hAnsi="Ricty" w:hint="eastAsia"/>
+          <w:rFonts w:ascii="Ricty" w:eastAsia="Ricty" w:hAnsi="Ricty"/>
           <w:sz w:val="32"/>
         </w:rPr>
       </w:pPr>
       <w:proofErr w:type="spellStart"/>
+      <w:proofErr w:type="gramStart"/>
       <w:r>
         <w:rPr>
           <w:rFonts w:ascii="Ricty" w:eastAsia="Ricty" w:hAnsi="Ricty"/>
@@ -5019,12 +5070,13 @@
         <w:t>jp.ac.kyushu.iarch.model</w:t>
       </w:r>
       <w:proofErr w:type="spellEnd"/>
-    </w:p>
-    <w:p>
-      <w:pPr>
-        <w:jc w:val="left"/>
-        <w:rPr>
-          <w:rFonts w:ascii="Ricty" w:eastAsia="Ricty" w:hAnsi="Ricty" w:hint="eastAsia"/>
+      <w:proofErr w:type="gramEnd"/>
+    </w:p>
+    <w:p>
+      <w:pPr>
+        <w:jc w:val="left"/>
+        <w:rPr>
+          <w:rFonts w:ascii="Ricty" w:eastAsia="Ricty" w:hAnsi="Ricty"/>
           <w:sz w:val="24"/>
         </w:rPr>
       </w:pPr>
@@ -5054,7 +5106,7 @@
       <w:pPr>
         <w:jc w:val="left"/>
         <w:rPr>
-          <w:rFonts w:ascii="Ricty" w:eastAsia="Ricty" w:hAnsi="Ricty" w:hint="eastAsia"/>
+          <w:rFonts w:ascii="Ricty" w:eastAsia="Ricty" w:hAnsi="Ricty"/>
           <w:sz w:val="24"/>
         </w:rPr>
       </w:pPr>
@@ -5065,7 +5117,7 @@
         </w:rPr>
         <w:t>ファイルを開けない場合は</w:t>
       </w:r>
-      <w:hyperlink r:id="rId9" w:history="1">
+      <w:hyperlink r:id="rId8" w:history="1">
         <w:r>
           <w:rPr>
             <w:rStyle w:val="ab"/>
@@ -5087,7 +5139,7 @@
       <w:pPr>
         <w:jc w:val="left"/>
         <w:rPr>
-          <w:rFonts w:ascii="Ricty" w:eastAsia="Ricty" w:hAnsi="Ricty" w:hint="eastAsia"/>
+          <w:rFonts w:ascii="Ricty" w:eastAsia="Ricty" w:hAnsi="Ricty"/>
           <w:sz w:val="24"/>
         </w:rPr>
       </w:pPr>
@@ -5102,11 +5154,12 @@
         <w:ind w:leftChars="0"/>
         <w:jc w:val="left"/>
         <w:rPr>
-          <w:rFonts w:ascii="Ricty" w:eastAsia="Ricty" w:hAnsi="Ricty" w:hint="eastAsia"/>
+          <w:rFonts w:ascii="Ricty" w:eastAsia="Ricty" w:hAnsi="Ricty"/>
           <w:sz w:val="32"/>
         </w:rPr>
       </w:pPr>
       <w:proofErr w:type="spellStart"/>
+      <w:proofErr w:type="gramStart"/>
       <w:r>
         <w:rPr>
           <w:rFonts w:ascii="Ricty" w:eastAsia="Ricty" w:hAnsi="Ricty"/>
@@ -5115,12 +5168,13 @@
         <w:t>jp.ac.kyushu.iarch.classdiagram</w:t>
       </w:r>
       <w:proofErr w:type="spellEnd"/>
-    </w:p>
-    <w:p>
-      <w:pPr>
-        <w:jc w:val="left"/>
-        <w:rPr>
-          <w:rFonts w:ascii="Ricty" w:eastAsia="Ricty" w:hAnsi="Ricty" w:hint="eastAsia"/>
+      <w:proofErr w:type="gramEnd"/>
+    </w:p>
+    <w:p>
+      <w:pPr>
+        <w:jc w:val="left"/>
+        <w:rPr>
+          <w:rFonts w:ascii="Ricty" w:eastAsia="Ricty" w:hAnsi="Ricty"/>
           <w:sz w:val="24"/>
         </w:rPr>
       </w:pPr>
@@ -5151,7 +5205,91 @@
     <w:p>
       <w:pPr>
         <w:rPr>
-          <w:rFonts w:ascii="Ricty" w:eastAsia="Ricty" w:hAnsi="Ricty" w:hint="eastAsia"/>
+          <w:rFonts w:ascii="Ricty" w:eastAsia="Ricty" w:hAnsi="Ricty"/>
+          <w:sz w:val="24"/>
+        </w:rPr>
+      </w:pPr>
+      <w:hyperlink r:id="rId9" w:history="1">
+        <w:r>
+          <w:rPr>
+            <w:rStyle w:val="ab"/>
+            <w:rFonts w:ascii="Ricty" w:eastAsia="Ricty" w:hAnsi="Ricty"/>
+            <w:sz w:val="24"/>
+          </w:rPr>
+          <w:t>API Help (Graphiti Documentation)</w:t>
+        </w:r>
+      </w:hyperlink>
+    </w:p>
+    <w:p>
+      <w:pPr>
+        <w:rPr>
+          <w:rFonts w:ascii="Ricty" w:eastAsia="Ricty" w:hAnsi="Ricty"/>
+          <w:sz w:val="24"/>
+        </w:rPr>
+      </w:pPr>
+    </w:p>
+    <w:p>
+      <w:pPr>
+        <w:pStyle w:val="a7"/>
+        <w:numPr>
+          <w:ilvl w:val="1"/>
+          <w:numId w:val="1"/>
+        </w:numPr>
+        <w:ind w:leftChars="0"/>
+        <w:jc w:val="left"/>
+        <w:rPr>
+          <w:rFonts w:ascii="Ricty" w:eastAsia="Ricty" w:hAnsi="Ricty"/>
+          <w:sz w:val="32"/>
+        </w:rPr>
+      </w:pPr>
+      <w:proofErr w:type="spellStart"/>
+      <w:proofErr w:type="gramStart"/>
+      <w:r>
+        <w:rPr>
+          <w:rFonts w:ascii="Ricty" w:eastAsia="Ricty" w:hAnsi="Ricty"/>
+          <w:sz w:val="32"/>
+        </w:rPr>
+        <w:t>jp.ac.kyushu.iarch.sequencediagram</w:t>
+      </w:r>
+      <w:proofErr w:type="spellEnd"/>
+      <w:proofErr w:type="gramEnd"/>
+    </w:p>
+    <w:p>
+      <w:pPr>
+        <w:jc w:val="left"/>
+        <w:rPr>
+          <w:rFonts w:ascii="Ricty" w:eastAsia="Ricty" w:hAnsi="Ricty"/>
+          <w:sz w:val="24"/>
+        </w:rPr>
+      </w:pPr>
+      <w:r>
+        <w:rPr>
+          <w:rFonts w:ascii="Ricty" w:eastAsia="Ricty" w:hAnsi="Ricty" w:hint="eastAsia"/>
+          <w:sz w:val="24"/>
+        </w:rPr>
+        <w:t>詳細は</w:t>
+      </w:r>
+      <w:proofErr w:type="spellStart"/>
+      <w:r>
+        <w:rPr>
+          <w:rFonts w:ascii="Ricty" w:eastAsia="Ricty" w:hAnsi="Ricty" w:hint="eastAsia"/>
+          <w:sz w:val="24"/>
+        </w:rPr>
+        <w:t>Graphiti</w:t>
+      </w:r>
+      <w:proofErr w:type="spellEnd"/>
+      <w:r>
+        <w:rPr>
+          <w:rFonts w:ascii="Ricty" w:eastAsia="Ricty" w:hAnsi="Ricty" w:hint="eastAsia"/>
+          <w:sz w:val="24"/>
+        </w:rPr>
+        <w:t>のドキュメントを参照</w:t>
+      </w:r>
+    </w:p>
+    <w:p>
+      <w:pPr>
+        <w:rPr>
+          <w:rFonts w:ascii="Ricty" w:eastAsia="Ricty" w:hAnsi="Ricty"/>
           <w:sz w:val="24"/>
         </w:rPr>
       </w:pPr>
@@ -5168,91 +5306,9 @@
     </w:p>
     <w:p>
       <w:pPr>
-        <w:rPr>
-          <w:rFonts w:ascii="Ricty" w:eastAsia="Ricty" w:hAnsi="Ricty"/>
-          <w:sz w:val="24"/>
-        </w:rPr>
-      </w:pPr>
-    </w:p>
-    <w:p>
-      <w:pPr>
-        <w:pStyle w:val="a7"/>
-        <w:numPr>
-          <w:ilvl w:val="1"/>
-          <w:numId w:val="1"/>
-        </w:numPr>
-        <w:ind w:leftChars="0"/>
-        <w:jc w:val="left"/>
-        <w:rPr>
-          <w:rFonts w:ascii="Ricty" w:eastAsia="Ricty" w:hAnsi="Ricty" w:hint="eastAsia"/>
-          <w:sz w:val="32"/>
-        </w:rPr>
-      </w:pPr>
-      <w:proofErr w:type="spellStart"/>
-      <w:r>
-        <w:rPr>
-          <w:rFonts w:ascii="Ricty" w:eastAsia="Ricty" w:hAnsi="Ricty"/>
-          <w:sz w:val="32"/>
-        </w:rPr>
-        <w:t>jp.ac.kyushu.iarch.sequencediagram</w:t>
-      </w:r>
-      <w:proofErr w:type="spellEnd"/>
-    </w:p>
-    <w:p>
-      <w:pPr>
-        <w:jc w:val="left"/>
-        <w:rPr>
-          <w:rFonts w:ascii="Ricty" w:eastAsia="Ricty" w:hAnsi="Ricty" w:hint="eastAsia"/>
-          <w:sz w:val="24"/>
-        </w:rPr>
-      </w:pPr>
-      <w:r>
-        <w:rPr>
-          <w:rFonts w:ascii="Ricty" w:eastAsia="Ricty" w:hAnsi="Ricty" w:hint="eastAsia"/>
-          <w:sz w:val="24"/>
-        </w:rPr>
-        <w:t>詳細は</w:t>
-      </w:r>
-      <w:proofErr w:type="spellStart"/>
-      <w:r>
-        <w:rPr>
-          <w:rFonts w:ascii="Ricty" w:eastAsia="Ricty" w:hAnsi="Ricty" w:hint="eastAsia"/>
-          <w:sz w:val="24"/>
-        </w:rPr>
-        <w:t>Graphiti</w:t>
-      </w:r>
-      <w:proofErr w:type="spellEnd"/>
-      <w:r>
-        <w:rPr>
-          <w:rFonts w:ascii="Ricty" w:eastAsia="Ricty" w:hAnsi="Ricty" w:hint="eastAsia"/>
-          <w:sz w:val="24"/>
-        </w:rPr>
-        <w:t>のドキュメントを参照</w:t>
-      </w:r>
-    </w:p>
-    <w:p>
-      <w:pPr>
-        <w:rPr>
-          <w:rFonts w:ascii="Ricty" w:eastAsia="Ricty" w:hAnsi="Ricty"/>
-          <w:sz w:val="24"/>
-        </w:rPr>
-      </w:pPr>
-      <w:hyperlink r:id="rId11" w:history="1">
-        <w:r>
-          <w:rPr>
-            <w:rStyle w:val="ab"/>
-            <w:rFonts w:ascii="Ricty" w:eastAsia="Ricty" w:hAnsi="Ricty"/>
-            <w:sz w:val="24"/>
-          </w:rPr>
-          <w:t>API Help (Graphiti Documentation)</w:t>
-        </w:r>
-      </w:hyperlink>
-    </w:p>
-    <w:p>
-      <w:pPr>
-        <w:jc w:val="left"/>
-        <w:rPr>
-          <w:rFonts w:ascii="Ricty" w:eastAsia="Ricty" w:hAnsi="Ricty" w:hint="eastAsia"/>
+        <w:jc w:val="left"/>
+        <w:rPr>
+          <w:rFonts w:ascii="Ricty" w:eastAsia="Ricty" w:hAnsi="Ricty"/>
           <w:sz w:val="32"/>
         </w:rPr>
       </w:pPr>
@@ -5293,7 +5349,7 @@
         <w:ind w:leftChars="0"/>
         <w:jc w:val="center"/>
         <w:rPr>
-          <w:rFonts w:ascii="Ricty" w:eastAsia="Ricty" w:hAnsi="Ricty" w:hint="eastAsia"/>
+          <w:rFonts w:ascii="Ricty" w:eastAsia="Ricty" w:hAnsi="Ricty"/>
           <w:sz w:val="32"/>
         </w:rPr>
       </w:pPr>
@@ -5324,7 +5380,7 @@
 </file>
 
 <file path=word/endnotes.xml><?xml version="1.0" encoding="utf-8"?>
-<w:endnotes xmlns:wpc="http://schemas.microsoft.com/office/word/2010/wordprocessingCanvas" xmlns:mc="http://schemas.openxmlformats.org/markup-compatibility/2006" xmlns:o="urn:schemas-microsoft-com:office:office" xmlns:r="http://schemas.openxmlformats.org/officeDocument/2006/relationships" xmlns:m="http://schemas.openxmlformats.org/officeDocument/2006/math" xmlns:v="urn:schemas-microsoft-com:vml" xmlns:wp14="http://schemas.microsoft.com/office/word/2010/wordprocessingDrawing" xmlns:wp="http://schemas.openxmlformats.org/drawingml/2006/wordprocessingDrawing" xmlns:w10="urn:schemas-microsoft-com:office:word" xmlns:w="http://schemas.openxmlformats.org/wordprocessingml/2006/main" xmlns:w14="http://schemas.microsoft.com/office/word/2010/wordml" xmlns:wpg="http://schemas.microsoft.com/office/word/2010/wordprocessingGroup" xmlns:wpi="http://schemas.microsoft.com/office/word/2010/wordprocessingInk" xmlns:wne="http://schemas.microsoft.com/office/word/2006/wordml" xmlns:wps="http://schemas.microsoft.com/office/word/2010/wordprocessingShape" mc:Ignorable="w14 wp14">
+<w:endnotes xmlns:wpc="http://schemas.microsoft.com/office/word/2010/wordprocessingCanvas" xmlns:mo="http://schemas.microsoft.com/office/mac/office/2008/main" xmlns:mc="http://schemas.openxmlformats.org/markup-compatibility/2006" xmlns:mv="urn:schemas-microsoft-com:mac:vml" xmlns:o="urn:schemas-microsoft-com:office:office" xmlns:r="http://schemas.openxmlformats.org/officeDocument/2006/relationships" xmlns:m="http://schemas.openxmlformats.org/officeDocument/2006/math" xmlns:v="urn:schemas-microsoft-com:vml" xmlns:wp14="http://schemas.microsoft.com/office/word/2010/wordprocessingDrawing" xmlns:wp="http://schemas.openxmlformats.org/drawingml/2006/wordprocessingDrawing" xmlns:w10="urn:schemas-microsoft-com:office:word" xmlns:w="http://schemas.openxmlformats.org/wordprocessingml/2006/main" xmlns:w14="http://schemas.microsoft.com/office/word/2010/wordml" xmlns:w15="http://schemas.microsoft.com/office/word/2012/wordml" xmlns:wpg="http://schemas.microsoft.com/office/word/2010/wordprocessingGroup" xmlns:wpi="http://schemas.microsoft.com/office/word/2010/wordprocessingInk" xmlns:wne="http://schemas.microsoft.com/office/word/2006/wordml" xmlns:wps="http://schemas.microsoft.com/office/word/2010/wordprocessingShape" mc:Ignorable="w14 w15 wp14">
   <w:endnote w:type="separator" w:id="-1">
     <w:p>
       <w:r>
@@ -5343,7 +5399,7 @@
 </file>
 
 <file path=word/footnotes.xml><?xml version="1.0" encoding="utf-8"?>
-<w:footnotes xmlns:wpc="http://schemas.microsoft.com/office/word/2010/wordprocessingCanvas" xmlns:mc="http://schemas.openxmlformats.org/markup-compatibility/2006" xmlns:o="urn:schemas-microsoft-com:office:office" xmlns:r="http://schemas.openxmlformats.org/officeDocument/2006/relationships" xmlns:m="http://schemas.openxmlformats.org/officeDocument/2006/math" xmlns:v="urn:schemas-microsoft-com:vml" xmlns:wp14="http://schemas.microsoft.com/office/word/2010/wordprocessingDrawing" xmlns:wp="http://schemas.openxmlformats.org/drawingml/2006/wordprocessingDrawing" xmlns:w10="urn:schemas-microsoft-com:office:word" xmlns:w="http://schemas.openxmlformats.org/wordprocessingml/2006/main" xmlns:w14="http://schemas.microsoft.com/office/word/2010/wordml" xmlns:wpg="http://schemas.microsoft.com/office/word/2010/wordprocessingGroup" xmlns:wpi="http://schemas.microsoft.com/office/word/2010/wordprocessingInk" xmlns:wne="http://schemas.microsoft.com/office/word/2006/wordml" xmlns:wps="http://schemas.microsoft.com/office/word/2010/wordprocessingShape" mc:Ignorable="w14 wp14">
+<w:footnotes xmlns:wpc="http://schemas.microsoft.com/office/word/2010/wordprocessingCanvas" xmlns:mo="http://schemas.microsoft.com/office/mac/office/2008/main" xmlns:mc="http://schemas.openxmlformats.org/markup-compatibility/2006" xmlns:mv="urn:schemas-microsoft-com:mac:vml" xmlns:o="urn:schemas-microsoft-com:office:office" xmlns:r="http://schemas.openxmlformats.org/officeDocument/2006/relationships" xmlns:m="http://schemas.openxmlformats.org/officeDocument/2006/math" xmlns:v="urn:schemas-microsoft-com:vml" xmlns:wp14="http://schemas.microsoft.com/office/word/2010/wordprocessingDrawing" xmlns:wp="http://schemas.openxmlformats.org/drawingml/2006/wordprocessingDrawing" xmlns:w10="urn:schemas-microsoft-com:office:word" xmlns:w="http://schemas.openxmlformats.org/wordprocessingml/2006/main" xmlns:w14="http://schemas.microsoft.com/office/word/2010/wordml" xmlns:w15="http://schemas.microsoft.com/office/word/2012/wordml" xmlns:wpg="http://schemas.microsoft.com/office/word/2010/wordprocessingGroup" xmlns:wpi="http://schemas.microsoft.com/office/word/2010/wordprocessingInk" xmlns:wne="http://schemas.microsoft.com/office/word/2006/wordml" xmlns:wps="http://schemas.microsoft.com/office/word/2010/wordprocessingShape" mc:Ignorable="w14 w15 wp14">
   <w:footnote w:type="separator" w:id="-1">
     <w:p>
       <w:r>
@@ -5362,7 +5418,7 @@
 </file>
 
 <file path=word/numbering.xml><?xml version="1.0" encoding="utf-8"?>
-<w:numbering xmlns:wpc="http://schemas.microsoft.com/office/word/2010/wordprocessingCanvas" xmlns:mc="http://schemas.openxmlformats.org/markup-compatibility/2006" xmlns:o="urn:schemas-microsoft-com:office:office" xmlns:r="http://schemas.openxmlformats.org/officeDocument/2006/relationships" xmlns:m="http://schemas.openxmlformats.org/officeDocument/2006/math" xmlns:v="urn:schemas-microsoft-com:vml" xmlns:wp14="http://schemas.microsoft.com/office/word/2010/wordprocessingDrawing" xmlns:wp="http://schemas.openxmlformats.org/drawingml/2006/wordprocessingDrawing" xmlns:w10="urn:schemas-microsoft-com:office:word" xmlns:w="http://schemas.openxmlformats.org/wordprocessingml/2006/main" xmlns:w14="http://schemas.microsoft.com/office/word/2010/wordml" xmlns:wpg="http://schemas.microsoft.com/office/word/2010/wordprocessingGroup" xmlns:wpi="http://schemas.microsoft.com/office/word/2010/wordprocessingInk" xmlns:wne="http://schemas.microsoft.com/office/word/2006/wordml" xmlns:wps="http://schemas.microsoft.com/office/word/2010/wordprocessingShape" mc:Ignorable="w14 wp14">
+<w:numbering xmlns:wpc="http://schemas.microsoft.com/office/word/2010/wordprocessingCanvas" xmlns:mo="http://schemas.microsoft.com/office/mac/office/2008/main" xmlns:mc="http://schemas.openxmlformats.org/markup-compatibility/2006" xmlns:mv="urn:schemas-microsoft-com:mac:vml" xmlns:o="urn:schemas-microsoft-com:office:office" xmlns:r="http://schemas.openxmlformats.org/officeDocument/2006/relationships" xmlns:m="http://schemas.openxmlformats.org/officeDocument/2006/math" xmlns:v="urn:schemas-microsoft-com:vml" xmlns:wp14="http://schemas.microsoft.com/office/word/2010/wordprocessingDrawing" xmlns:wp="http://schemas.openxmlformats.org/drawingml/2006/wordprocessingDrawing" xmlns:w10="urn:schemas-microsoft-com:office:word" xmlns:w="http://schemas.openxmlformats.org/wordprocessingml/2006/main" xmlns:w14="http://schemas.microsoft.com/office/word/2010/wordml" xmlns:w15="http://schemas.microsoft.com/office/word/2012/wordml" xmlns:wpg="http://schemas.microsoft.com/office/word/2010/wordprocessingGroup" xmlns:wpi="http://schemas.microsoft.com/office/word/2010/wordprocessingInk" xmlns:wne="http://schemas.microsoft.com/office/word/2006/wordml" xmlns:wps="http://schemas.microsoft.com/office/word/2010/wordprocessingShape" mc:Ignorable="w14 w15 wp14">
   <w:abstractNum w:abstractNumId="0">
     <w:nsid w:val="1E8A557E"/>
     <w:multiLevelType w:val="multilevel"/>
@@ -6114,7 +6170,7 @@
 </file>
 
 <file path=word/styles.xml><?xml version="1.0" encoding="utf-8"?>
-<w:styles xmlns:mc="http://schemas.openxmlformats.org/markup-compatibility/2006" xmlns:r="http://schemas.openxmlformats.org/officeDocument/2006/relationships" xmlns:w="http://schemas.openxmlformats.org/wordprocessingml/2006/main" xmlns:w14="http://schemas.microsoft.com/office/word/2010/wordml" mc:Ignorable="w14">
+<w:styles xmlns:mc="http://schemas.openxmlformats.org/markup-compatibility/2006" xmlns:r="http://schemas.openxmlformats.org/officeDocument/2006/relationships" xmlns:w="http://schemas.openxmlformats.org/wordprocessingml/2006/main" xmlns:w14="http://schemas.microsoft.com/office/word/2010/wordml" xmlns:w15="http://schemas.microsoft.com/office/word/2012/wordml" mc:Ignorable="w14 w15">
   <w:docDefaults>
     <w:rPrDefault>
       <w:rPr>
@@ -6127,144 +6183,387 @@
     </w:rPrDefault>
     <w:pPrDefault/>
   </w:docDefaults>
-  <w:latentStyles w:defLockedState="0" w:defUIPriority="99" w:defSemiHidden="1" w:defUnhideWhenUsed="1" w:defQFormat="0" w:count="267">
-    <w:lsdException w:name="Normal" w:semiHidden="0" w:uiPriority="0" w:unhideWhenUsed="0" w:qFormat="1"/>
-    <w:lsdException w:name="heading 1" w:semiHidden="0" w:uiPriority="9" w:unhideWhenUsed="0" w:qFormat="1"/>
-    <w:lsdException w:name="heading 2" w:uiPriority="9" w:qFormat="1"/>
-    <w:lsdException w:name="heading 3" w:uiPriority="9" w:qFormat="1"/>
-    <w:lsdException w:name="heading 4" w:uiPriority="9" w:qFormat="1"/>
-    <w:lsdException w:name="heading 5" w:uiPriority="9" w:qFormat="1"/>
-    <w:lsdException w:name="heading 6" w:uiPriority="9" w:qFormat="1"/>
-    <w:lsdException w:name="heading 7" w:uiPriority="9" w:qFormat="1"/>
-    <w:lsdException w:name="heading 8" w:uiPriority="9" w:qFormat="1"/>
-    <w:lsdException w:name="heading 9" w:uiPriority="9" w:qFormat="1"/>
-    <w:lsdException w:name="toc 1" w:uiPriority="39"/>
-    <w:lsdException w:name="toc 2" w:uiPriority="39"/>
-    <w:lsdException w:name="toc 3" w:uiPriority="39"/>
-    <w:lsdException w:name="toc 4" w:uiPriority="39"/>
-    <w:lsdException w:name="toc 5" w:uiPriority="39"/>
-    <w:lsdException w:name="toc 6" w:uiPriority="39"/>
-    <w:lsdException w:name="toc 7" w:uiPriority="39"/>
-    <w:lsdException w:name="toc 8" w:uiPriority="39"/>
-    <w:lsdException w:name="toc 9" w:uiPriority="39"/>
-    <w:lsdException w:name="caption" w:uiPriority="35" w:qFormat="1"/>
-    <w:lsdException w:name="Title" w:semiHidden="0" w:uiPriority="10" w:unhideWhenUsed="0" w:qFormat="1"/>
-    <w:lsdException w:name="Default Paragraph Font" w:uiPriority="1"/>
-    <w:lsdException w:name="Subtitle" w:semiHidden="0" w:uiPriority="11" w:unhideWhenUsed="0" w:qFormat="1"/>
-    <w:lsdException w:name="Strong" w:semiHidden="0" w:uiPriority="22" w:unhideWhenUsed="0" w:qFormat="1"/>
-    <w:lsdException w:name="Emphasis" w:semiHidden="0" w:uiPriority="20" w:unhideWhenUsed="0" w:qFormat="1"/>
-    <w:lsdException w:name="Table Grid" w:semiHidden="0" w:uiPriority="59" w:unhideWhenUsed="0"/>
-    <w:lsdException w:name="Placeholder Text" w:unhideWhenUsed="0"/>
-    <w:lsdException w:name="No Spacing" w:semiHidden="0" w:uiPriority="1" w:unhideWhenUsed="0" w:qFormat="1"/>
-    <w:lsdException w:name="Light Shading" w:semiHidden="0" w:uiPriority="60" w:unhideWhenUsed="0"/>
-    <w:lsdException w:name="Light List" w:semiHidden="0" w:uiPriority="61" w:unhideWhenUsed="0"/>
-    <w:lsdException w:name="Light Grid" w:semiHidden="0" w:uiPriority="62" w:unhideWhenUsed="0"/>
-    <w:lsdException w:name="Medium Shading 1" w:semiHidden="0" w:uiPriority="63" w:unhideWhenUsed="0"/>
-    <w:lsdException w:name="Medium Shading 2" w:semiHidden="0" w:uiPriority="64" w:unhideWhenUsed="0"/>
-    <w:lsdException w:name="Medium List 1" w:semiHidden="0" w:uiPriority="65" w:unhideWhenUsed="0"/>
-    <w:lsdException w:name="Medium List 2" w:semiHidden="0" w:uiPriority="66" w:unhideWhenUsed="0"/>
-    <w:lsdException w:name="Medium Grid 1" w:semiHidden="0" w:uiPriority="67" w:unhideWhenUsed="0"/>
-    <w:lsdException w:name="Medium Grid 2" w:semiHidden="0" w:uiPriority="68" w:unhideWhenUsed="0"/>
-    <w:lsdException w:name="Medium Grid 3" w:semiHidden="0" w:uiPriority="69" w:unhideWhenUsed="0"/>
-    <w:lsdException w:name="Dark List" w:semiHidden="0" w:uiPriority="70" w:unhideWhenUsed="0"/>
-    <w:lsdException w:name="Colorful Shading" w:semiHidden="0" w:uiPriority="71" w:unhideWhenUsed="0"/>
-    <w:lsdException w:name="Colorful List" w:semiHidden="0" w:uiPriority="72" w:unhideWhenUsed="0"/>
-    <w:lsdException w:name="Colorful Grid" w:semiHidden="0" w:uiPriority="73" w:unhideWhenUsed="0"/>
-    <w:lsdException w:name="Light Shading Accent 1" w:semiHidden="0" w:uiPriority="60" w:unhideWhenUsed="0"/>
-    <w:lsdException w:name="Light List Accent 1" w:semiHidden="0" w:uiPriority="61" w:unhideWhenUsed="0"/>
-    <w:lsdException w:name="Light Grid Accent 1" w:semiHidden="0" w:uiPriority="62" w:unhideWhenUsed="0"/>
-    <w:lsdException w:name="Medium Shading 1 Accent 1" w:semiHidden="0" w:uiPriority="63" w:unhideWhenUsed="0"/>
-    <w:lsdException w:name="Medium Shading 2 Accent 1" w:semiHidden="0" w:uiPriority="64" w:unhideWhenUsed="0"/>
-    <w:lsdException w:name="Medium List 1 Accent 1" w:semiHidden="0" w:uiPriority="65" w:unhideWhenUsed="0"/>
-    <w:lsdException w:name="Revision" w:unhideWhenUsed="0"/>
-    <w:lsdException w:name="List Paragraph" w:semiHidden="0" w:uiPriority="34" w:unhideWhenUsed="0" w:qFormat="1"/>
-    <w:lsdException w:name="Quote" w:semiHidden="0" w:uiPriority="29" w:unhideWhenUsed="0" w:qFormat="1"/>
-    <w:lsdException w:name="Intense Quote" w:semiHidden="0" w:uiPriority="30" w:unhideWhenUsed="0" w:qFormat="1"/>
-    <w:lsdException w:name="Medium List 2 Accent 1" w:semiHidden="0" w:uiPriority="66" w:unhideWhenUsed="0"/>
-    <w:lsdException w:name="Medium Grid 1 Accent 1" w:semiHidden="0" w:uiPriority="67" w:unhideWhenUsed="0"/>
-    <w:lsdException w:name="Medium Grid 2 Accent 1" w:semiHidden="0" w:uiPriority="68" w:unhideWhenUsed="0"/>
-    <w:lsdException w:name="Medium Grid 3 Accent 1" w:semiHidden="0" w:uiPriority="69" w:unhideWhenUsed="0"/>
-    <w:lsdException w:name="Dark List Accent 1" w:semiHidden="0" w:uiPriority="70" w:unhideWhenUsed="0"/>
-    <w:lsdException w:name="Colorful Shading Accent 1" w:semiHidden="0" w:uiPriority="71" w:unhideWhenUsed="0"/>
-    <w:lsdException w:name="Colorful List Accent 1" w:semiHidden="0" w:uiPriority="72" w:unhideWhenUsed="0"/>
-    <w:lsdException w:name="Colorful Grid Accent 1" w:semiHidden="0" w:uiPriority="73" w:unhideWhenUsed="0"/>
-    <w:lsdException w:name="Light Shading Accent 2" w:semiHidden="0" w:uiPriority="60" w:unhideWhenUsed="0"/>
-    <w:lsdException w:name="Light List Accent 2" w:semiHidden="0" w:uiPriority="61" w:unhideWhenUsed="0"/>
-    <w:lsdException w:name="Light Grid Accent 2" w:semiHidden="0" w:uiPriority="62" w:unhideWhenUsed="0"/>
-    <w:lsdException w:name="Medium Shading 1 Accent 2" w:semiHidden="0" w:uiPriority="63" w:unhideWhenUsed="0"/>
-    <w:lsdException w:name="Medium Shading 2 Accent 2" w:semiHidden="0" w:uiPriority="64" w:unhideWhenUsed="0"/>
-    <w:lsdException w:name="Medium List 1 Accent 2" w:semiHidden="0" w:uiPriority="65" w:unhideWhenUsed="0"/>
-    <w:lsdException w:name="Medium List 2 Accent 2" w:semiHidden="0" w:uiPriority="66" w:unhideWhenUsed="0"/>
-    <w:lsdException w:name="Medium Grid 1 Accent 2" w:semiHidden="0" w:uiPriority="67" w:unhideWhenUsed="0"/>
-    <w:lsdException w:name="Medium Grid 2 Accent 2" w:semiHidden="0" w:uiPriority="68" w:unhideWhenUsed="0"/>
-    <w:lsdException w:name="Medium Grid 3 Accent 2" w:semiHidden="0" w:uiPriority="69" w:unhideWhenUsed="0"/>
-    <w:lsdException w:name="Dark List Accent 2" w:semiHidden="0" w:uiPriority="70" w:unhideWhenUsed="0"/>
-    <w:lsdException w:name="Colorful Shading Accent 2" w:semiHidden="0" w:uiPriority="71" w:unhideWhenUsed="0"/>
-    <w:lsdException w:name="Colorful List Accent 2" w:semiHidden="0" w:uiPriority="72" w:unhideWhenUsed="0"/>
-    <w:lsdException w:name="Colorful Grid Accent 2" w:semiHidden="0" w:uiPriority="73" w:unhideWhenUsed="0"/>
-    <w:lsdException w:name="Light Shading Accent 3" w:semiHidden="0" w:uiPriority="60" w:unhideWhenUsed="0"/>
-    <w:lsdException w:name="Light List Accent 3" w:semiHidden="0" w:uiPriority="61" w:unhideWhenUsed="0"/>
-    <w:lsdException w:name="Light Grid Accent 3" w:semiHidden="0" w:uiPriority="62" w:unhideWhenUsed="0"/>
-    <w:lsdException w:name="Medium Shading 1 Accent 3" w:semiHidden="0" w:uiPriority="63" w:unhideWhenUsed="0"/>
-    <w:lsdException w:name="Medium Shading 2 Accent 3" w:semiHidden="0" w:uiPriority="64" w:unhideWhenUsed="0"/>
-    <w:lsdException w:name="Medium List 1 Accent 3" w:semiHidden="0" w:uiPriority="65" w:unhideWhenUsed="0"/>
-    <w:lsdException w:name="Medium List 2 Accent 3" w:semiHidden="0" w:uiPriority="66" w:unhideWhenUsed="0"/>
-    <w:lsdException w:name="Medium Grid 1 Accent 3" w:semiHidden="0" w:uiPriority="67" w:unhideWhenUsed="0"/>
-    <w:lsdException w:name="Medium Grid 2 Accent 3" w:semiHidden="0" w:uiPriority="68" w:unhideWhenUsed="0"/>
-    <w:lsdException w:name="Medium Grid 3 Accent 3" w:semiHidden="0" w:uiPriority="69" w:unhideWhenUsed="0"/>
-    <w:lsdException w:name="Dark List Accent 3" w:semiHidden="0" w:uiPriority="70" w:unhideWhenUsed="0"/>
-    <w:lsdException w:name="Colorful Shading Accent 3" w:semiHidden="0" w:uiPriority="71" w:unhideWhenUsed="0"/>
-    <w:lsdException w:name="Colorful List Accent 3" w:semiHidden="0" w:uiPriority="72" w:unhideWhenUsed="0"/>
-    <w:lsdException w:name="Colorful Grid Accent 3" w:semiHidden="0" w:uiPriority="73" w:unhideWhenUsed="0"/>
-    <w:lsdException w:name="Light Shading Accent 4" w:semiHidden="0" w:uiPriority="60" w:unhideWhenUsed="0"/>
-    <w:lsdException w:name="Light List Accent 4" w:semiHidden="0" w:uiPriority="61" w:unhideWhenUsed="0"/>
-    <w:lsdException w:name="Light Grid Accent 4" w:semiHidden="0" w:uiPriority="62" w:unhideWhenUsed="0"/>
-    <w:lsdException w:name="Medium Shading 1 Accent 4" w:semiHidden="0" w:uiPriority="63" w:unhideWhenUsed="0"/>
-    <w:lsdException w:name="Medium Shading 2 Accent 4" w:semiHidden="0" w:uiPriority="64" w:unhideWhenUsed="0"/>
-    <w:lsdException w:name="Medium List 1 Accent 4" w:semiHidden="0" w:uiPriority="65" w:unhideWhenUsed="0"/>
-    <w:lsdException w:name="Medium List 2 Accent 4" w:semiHidden="0" w:uiPriority="66" w:unhideWhenUsed="0"/>
-    <w:lsdException w:name="Medium Grid 1 Accent 4" w:semiHidden="0" w:uiPriority="67" w:unhideWhenUsed="0"/>
-    <w:lsdException w:name="Medium Grid 2 Accent 4" w:semiHidden="0" w:uiPriority="68" w:unhideWhenUsed="0"/>
-    <w:lsdException w:name="Medium Grid 3 Accent 4" w:semiHidden="0" w:uiPriority="69" w:unhideWhenUsed="0"/>
-    <w:lsdException w:name="Dark List Accent 4" w:semiHidden="0" w:uiPriority="70" w:unhideWhenUsed="0"/>
-    <w:lsdException w:name="Colorful Shading Accent 4" w:semiHidden="0" w:uiPriority="71" w:unhideWhenUsed="0"/>
-    <w:lsdException w:name="Colorful List Accent 4" w:semiHidden="0" w:uiPriority="72" w:unhideWhenUsed="0"/>
-    <w:lsdException w:name="Colorful Grid Accent 4" w:semiHidden="0" w:uiPriority="73" w:unhideWhenUsed="0"/>
-    <w:lsdException w:name="Light Shading Accent 5" w:semiHidden="0" w:uiPriority="60" w:unhideWhenUsed="0"/>
-    <w:lsdException w:name="Light List Accent 5" w:semiHidden="0" w:uiPriority="61" w:unhideWhenUsed="0"/>
-    <w:lsdException w:name="Light Grid Accent 5" w:semiHidden="0" w:uiPriority="62" w:unhideWhenUsed="0"/>
-    <w:lsdException w:name="Medium Shading 1 Accent 5" w:semiHidden="0" w:uiPriority="63" w:unhideWhenUsed="0"/>
-    <w:lsdException w:name="Medium Shading 2 Accent 5" w:semiHidden="0" w:uiPriority="64" w:unhideWhenUsed="0"/>
-    <w:lsdException w:name="Medium List 1 Accent 5" w:semiHidden="0" w:uiPriority="65" w:unhideWhenUsed="0"/>
-    <w:lsdException w:name="Medium List 2 Accent 5" w:semiHidden="0" w:uiPriority="66" w:unhideWhenUsed="0"/>
-    <w:lsdException w:name="Medium Grid 1 Accent 5" w:semiHidden="0" w:uiPriority="67" w:unhideWhenUsed="0"/>
-    <w:lsdException w:name="Medium Grid 2 Accent 5" w:semiHidden="0" w:uiPriority="68" w:unhideWhenUsed="0"/>
-    <w:lsdException w:name="Medium Grid 3 Accent 5" w:semiHidden="0" w:uiPriority="69" w:unhideWhenUsed="0"/>
-    <w:lsdException w:name="Dark List Accent 5" w:semiHidden="0" w:uiPriority="70" w:unhideWhenUsed="0"/>
-    <w:lsdException w:name="Colorful Shading Accent 5" w:semiHidden="0" w:uiPriority="71" w:unhideWhenUsed="0"/>
-    <w:lsdException w:name="Colorful List Accent 5" w:semiHidden="0" w:uiPriority="72" w:unhideWhenUsed="0"/>
-    <w:lsdException w:name="Colorful Grid Accent 5" w:semiHidden="0" w:uiPriority="73" w:unhideWhenUsed="0"/>
-    <w:lsdException w:name="Light Shading Accent 6" w:semiHidden="0" w:uiPriority="60" w:unhideWhenUsed="0"/>
-    <w:lsdException w:name="Light List Accent 6" w:semiHidden="0" w:uiPriority="61" w:unhideWhenUsed="0"/>
-    <w:lsdException w:name="Light Grid Accent 6" w:semiHidden="0" w:uiPriority="62" w:unhideWhenUsed="0"/>
-    <w:lsdException w:name="Medium Shading 1 Accent 6" w:semiHidden="0" w:uiPriority="63" w:unhideWhenUsed="0"/>
-    <w:lsdException w:name="Medium Shading 2 Accent 6" w:semiHidden="0" w:uiPriority="64" w:unhideWhenUsed="0"/>
-    <w:lsdException w:name="Medium List 1 Accent 6" w:semiHidden="0" w:uiPriority="65" w:unhideWhenUsed="0"/>
-    <w:lsdException w:name="Medium List 2 Accent 6" w:semiHidden="0" w:uiPriority="66" w:unhideWhenUsed="0"/>
-    <w:lsdException w:name="Medium Grid 1 Accent 6" w:semiHidden="0" w:uiPriority="67" w:unhideWhenUsed="0"/>
-    <w:lsdException w:name="Medium Grid 2 Accent 6" w:semiHidden="0" w:uiPriority="68" w:unhideWhenUsed="0"/>
-    <w:lsdException w:name="Medium Grid 3 Accent 6" w:semiHidden="0" w:uiPriority="69" w:unhideWhenUsed="0"/>
-    <w:lsdException w:name="Dark List Accent 6" w:semiHidden="0" w:uiPriority="70" w:unhideWhenUsed="0"/>
-    <w:lsdException w:name="Colorful Shading Accent 6" w:semiHidden="0" w:uiPriority="71" w:unhideWhenUsed="0"/>
-    <w:lsdException w:name="Colorful List Accent 6" w:semiHidden="0" w:uiPriority="72" w:unhideWhenUsed="0"/>
-    <w:lsdException w:name="Colorful Grid Accent 6" w:semiHidden="0" w:uiPriority="73" w:unhideWhenUsed="0"/>
-    <w:lsdException w:name="Subtle Emphasis" w:semiHidden="0" w:uiPriority="19" w:unhideWhenUsed="0" w:qFormat="1"/>
-    <w:lsdException w:name="Intense Emphasis" w:semiHidden="0" w:uiPriority="21" w:unhideWhenUsed="0" w:qFormat="1"/>
-    <w:lsdException w:name="Subtle Reference" w:semiHidden="0" w:uiPriority="31" w:unhideWhenUsed="0" w:qFormat="1"/>
-    <w:lsdException w:name="Intense Reference" w:semiHidden="0" w:uiPriority="32" w:unhideWhenUsed="0" w:qFormat="1"/>
-    <w:lsdException w:name="Book Title" w:semiHidden="0" w:uiPriority="33" w:unhideWhenUsed="0" w:qFormat="1"/>
-    <w:lsdException w:name="Bibliography" w:uiPriority="37"/>
-    <w:lsdException w:name="TOC Heading" w:uiPriority="39" w:qFormat="1"/>
+  <w:latentStyles w:defLockedState="0" w:defUIPriority="99" w:defSemiHidden="0" w:defUnhideWhenUsed="0" w:defQFormat="0" w:count="380">
+    <w:lsdException w:name="Normal" w:uiPriority="0" w:qFormat="1"/>
+    <w:lsdException w:name="heading 1" w:uiPriority="9" w:qFormat="1"/>
+    <w:lsdException w:name="heading 2" w:semiHidden="1" w:uiPriority="9" w:unhideWhenUsed="1" w:qFormat="1"/>
+    <w:lsdException w:name="heading 3" w:semiHidden="1" w:uiPriority="9" w:unhideWhenUsed="1" w:qFormat="1"/>
+    <w:lsdException w:name="heading 4" w:semiHidden="1" w:uiPriority="9" w:unhideWhenUsed="1" w:qFormat="1"/>
+    <w:lsdException w:name="heading 5" w:semiHidden="1" w:uiPriority="9" w:unhideWhenUsed="1" w:qFormat="1"/>
+    <w:lsdException w:name="heading 6" w:semiHidden="1" w:uiPriority="9" w:unhideWhenUsed="1" w:qFormat="1"/>
+    <w:lsdException w:name="heading 7" w:semiHidden="1" w:uiPriority="9" w:unhideWhenUsed="1" w:qFormat="1"/>
+    <w:lsdException w:name="heading 8" w:semiHidden="1" w:uiPriority="9" w:unhideWhenUsed="1" w:qFormat="1"/>
+    <w:lsdException w:name="heading 9" w:semiHidden="1" w:uiPriority="9" w:unhideWhenUsed="1" w:qFormat="1"/>
+    <w:lsdException w:name="index 1" w:semiHidden="1" w:unhideWhenUsed="1"/>
+    <w:lsdException w:name="index 2" w:semiHidden="1" w:unhideWhenUsed="1"/>
+    <w:lsdException w:name="index 3" w:semiHidden="1" w:unhideWhenUsed="1"/>
+    <w:lsdException w:name="index 4" w:semiHidden="1" w:unhideWhenUsed="1"/>
+    <w:lsdException w:name="index 5" w:semiHidden="1" w:unhideWhenUsed="1"/>
+    <w:lsdException w:name="index 6" w:semiHidden="1" w:unhideWhenUsed="1"/>
+    <w:lsdException w:name="index 7" w:semiHidden="1" w:unhideWhenUsed="1"/>
+    <w:lsdException w:name="index 8" w:semiHidden="1" w:unhideWhenUsed="1"/>
+    <w:lsdException w:name="index 9" w:semiHidden="1" w:unhideWhenUsed="1"/>
+    <w:lsdException w:name="toc 1" w:semiHidden="1" w:uiPriority="39" w:unhideWhenUsed="1"/>
+    <w:lsdException w:name="toc 2" w:semiHidden="1" w:uiPriority="39" w:unhideWhenUsed="1"/>
+    <w:lsdException w:name="toc 3" w:semiHidden="1" w:uiPriority="39" w:unhideWhenUsed="1"/>
+    <w:lsdException w:name="toc 4" w:semiHidden="1" w:uiPriority="39" w:unhideWhenUsed="1"/>
+    <w:lsdException w:name="toc 5" w:semiHidden="1" w:uiPriority="39" w:unhideWhenUsed="1"/>
+    <w:lsdException w:name="toc 6" w:semiHidden="1" w:uiPriority="39" w:unhideWhenUsed="1"/>
+    <w:lsdException w:name="toc 7" w:semiHidden="1" w:uiPriority="39" w:unhideWhenUsed="1"/>
+    <w:lsdException w:name="toc 8" w:semiHidden="1" w:uiPriority="39" w:unhideWhenUsed="1"/>
+    <w:lsdException w:name="toc 9" w:semiHidden="1" w:uiPriority="39" w:unhideWhenUsed="1"/>
+    <w:lsdException w:name="Normal Indent" w:semiHidden="1" w:unhideWhenUsed="1"/>
+    <w:lsdException w:name="footnote text" w:semiHidden="1" w:unhideWhenUsed="1"/>
+    <w:lsdException w:name="annotation text" w:semiHidden="1" w:unhideWhenUsed="1"/>
+    <w:lsdException w:name="header" w:semiHidden="1" w:unhideWhenUsed="1"/>
+    <w:lsdException w:name="footer" w:semiHidden="1" w:unhideWhenUsed="1"/>
+    <w:lsdException w:name="index heading" w:semiHidden="1" w:unhideWhenUsed="1"/>
+    <w:lsdException w:name="caption" w:semiHidden="1" w:uiPriority="35" w:unhideWhenUsed="1" w:qFormat="1"/>
+    <w:lsdException w:name="table of figures" w:semiHidden="1" w:unhideWhenUsed="1"/>
+    <w:lsdException w:name="envelope address" w:semiHidden="1" w:unhideWhenUsed="1"/>
+    <w:lsdException w:name="envelope return" w:semiHidden="1" w:unhideWhenUsed="1"/>
+    <w:lsdException w:name="footnote reference" w:semiHidden="1" w:unhideWhenUsed="1"/>
+    <w:lsdException w:name="annotation reference" w:semiHidden="1" w:unhideWhenUsed="1"/>
+    <w:lsdException w:name="line number" w:semiHidden="1" w:unhideWhenUsed="1"/>
+    <w:lsdException w:name="page number" w:semiHidden="1" w:unhideWhenUsed="1"/>
+    <w:lsdException w:name="endnote reference" w:semiHidden="1" w:unhideWhenUsed="1"/>
+    <w:lsdException w:name="endnote text" w:semiHidden="1" w:unhideWhenUsed="1"/>
+    <w:lsdException w:name="table of authorities" w:semiHidden="1" w:unhideWhenUsed="1"/>
+    <w:lsdException w:name="macro" w:semiHidden="1" w:unhideWhenUsed="1"/>
+    <w:lsdException w:name="toa heading" w:semiHidden="1" w:unhideWhenUsed="1"/>
+    <w:lsdException w:name="List" w:semiHidden="1" w:unhideWhenUsed="1"/>
+    <w:lsdException w:name="List Bullet" w:semiHidden="1" w:unhideWhenUsed="1"/>
+    <w:lsdException w:name="List Number" w:semiHidden="1" w:unhideWhenUsed="1"/>
+    <w:lsdException w:name="List 2" w:semiHidden="1" w:unhideWhenUsed="1"/>
+    <w:lsdException w:name="List 3" w:semiHidden="1" w:unhideWhenUsed="1"/>
+    <w:lsdException w:name="List 4" w:semiHidden="1" w:unhideWhenUsed="1"/>
+    <w:lsdException w:name="List 5" w:semiHidden="1" w:unhideWhenUsed="1"/>
+    <w:lsdException w:name="List Bullet 2" w:semiHidden="1" w:unhideWhenUsed="1"/>
+    <w:lsdException w:name="List Bullet 3" w:semiHidden="1" w:unhideWhenUsed="1"/>
+    <w:lsdException w:name="List Bullet 4" w:semiHidden="1" w:unhideWhenUsed="1"/>
+    <w:lsdException w:name="List Bullet 5" w:semiHidden="1" w:unhideWhenUsed="1"/>
+    <w:lsdException w:name="List Number 2" w:semiHidden="1" w:unhideWhenUsed="1"/>
+    <w:lsdException w:name="List Number 3" w:semiHidden="1" w:unhideWhenUsed="1"/>
+    <w:lsdException w:name="List Number 4" w:semiHidden="1" w:unhideWhenUsed="1"/>
+    <w:lsdException w:name="List Number 5" w:semiHidden="1" w:unhideWhenUsed="1"/>
+    <w:lsdException w:name="Title" w:uiPriority="10" w:qFormat="1"/>
+    <w:lsdException w:name="Closing" w:semiHidden="1" w:unhideWhenUsed="1"/>
+    <w:lsdException w:name="Signature" w:semiHidden="1" w:unhideWhenUsed="1"/>
+    <w:lsdException w:name="Default Paragraph Font" w:semiHidden="1" w:uiPriority="1" w:unhideWhenUsed="1"/>
+    <w:lsdException w:name="Body Text" w:semiHidden="1" w:unhideWhenUsed="1"/>
+    <w:lsdException w:name="Body Text Indent" w:semiHidden="1" w:unhideWhenUsed="1"/>
+    <w:lsdException w:name="List Continue" w:semiHidden="1" w:unhideWhenUsed="1"/>
+    <w:lsdException w:name="List Continue 2" w:semiHidden="1" w:unhideWhenUsed="1"/>
+    <w:lsdException w:name="List Continue 3" w:semiHidden="1" w:unhideWhenUsed="1"/>
+    <w:lsdException w:name="List Continue 4" w:semiHidden="1" w:unhideWhenUsed="1"/>
+    <w:lsdException w:name="List Continue 5" w:semiHidden="1" w:unhideWhenUsed="1"/>
+    <w:lsdException w:name="Message Header" w:semiHidden="1" w:unhideWhenUsed="1"/>
+    <w:lsdException w:name="Subtitle" w:uiPriority="11" w:qFormat="1"/>
+    <w:lsdException w:name="Salutation" w:semiHidden="1" w:unhideWhenUsed="1"/>
+    <w:lsdException w:name="Date" w:semiHidden="1" w:unhideWhenUsed="1"/>
+    <w:lsdException w:name="Body Text First Indent" w:semiHidden="1" w:unhideWhenUsed="1"/>
+    <w:lsdException w:name="Body Text First Indent 2" w:semiHidden="1" w:unhideWhenUsed="1"/>
+    <w:lsdException w:name="Note Heading" w:semiHidden="1" w:unhideWhenUsed="1"/>
+    <w:lsdException w:name="Body Text 2" w:semiHidden="1" w:unhideWhenUsed="1"/>
+    <w:lsdException w:name="Body Text 3" w:semiHidden="1" w:unhideWhenUsed="1"/>
+    <w:lsdException w:name="Body Text Indent 2" w:semiHidden="1" w:unhideWhenUsed="1"/>
+    <w:lsdException w:name="Body Text Indent 3" w:semiHidden="1" w:unhideWhenUsed="1"/>
+    <w:lsdException w:name="Block Text" w:semiHidden="1" w:unhideWhenUsed="1"/>
+    <w:lsdException w:name="Hyperlink" w:semiHidden="1" w:unhideWhenUsed="1"/>
+    <w:lsdException w:name="FollowedHyperlink" w:semiHidden="1" w:unhideWhenUsed="1"/>
+    <w:lsdException w:name="Strong" w:uiPriority="22" w:qFormat="1"/>
+    <w:lsdException w:name="Emphasis" w:uiPriority="20" w:qFormat="1"/>
+    <w:lsdException w:name="Document Map" w:semiHidden="1" w:unhideWhenUsed="1"/>
+    <w:lsdException w:name="Plain Text" w:semiHidden="1" w:unhideWhenUsed="1"/>
+    <w:lsdException w:name="E-mail Signature" w:semiHidden="1" w:unhideWhenUsed="1"/>
+    <w:lsdException w:name="HTML Top of Form" w:semiHidden="1" w:unhideWhenUsed="1"/>
+    <w:lsdException w:name="HTML Bottom of Form" w:semiHidden="1" w:unhideWhenUsed="1"/>
+    <w:lsdException w:name="Normal (Web)" w:semiHidden="1" w:unhideWhenUsed="1"/>
+    <w:lsdException w:name="HTML Acronym" w:semiHidden="1" w:unhideWhenUsed="1"/>
+    <w:lsdException w:name="HTML Address" w:semiHidden="1" w:unhideWhenUsed="1"/>
+    <w:lsdException w:name="HTML Cite" w:semiHidden="1" w:unhideWhenUsed="1"/>
+    <w:lsdException w:name="HTML Code" w:semiHidden="1" w:unhideWhenUsed="1"/>
+    <w:lsdException w:name="HTML Definition" w:semiHidden="1" w:unhideWhenUsed="1"/>
+    <w:lsdException w:name="HTML Keyboard" w:semiHidden="1" w:unhideWhenUsed="1"/>
+    <w:lsdException w:name="HTML Preformatted" w:semiHidden="1" w:unhideWhenUsed="1"/>
+    <w:lsdException w:name="HTML Sample" w:semiHidden="1" w:unhideWhenUsed="1"/>
+    <w:lsdException w:name="HTML Typewriter" w:semiHidden="1" w:unhideWhenUsed="1"/>
+    <w:lsdException w:name="HTML Variable" w:semiHidden="1" w:unhideWhenUsed="1"/>
+    <w:lsdException w:name="Normal Table" w:semiHidden="1" w:unhideWhenUsed="1"/>
+    <w:lsdException w:name="annotation subject" w:semiHidden="1" w:unhideWhenUsed="1"/>
+    <w:lsdException w:name="No List" w:semiHidden="1" w:unhideWhenUsed="1"/>
+    <w:lsdException w:name="Outline List 1" w:semiHidden="1" w:unhideWhenUsed="1"/>
+    <w:lsdException w:name="Outline List 2" w:semiHidden="1" w:unhideWhenUsed="1"/>
+    <w:lsdException w:name="Outline List 3" w:semiHidden="1" w:unhideWhenUsed="1"/>
+    <w:lsdException w:name="Table Simple 1" w:semiHidden="1" w:unhideWhenUsed="1"/>
+    <w:lsdException w:name="Table Simple 2" w:semiHidden="1" w:unhideWhenUsed="1"/>
+    <w:lsdException w:name="Table Simple 3" w:semiHidden="1" w:unhideWhenUsed="1"/>
+    <w:lsdException w:name="Table Classic 1" w:semiHidden="1" w:unhideWhenUsed="1"/>
+    <w:lsdException w:name="Table Classic 2" w:semiHidden="1" w:unhideWhenUsed="1"/>
+    <w:lsdException w:name="Table Classic 3" w:semiHidden="1" w:unhideWhenUsed="1"/>
+    <w:lsdException w:name="Table Classic 4" w:semiHidden="1" w:unhideWhenUsed="1"/>
+    <w:lsdException w:name="Table Colorful 1" w:semiHidden="1" w:unhideWhenUsed="1"/>
+    <w:lsdException w:name="Table Colorful 2" w:semiHidden="1" w:unhideWhenUsed="1"/>
+    <w:lsdException w:name="Table Colorful 3" w:semiHidden="1" w:unhideWhenUsed="1"/>
+    <w:lsdException w:name="Table Columns 1" w:semiHidden="1" w:unhideWhenUsed="1"/>
+    <w:lsdException w:name="Table Columns 2" w:semiHidden="1" w:unhideWhenUsed="1"/>
+    <w:lsdException w:name="Table Columns 3" w:semiHidden="1" w:unhideWhenUsed="1"/>
+    <w:lsdException w:name="Table Columns 4" w:semiHidden="1" w:unhideWhenUsed="1"/>
+    <w:lsdException w:name="Table Columns 5" w:semiHidden="1" w:unhideWhenUsed="1"/>
+    <w:lsdException w:name="Table Grid 1" w:semiHidden="1" w:unhideWhenUsed="1"/>
+    <w:lsdException w:name="Table Grid 2" w:semiHidden="1" w:unhideWhenUsed="1"/>
+    <w:lsdException w:name="Table Grid 3" w:semiHidden="1" w:unhideWhenUsed="1"/>
+    <w:lsdException w:name="Table Grid 4" w:semiHidden="1" w:unhideWhenUsed="1"/>
+    <w:lsdException w:name="Table Grid 5" w:semiHidden="1" w:unhideWhenUsed="1"/>
+    <w:lsdException w:name="Table Grid 6" w:semiHidden="1" w:unhideWhenUsed="1"/>
+    <w:lsdException w:name="Table Grid 7" w:semiHidden="1" w:unhideWhenUsed="1"/>
+    <w:lsdException w:name="Table Grid 8" w:semiHidden="1" w:unhideWhenUsed="1"/>
+    <w:lsdException w:name="Table List 1" w:semiHidden="1" w:unhideWhenUsed="1"/>
+    <w:lsdException w:name="Table List 2" w:semiHidden="1" w:unhideWhenUsed="1"/>
+    <w:lsdException w:name="Table List 3" w:semiHidden="1" w:unhideWhenUsed="1"/>
+    <w:lsdException w:name="Table List 4" w:semiHidden="1" w:unhideWhenUsed="1"/>
+    <w:lsdException w:name="Table List 5" w:semiHidden="1" w:unhideWhenUsed="1"/>
+    <w:lsdException w:name="Table List 6" w:semiHidden="1" w:unhideWhenUsed="1"/>
+    <w:lsdException w:name="Table List 7" w:semiHidden="1" w:unhideWhenUsed="1"/>
+    <w:lsdException w:name="Table List 8" w:semiHidden="1" w:unhideWhenUsed="1"/>
+    <w:lsdException w:name="Table 3D effects 1" w:semiHidden="1" w:unhideWhenUsed="1"/>
+    <w:lsdException w:name="Table 3D effects 2" w:semiHidden="1" w:unhideWhenUsed="1"/>
+    <w:lsdException w:name="Table 3D effects 3" w:semiHidden="1" w:unhideWhenUsed="1"/>
+    <w:lsdException w:name="Table Contemporary" w:semiHidden="1" w:unhideWhenUsed="1"/>
+    <w:lsdException w:name="Table Elegant" w:semiHidden="1" w:unhideWhenUsed="1"/>
+    <w:lsdException w:name="Table Professional" w:semiHidden="1" w:unhideWhenUsed="1"/>
+    <w:lsdException w:name="Table Subtle 1" w:semiHidden="1" w:unhideWhenUsed="1"/>
+    <w:lsdException w:name="Table Subtle 2" w:semiHidden="1" w:unhideWhenUsed="1"/>
+    <w:lsdException w:name="Table Web 1" w:semiHidden="1" w:unhideWhenUsed="1"/>
+    <w:lsdException w:name="Table Web 2" w:semiHidden="1" w:unhideWhenUsed="1"/>
+    <w:lsdException w:name="Table Web 3" w:semiHidden="1" w:unhideWhenUsed="1"/>
+    <w:lsdException w:name="Balloon Text" w:semiHidden="1" w:unhideWhenUsed="1"/>
+    <w:lsdException w:name="Table Grid" w:uiPriority="59"/>
+    <w:lsdException w:name="Table Theme" w:semiHidden="1" w:unhideWhenUsed="1"/>
+    <w:lsdException w:name="Note Level 1" w:semiHidden="1" w:unhideWhenUsed="1"/>
+    <w:lsdException w:name="Note Level 2" w:semiHidden="1" w:unhideWhenUsed="1"/>
+    <w:lsdException w:name="Note Level 3" w:semiHidden="1" w:unhideWhenUsed="1"/>
+    <w:lsdException w:name="Note Level 4" w:semiHidden="1" w:unhideWhenUsed="1"/>
+    <w:lsdException w:name="Note Level 5" w:semiHidden="1" w:unhideWhenUsed="1"/>
+    <w:lsdException w:name="Note Level 6" w:semiHidden="1" w:unhideWhenUsed="1"/>
+    <w:lsdException w:name="Note Level 7" w:semiHidden="1" w:unhideWhenUsed="1"/>
+    <w:lsdException w:name="Note Level 8" w:semiHidden="1" w:unhideWhenUsed="1"/>
+    <w:lsdException w:name="Note Level 9" w:semiHidden="1" w:unhideWhenUsed="1"/>
+    <w:lsdException w:name="Placeholder Text" w:semiHidden="1"/>
+    <w:lsdException w:name="No Spacing" w:uiPriority="1" w:qFormat="1"/>
+    <w:lsdException w:name="Light Shading" w:uiPriority="60"/>
+    <w:lsdException w:name="Light List" w:uiPriority="61"/>
+    <w:lsdException w:name="Light Grid" w:uiPriority="62"/>
+    <w:lsdException w:name="Medium Shading 1" w:uiPriority="63"/>
+    <w:lsdException w:name="Medium Shading 2" w:uiPriority="64"/>
+    <w:lsdException w:name="Medium List 1" w:uiPriority="65"/>
+    <w:lsdException w:name="Medium List 2" w:uiPriority="66"/>
+    <w:lsdException w:name="Medium Grid 1" w:uiPriority="67"/>
+    <w:lsdException w:name="Medium Grid 2" w:uiPriority="68"/>
+    <w:lsdException w:name="Medium Grid 3" w:uiPriority="69"/>
+    <w:lsdException w:name="Dark List" w:uiPriority="70"/>
+    <w:lsdException w:name="Colorful Shading" w:uiPriority="71"/>
+    <w:lsdException w:name="Colorful List" w:uiPriority="72"/>
+    <w:lsdException w:name="Colorful Grid" w:uiPriority="73"/>
+    <w:lsdException w:name="Light Shading Accent 1" w:uiPriority="60"/>
+    <w:lsdException w:name="Light List Accent 1" w:uiPriority="61"/>
+    <w:lsdException w:name="Light Grid Accent 1" w:uiPriority="62"/>
+    <w:lsdException w:name="Medium Shading 1 Accent 1" w:uiPriority="63"/>
+    <w:lsdException w:name="Medium Shading 2 Accent 1" w:uiPriority="64"/>
+    <w:lsdException w:name="Medium List 1 Accent 1" w:uiPriority="65"/>
+    <w:lsdException w:name="Revision" w:semiHidden="1"/>
+    <w:lsdException w:name="List Paragraph" w:uiPriority="34" w:qFormat="1"/>
+    <w:lsdException w:name="Quote" w:uiPriority="29" w:qFormat="1"/>
+    <w:lsdException w:name="Intense Quote" w:uiPriority="30" w:qFormat="1"/>
+    <w:lsdException w:name="Medium List 2 Accent 1" w:uiPriority="66"/>
+    <w:lsdException w:name="Medium Grid 1 Accent 1" w:uiPriority="67"/>
+    <w:lsdException w:name="Medium Grid 2 Accent 1" w:uiPriority="68"/>
+    <w:lsdException w:name="Medium Grid 3 Accent 1" w:uiPriority="69"/>
+    <w:lsdException w:name="Dark List Accent 1" w:uiPriority="70"/>
+    <w:lsdException w:name="Colorful Shading Accent 1" w:uiPriority="71"/>
+    <w:lsdException w:name="Colorful List Accent 1" w:uiPriority="72"/>
+    <w:lsdException w:name="Colorful Grid Accent 1" w:uiPriority="73"/>
+    <w:lsdException w:name="Light Shading Accent 2" w:uiPriority="60"/>
+    <w:lsdException w:name="Light List Accent 2" w:uiPriority="61"/>
+    <w:lsdException w:name="Light Grid Accent 2" w:uiPriority="62"/>
+    <w:lsdException w:name="Medium Shading 1 Accent 2" w:uiPriority="63"/>
+    <w:lsdException w:name="Medium Shading 2 Accent 2" w:uiPriority="64"/>
+    <w:lsdException w:name="Medium List 1 Accent 2" w:uiPriority="65"/>
+    <w:lsdException w:name="Medium List 2 Accent 2" w:uiPriority="66"/>
+    <w:lsdException w:name="Medium Grid 1 Accent 2" w:uiPriority="67"/>
+    <w:lsdException w:name="Medium Grid 2 Accent 2" w:uiPriority="68"/>
+    <w:lsdException w:name="Medium Grid 3 Accent 2" w:uiPriority="69"/>
+    <w:lsdException w:name="Dark List Accent 2" w:uiPriority="70"/>
+    <w:lsdException w:name="Colorful Shading Accent 2" w:uiPriority="71"/>
+    <w:lsdException w:name="Colorful List Accent 2" w:uiPriority="72"/>
+    <w:lsdException w:name="Colorful Grid Accent 2" w:uiPriority="73"/>
+    <w:lsdException w:name="Light Shading Accent 3" w:uiPriority="60"/>
+    <w:lsdException w:name="Light List Accent 3" w:uiPriority="61"/>
+    <w:lsdException w:name="Light Grid Accent 3" w:uiPriority="62"/>
+    <w:lsdException w:name="Medium Shading 1 Accent 3" w:uiPriority="63"/>
+    <w:lsdException w:name="Medium Shading 2 Accent 3" w:uiPriority="64"/>
+    <w:lsdException w:name="Medium List 1 Accent 3" w:uiPriority="65"/>
+    <w:lsdException w:name="Medium List 2 Accent 3" w:uiPriority="66"/>
+    <w:lsdException w:name="Medium Grid 1 Accent 3" w:uiPriority="67"/>
+    <w:lsdException w:name="Medium Grid 2 Accent 3" w:uiPriority="68"/>
+    <w:lsdException w:name="Medium Grid 3 Accent 3" w:uiPriority="69"/>
+    <w:lsdException w:name="Dark List Accent 3" w:uiPriority="70"/>
+    <w:lsdException w:name="Colorful Shading Accent 3" w:uiPriority="71"/>
+    <w:lsdException w:name="Colorful List Accent 3" w:uiPriority="72"/>
+    <w:lsdException w:name="Colorful Grid Accent 3" w:uiPriority="73"/>
+    <w:lsdException w:name="Light Shading Accent 4" w:uiPriority="60"/>
+    <w:lsdException w:name="Light List Accent 4" w:uiPriority="61"/>
+    <w:lsdException w:name="Light Grid Accent 4" w:uiPriority="62"/>
+    <w:lsdException w:name="Medium Shading 1 Accent 4" w:uiPriority="63"/>
+    <w:lsdException w:name="Medium Shading 2 Accent 4" w:uiPriority="64"/>
+    <w:lsdException w:name="Medium List 1 Accent 4" w:uiPriority="65"/>
+    <w:lsdException w:name="Medium List 2 Accent 4" w:uiPriority="66"/>
+    <w:lsdException w:name="Medium Grid 1 Accent 4" w:uiPriority="67"/>
+    <w:lsdException w:name="Medium Grid 2 Accent 4" w:uiPriority="68"/>
+    <w:lsdException w:name="Medium Grid 3 Accent 4" w:uiPriority="69"/>
+    <w:lsdException w:name="Dark List Accent 4" w:uiPriority="70"/>
+    <w:lsdException w:name="Colorful Shading Accent 4" w:uiPriority="71"/>
+    <w:lsdException w:name="Colorful List Accent 4" w:uiPriority="72"/>
+    <w:lsdException w:name="Colorful Grid Accent 4" w:uiPriority="73"/>
+    <w:lsdException w:name="Light Shading Accent 5" w:uiPriority="60"/>
+    <w:lsdException w:name="Light List Accent 5" w:uiPriority="61"/>
+    <w:lsdException w:name="Light Grid Accent 5" w:uiPriority="62"/>
+    <w:lsdException w:name="Medium Shading 1 Accent 5" w:uiPriority="63"/>
+    <w:lsdException w:name="Medium Shading 2 Accent 5" w:uiPriority="64"/>
+    <w:lsdException w:name="Medium List 1 Accent 5" w:uiPriority="65"/>
+    <w:lsdException w:name="Medium List 2 Accent 5" w:uiPriority="66"/>
+    <w:lsdException w:name="Medium Grid 1 Accent 5" w:uiPriority="67"/>
+    <w:lsdException w:name="Medium Grid 2 Accent 5" w:uiPriority="68"/>
+    <w:lsdException w:name="Medium Grid 3 Accent 5" w:uiPriority="69"/>
+    <w:lsdException w:name="Dark List Accent 5" w:uiPriority="70"/>
+    <w:lsdException w:name="Colorful Shading Accent 5" w:uiPriority="71"/>
+    <w:lsdException w:name="Colorful List Accent 5" w:uiPriority="72"/>
+    <w:lsdException w:name="Colorful Grid Accent 5" w:uiPriority="73"/>
+    <w:lsdException w:name="Light Shading Accent 6" w:uiPriority="60"/>
+    <w:lsdException w:name="Light List Accent 6" w:uiPriority="61"/>
+    <w:lsdException w:name="Light Grid Accent 6" w:uiPriority="62"/>
+    <w:lsdException w:name="Medium Shading 1 Accent 6" w:uiPriority="63"/>
+    <w:lsdException w:name="Medium Shading 2 Accent 6" w:uiPriority="64"/>
+    <w:lsdException w:name="Medium List 1 Accent 6" w:uiPriority="65"/>
+    <w:lsdException w:name="Medium List 2 Accent 6" w:uiPriority="66"/>
+    <w:lsdException w:name="Medium Grid 1 Accent 6" w:uiPriority="67"/>
+    <w:lsdException w:name="Medium Grid 2 Accent 6" w:uiPriority="68"/>
+    <w:lsdException w:name="Medium Grid 3 Accent 6" w:uiPriority="69"/>
+    <w:lsdException w:name="Dark List Accent 6" w:uiPriority="70"/>
+    <w:lsdException w:name="Colorful Shading Accent 6" w:uiPriority="71"/>
+    <w:lsdException w:name="Colorful List Accent 6" w:uiPriority="72"/>
+    <w:lsdException w:name="Colorful Grid Accent 6" w:uiPriority="73"/>
+    <w:lsdException w:name="Subtle Emphasis" w:uiPriority="19" w:qFormat="1"/>
+    <w:lsdException w:name="Intense Emphasis" w:uiPriority="21" w:qFormat="1"/>
+    <w:lsdException w:name="Subtle Reference" w:uiPriority="31" w:qFormat="1"/>
+    <w:lsdException w:name="Intense Reference" w:uiPriority="32" w:qFormat="1"/>
+    <w:lsdException w:name="Book Title" w:uiPriority="33" w:qFormat="1"/>
+    <w:lsdException w:name="Bibliography" w:semiHidden="1" w:uiPriority="37" w:unhideWhenUsed="1"/>
+    <w:lsdException w:name="TOC Heading" w:semiHidden="1" w:uiPriority="39" w:unhideWhenUsed="1" w:qFormat="1"/>
+    <w:lsdException w:name="Plain Table 1" w:uiPriority="41"/>
+    <w:lsdException w:name="Plain Table 2" w:uiPriority="42"/>
+    <w:lsdException w:name="Plain Table 3" w:uiPriority="43"/>
+    <w:lsdException w:name="Plain Table 4" w:uiPriority="44"/>
+    <w:lsdException w:name="Plain Table 5" w:uiPriority="45"/>
+    <w:lsdException w:name="Grid Table Light" w:uiPriority="40"/>
+    <w:lsdException w:name="Grid Table 1 Light" w:uiPriority="46"/>
+    <w:lsdException w:name="Grid Table 2" w:uiPriority="47"/>
+    <w:lsdException w:name="Grid Table 3" w:uiPriority="48"/>
+    <w:lsdException w:name="Grid Table 4" w:uiPriority="49"/>
+    <w:lsdException w:name="Grid Table 5 Dark" w:uiPriority="50"/>
+    <w:lsdException w:name="Grid Table 6 Colorful" w:uiPriority="51"/>
+    <w:lsdException w:name="Grid Table 7 Colorful" w:uiPriority="52"/>
+    <w:lsdException w:name="Grid Table 1 Light Accent 1" w:uiPriority="46"/>
+    <w:lsdException w:name="Grid Table 2 Accent 1" w:uiPriority="47"/>
+    <w:lsdException w:name="Grid Table 3 Accent 1" w:uiPriority="48"/>
+    <w:lsdException w:name="Grid Table 4 Accent 1" w:uiPriority="49"/>
+    <w:lsdException w:name="Grid Table 5 Dark Accent 1" w:uiPriority="50"/>
+    <w:lsdException w:name="Grid Table 6 Colorful Accent 1" w:uiPriority="51"/>
+    <w:lsdException w:name="Grid Table 7 Colorful Accent 1" w:uiPriority="52"/>
+    <w:lsdException w:name="Grid Table 1 Light Accent 2" w:uiPriority="46"/>
+    <w:lsdException w:name="Grid Table 2 Accent 2" w:uiPriority="47"/>
+    <w:lsdException w:name="Grid Table 3 Accent 2" w:uiPriority="48"/>
+    <w:lsdException w:name="Grid Table 4 Accent 2" w:uiPriority="49"/>
+    <w:lsdException w:name="Grid Table 5 Dark Accent 2" w:uiPriority="50"/>
+    <w:lsdException w:name="Grid Table 6 Colorful Accent 2" w:uiPriority="51"/>
+    <w:lsdException w:name="Grid Table 7 Colorful Accent 2" w:uiPriority="52"/>
+    <w:lsdException w:name="Grid Table 1 Light Accent 3" w:uiPriority="46"/>
+    <w:lsdException w:name="Grid Table 2 Accent 3" w:uiPriority="47"/>
+    <w:lsdException w:name="Grid Table 3 Accent 3" w:uiPriority="48"/>
+    <w:lsdException w:name="Grid Table 4 Accent 3" w:uiPriority="49"/>
+    <w:lsdException w:name="Grid Table 5 Dark Accent 3" w:uiPriority="50"/>
+    <w:lsdException w:name="Grid Table 6 Colorful Accent 3" w:uiPriority="51"/>
+    <w:lsdException w:name="Grid Table 7 Colorful Accent 3" w:uiPriority="52"/>
+    <w:lsdException w:name="Grid Table 1 Light Accent 4" w:uiPriority="46"/>
+    <w:lsdException w:name="Grid Table 2 Accent 4" w:uiPriority="47"/>
+    <w:lsdException w:name="Grid Table 3 Accent 4" w:uiPriority="48"/>
+    <w:lsdException w:name="Grid Table 4 Accent 4" w:uiPriority="49"/>
+    <w:lsdException w:name="Grid Table 5 Dark Accent 4" w:uiPriority="50"/>
+    <w:lsdException w:name="Grid Table 6 Colorful Accent 4" w:uiPriority="51"/>
+    <w:lsdException w:name="Grid Table 7 Colorful Accent 4" w:uiPriority="52"/>
+    <w:lsdException w:name="Grid Table 1 Light Accent 5" w:uiPriority="46"/>
+    <w:lsdException w:name="Grid Table 2 Accent 5" w:uiPriority="47"/>
+    <w:lsdException w:name="Grid Table 3 Accent 5" w:uiPriority="48"/>
+    <w:lsdException w:name="Grid Table 4 Accent 5" w:uiPriority="49"/>
+    <w:lsdException w:name="Grid Table 5 Dark Accent 5" w:uiPriority="50"/>
+    <w:lsdException w:name="Grid Table 6 Colorful Accent 5" w:uiPriority="51"/>
+    <w:lsdException w:name="Grid Table 7 Colorful Accent 5" w:uiPriority="52"/>
+    <w:lsdException w:name="Grid Table 1 Light Accent 6" w:uiPriority="46"/>
+    <w:lsdException w:name="Grid Table 2 Accent 6" w:uiPriority="47"/>
+    <w:lsdException w:name="Grid Table 3 Accent 6" w:uiPriority="48"/>
+    <w:lsdException w:name="Grid Table 4 Accent 6" w:uiPriority="49"/>
+    <w:lsdException w:name="Grid Table 5 Dark Accent 6" w:uiPriority="50"/>
+    <w:lsdException w:name="Grid Table 6 Colorful Accent 6" w:uiPriority="51"/>
+    <w:lsdException w:name="Grid Table 7 Colorful Accent 6" w:uiPriority="52"/>
+    <w:lsdException w:name="List Table 1 Light" w:uiPriority="46"/>
+    <w:lsdException w:name="List Table 2" w:uiPriority="47"/>
+    <w:lsdException w:name="List Table 3" w:uiPriority="48"/>
+    <w:lsdException w:name="List Table 4" w:uiPriority="49"/>
+    <w:lsdException w:name="List Table 5 Dark" w:uiPriority="50"/>
+    <w:lsdException w:name="List Table 6 Colorful" w:uiPriority="51"/>
+    <w:lsdException w:name="List Table 7 Colorful" w:uiPriority="52"/>
+    <w:lsdException w:name="List Table 1 Light Accent 1" w:uiPriority="46"/>
+    <w:lsdException w:name="List Table 2 Accent 1" w:uiPriority="47"/>
+    <w:lsdException w:name="List Table 3 Accent 1" w:uiPriority="48"/>
+    <w:lsdException w:name="List Table 4 Accent 1" w:uiPriority="49"/>
+    <w:lsdException w:name="List Table 5 Dark Accent 1" w:uiPriority="50"/>
+    <w:lsdException w:name="List Table 6 Colorful Accent 1" w:uiPriority="51"/>
+    <w:lsdException w:name="List Table 7 Colorful Accent 1" w:uiPriority="52"/>
+    <w:lsdException w:name="List Table 1 Light Accent 2" w:uiPriority="46"/>
+    <w:lsdException w:name="List Table 2 Accent 2" w:uiPriority="47"/>
+    <w:lsdException w:name="List Table 3 Accent 2" w:uiPriority="48"/>
+    <w:lsdException w:name="List Table 4 Accent 2" w:uiPriority="49"/>
+    <w:lsdException w:name="List Table 5 Dark Accent 2" w:uiPriority="50"/>
+    <w:lsdException w:name="List Table 6 Colorful Accent 2" w:uiPriority="51"/>
+    <w:lsdException w:name="List Table 7 Colorful Accent 2" w:uiPriority="52"/>
+    <w:lsdException w:name="List Table 1 Light Accent 3" w:uiPriority="46"/>
+    <w:lsdException w:name="List Table 2 Accent 3" w:uiPriority="47"/>
+    <w:lsdException w:name="List Table 3 Accent 3" w:uiPriority="48"/>
+    <w:lsdException w:name="List Table 4 Accent 3" w:uiPriority="49"/>
+    <w:lsdException w:name="List Table 5 Dark Accent 3" w:uiPriority="50"/>
+    <w:lsdException w:name="List Table 6 Colorful Accent 3" w:uiPriority="51"/>
+    <w:lsdException w:name="List Table 7 Colorful Accent 3" w:uiPriority="52"/>
+    <w:lsdException w:name="List Table 1 Light Accent 4" w:uiPriority="46"/>
+    <w:lsdException w:name="List Table 2 Accent 4" w:uiPriority="47"/>
+    <w:lsdException w:name="List Table 3 Accent 4" w:uiPriority="48"/>
+    <w:lsdException w:name="List Table 4 Accent 4" w:uiPriority="49"/>
+    <w:lsdException w:name="List Table 5 Dark Accent 4" w:uiPriority="50"/>
+    <w:lsdException w:name="List Table 6 Colorful Accent 4" w:uiPriority="51"/>
+    <w:lsdException w:name="List Table 7 Colorful Accent 4" w:uiPriority="52"/>
+    <w:lsdException w:name="List Table 1 Light Accent 5" w:uiPriority="46"/>
+    <w:lsdException w:name="List Table 2 Accent 5" w:uiPriority="47"/>
+    <w:lsdException w:name="List Table 3 Accent 5" w:uiPriority="48"/>
+    <w:lsdException w:name="List Table 4 Accent 5" w:uiPriority="49"/>
+    <w:lsdException w:name="List Table 5 Dark Accent 5" w:uiPriority="50"/>
+    <w:lsdException w:name="List Table 6 Colorful Accent 5" w:uiPriority="51"/>
+    <w:lsdException w:name="List Table 7 Colorful Accent 5" w:uiPriority="52"/>
+    <w:lsdException w:name="List Table 1 Light Accent 6" w:uiPriority="46"/>
+    <w:lsdException w:name="List Table 2 Accent 6" w:uiPriority="47"/>
+    <w:lsdException w:name="List Table 3 Accent 6" w:uiPriority="48"/>
+    <w:lsdException w:name="List Table 4 Accent 6" w:uiPriority="49"/>
+    <w:lsdException w:name="List Table 5 Dark Accent 6" w:uiPriority="50"/>
+    <w:lsdException w:name="List Table 6 Colorful Accent 6" w:uiPriority="51"/>
+    <w:lsdException w:name="List Table 7 Colorful Accent 6" w:uiPriority="52"/>
   </w:latentStyles>
   <w:style w:type="paragraph" w:default="1" w:styleId="a">
     <w:name w:val="Normal"/>
@@ -6277,6 +6576,7 @@
   <w:style w:type="character" w:default="1" w:styleId="a0">
     <w:name w:val="Default Paragraph Font"/>
     <w:uiPriority w:val="1"/>
+    <w:semiHidden/>
     <w:unhideWhenUsed/>
   </w:style>
   <w:style w:type="table" w:default="1" w:styleId="a1">
@@ -6360,6 +6660,7 @@
     <w:uiPriority w:val="59"/>
     <w:rsid w:val="00DA1C7E"/>
     <w:tblPr>
+      <w:tblInd w:w="0" w:type="dxa"/>
       <w:tblBorders>
         <w:top w:val="single" w:sz="4" w:space="0" w:color="auto"/>
         <w:left w:val="single" w:sz="4" w:space="0" w:color="auto"/>
@@ -6368,304 +6669,12 @@
         <w:insideH w:val="single" w:sz="4" w:space="0" w:color="auto"/>
         <w:insideV w:val="single" w:sz="4" w:space="0" w:color="auto"/>
       </w:tblBorders>
-    </w:tblPr>
-  </w:style>
-  <w:style w:type="paragraph" w:styleId="a9">
-    <w:name w:val="Balloon Text"/>
-    <w:basedOn w:val="a"/>
-    <w:link w:val="aa"/>
-    <w:uiPriority w:val="99"/>
-    <w:semiHidden/>
-    <w:unhideWhenUsed/>
-    <w:rsid w:val="004976CE"/>
-    <w:rPr>
-      <w:rFonts w:asciiTheme="majorHAnsi" w:eastAsiaTheme="majorEastAsia" w:hAnsiTheme="majorHAnsi" w:cstheme="majorBidi"/>
-      <w:sz w:val="18"/>
-      <w:szCs w:val="18"/>
-    </w:rPr>
-  </w:style>
-  <w:style w:type="character" w:customStyle="1" w:styleId="aa">
-    <w:name w:val="吹き出し (文字)"/>
-    <w:basedOn w:val="a0"/>
-    <w:link w:val="a9"/>
-    <w:uiPriority w:val="99"/>
-    <w:semiHidden/>
-    <w:rsid w:val="004976CE"/>
-    <w:rPr>
-      <w:rFonts w:asciiTheme="majorHAnsi" w:eastAsiaTheme="majorEastAsia" w:hAnsiTheme="majorHAnsi" w:cstheme="majorBidi"/>
-      <w:sz w:val="18"/>
-      <w:szCs w:val="18"/>
-    </w:rPr>
-  </w:style>
-  <w:style w:type="character" w:styleId="ab">
-    <w:name w:val="Hyperlink"/>
-    <w:basedOn w:val="a0"/>
-    <w:uiPriority w:val="99"/>
-    <w:unhideWhenUsed/>
-    <w:rsid w:val="00BA0828"/>
-    <w:rPr>
-      <w:color w:val="0000FF" w:themeColor="hyperlink"/>
-      <w:u w:val="single"/>
-    </w:rPr>
-  </w:style>
-</w:styles>
-</file>
-
-<file path=word/stylesWithEffects.xml><?xml version="1.0" encoding="utf-8"?>
-<w:styles xmlns:wpc="http://schemas.microsoft.com/office/word/2010/wordprocessingCanvas" xmlns:mc="http://schemas.openxmlformats.org/markup-compatibility/2006" xmlns:o="urn:schemas-microsoft-com:office:office" xmlns:r="http://schemas.openxmlformats.org/officeDocument/2006/relationships" xmlns:m="http://schemas.openxmlformats.org/officeDocument/2006/math" xmlns:v="urn:schemas-microsoft-com:vml" xmlns:wp14="http://schemas.microsoft.com/office/word/2010/wordprocessingDrawing" xmlns:wp="http://schemas.openxmlformats.org/drawingml/2006/wordprocessingDrawing" xmlns:w10="urn:schemas-microsoft-com:office:word" xmlns:w="http://schemas.openxmlformats.org/wordprocessingml/2006/main" xmlns:w14="http://schemas.microsoft.com/office/word/2010/wordml" xmlns:wpg="http://schemas.microsoft.com/office/word/2010/wordprocessingGroup" xmlns:wpi="http://schemas.microsoft.com/office/word/2010/wordprocessingInk" xmlns:wne="http://schemas.microsoft.com/office/word/2006/wordml" xmlns:wps="http://schemas.microsoft.com/office/word/2010/wordprocessingShape" mc:Ignorable="w14 wp14">
-  <w:docDefaults>
-    <w:rPrDefault>
-      <w:rPr>
-        <w:rFonts w:asciiTheme="minorHAnsi" w:eastAsiaTheme="minorEastAsia" w:hAnsiTheme="minorHAnsi" w:cstheme="minorBidi"/>
-        <w:kern w:val="2"/>
-        <w:sz w:val="21"/>
-        <w:szCs w:val="22"/>
-        <w:lang w:val="en-US" w:eastAsia="ja-JP" w:bidi="ar-SA"/>
-      </w:rPr>
-    </w:rPrDefault>
-    <w:pPrDefault/>
-  </w:docDefaults>
-  <w:latentStyles w:defLockedState="0" w:defUIPriority="99" w:defSemiHidden="1" w:defUnhideWhenUsed="1" w:defQFormat="0" w:count="267">
-    <w:lsdException w:name="Normal" w:semiHidden="0" w:uiPriority="0" w:unhideWhenUsed="0" w:qFormat="1"/>
-    <w:lsdException w:name="heading 1" w:semiHidden="0" w:uiPriority="9" w:unhideWhenUsed="0" w:qFormat="1"/>
-    <w:lsdException w:name="heading 2" w:uiPriority="9" w:qFormat="1"/>
-    <w:lsdException w:name="heading 3" w:uiPriority="9" w:qFormat="1"/>
-    <w:lsdException w:name="heading 4" w:uiPriority="9" w:qFormat="1"/>
-    <w:lsdException w:name="heading 5" w:uiPriority="9" w:qFormat="1"/>
-    <w:lsdException w:name="heading 6" w:uiPriority="9" w:qFormat="1"/>
-    <w:lsdException w:name="heading 7" w:uiPriority="9" w:qFormat="1"/>
-    <w:lsdException w:name="heading 8" w:uiPriority="9" w:qFormat="1"/>
-    <w:lsdException w:name="heading 9" w:uiPriority="9" w:qFormat="1"/>
-    <w:lsdException w:name="toc 1" w:uiPriority="39"/>
-    <w:lsdException w:name="toc 2" w:uiPriority="39"/>
-    <w:lsdException w:name="toc 3" w:uiPriority="39"/>
-    <w:lsdException w:name="toc 4" w:uiPriority="39"/>
-    <w:lsdException w:name="toc 5" w:uiPriority="39"/>
-    <w:lsdException w:name="toc 6" w:uiPriority="39"/>
-    <w:lsdException w:name="toc 7" w:uiPriority="39"/>
-    <w:lsdException w:name="toc 8" w:uiPriority="39"/>
-    <w:lsdException w:name="toc 9" w:uiPriority="39"/>
-    <w:lsdException w:name="caption" w:uiPriority="35" w:qFormat="1"/>
-    <w:lsdException w:name="Title" w:semiHidden="0" w:uiPriority="10" w:unhideWhenUsed="0" w:qFormat="1"/>
-    <w:lsdException w:name="Default Paragraph Font" w:uiPriority="1"/>
-    <w:lsdException w:name="Subtitle" w:semiHidden="0" w:uiPriority="11" w:unhideWhenUsed="0" w:qFormat="1"/>
-    <w:lsdException w:name="Strong" w:semiHidden="0" w:uiPriority="22" w:unhideWhenUsed="0" w:qFormat="1"/>
-    <w:lsdException w:name="Emphasis" w:semiHidden="0" w:uiPriority="20" w:unhideWhenUsed="0" w:qFormat="1"/>
-    <w:lsdException w:name="Table Grid" w:semiHidden="0" w:uiPriority="59" w:unhideWhenUsed="0"/>
-    <w:lsdException w:name="Placeholder Text" w:unhideWhenUsed="0"/>
-    <w:lsdException w:name="No Spacing" w:semiHidden="0" w:uiPriority="1" w:unhideWhenUsed="0" w:qFormat="1"/>
-    <w:lsdException w:name="Light Shading" w:semiHidden="0" w:uiPriority="60" w:unhideWhenUsed="0"/>
-    <w:lsdException w:name="Light List" w:semiHidden="0" w:uiPriority="61" w:unhideWhenUsed="0"/>
-    <w:lsdException w:name="Light Grid" w:semiHidden="0" w:uiPriority="62" w:unhideWhenUsed="0"/>
-    <w:lsdException w:name="Medium Shading 1" w:semiHidden="0" w:uiPriority="63" w:unhideWhenUsed="0"/>
-    <w:lsdException w:name="Medium Shading 2" w:semiHidden="0" w:uiPriority="64" w:unhideWhenUsed="0"/>
-    <w:lsdException w:name="Medium List 1" w:semiHidden="0" w:uiPriority="65" w:unhideWhenUsed="0"/>
-    <w:lsdException w:name="Medium List 2" w:semiHidden="0" w:uiPriority="66" w:unhideWhenUsed="0"/>
-    <w:lsdException w:name="Medium Grid 1" w:semiHidden="0" w:uiPriority="67" w:unhideWhenUsed="0"/>
-    <w:lsdException w:name="Medium Grid 2" w:semiHidden="0" w:uiPriority="68" w:unhideWhenUsed="0"/>
-    <w:lsdException w:name="Medium Grid 3" w:semiHidden="0" w:uiPriority="69" w:unhideWhenUsed="0"/>
-    <w:lsdException w:name="Dark List" w:semiHidden="0" w:uiPriority="70" w:unhideWhenUsed="0"/>
-    <w:lsdException w:name="Colorful Shading" w:semiHidden="0" w:uiPriority="71" w:unhideWhenUsed="0"/>
-    <w:lsdException w:name="Colorful List" w:semiHidden="0" w:uiPriority="72" w:unhideWhenUsed="0"/>
-    <w:lsdException w:name="Colorful Grid" w:semiHidden="0" w:uiPriority="73" w:unhideWhenUsed="0"/>
-    <w:lsdException w:name="Light Shading Accent 1" w:semiHidden="0" w:uiPriority="60" w:unhideWhenUsed="0"/>
-    <w:lsdException w:name="Light List Accent 1" w:semiHidden="0" w:uiPriority="61" w:unhideWhenUsed="0"/>
-    <w:lsdException w:name="Light Grid Accent 1" w:semiHidden="0" w:uiPriority="62" w:unhideWhenUsed="0"/>
-    <w:lsdException w:name="Medium Shading 1 Accent 1" w:semiHidden="0" w:uiPriority="63" w:unhideWhenUsed="0"/>
-    <w:lsdException w:name="Medium Shading 2 Accent 1" w:semiHidden="0" w:uiPriority="64" w:unhideWhenUsed="0"/>
-    <w:lsdException w:name="Medium List 1 Accent 1" w:semiHidden="0" w:uiPriority="65" w:unhideWhenUsed="0"/>
-    <w:lsdException w:name="Revision" w:unhideWhenUsed="0"/>
-    <w:lsdException w:name="List Paragraph" w:semiHidden="0" w:uiPriority="34" w:unhideWhenUsed="0" w:qFormat="1"/>
-    <w:lsdException w:name="Quote" w:semiHidden="0" w:uiPriority="29" w:unhideWhenUsed="0" w:qFormat="1"/>
-    <w:lsdException w:name="Intense Quote" w:semiHidden="0" w:uiPriority="30" w:unhideWhenUsed="0" w:qFormat="1"/>
-    <w:lsdException w:name="Medium List 2 Accent 1" w:semiHidden="0" w:uiPriority="66" w:unhideWhenUsed="0"/>
-    <w:lsdException w:name="Medium Grid 1 Accent 1" w:semiHidden="0" w:uiPriority="67" w:unhideWhenUsed="0"/>
-    <w:lsdException w:name="Medium Grid 2 Accent 1" w:semiHidden="0" w:uiPriority="68" w:unhideWhenUsed="0"/>
-    <w:lsdException w:name="Medium Grid 3 Accent 1" w:semiHidden="0" w:uiPriority="69" w:unhideWhenUsed="0"/>
-    <w:lsdException w:name="Dark List Accent 1" w:semiHidden="0" w:uiPriority="70" w:unhideWhenUsed="0"/>
-    <w:lsdException w:name="Colorful Shading Accent 1" w:semiHidden="0" w:uiPriority="71" w:unhideWhenUsed="0"/>
-    <w:lsdException w:name="Colorful List Accent 1" w:semiHidden="0" w:uiPriority="72" w:unhideWhenUsed="0"/>
-    <w:lsdException w:name="Colorful Grid Accent 1" w:semiHidden="0" w:uiPriority="73" w:unhideWhenUsed="0"/>
-    <w:lsdException w:name="Light Shading Accent 2" w:semiHidden="0" w:uiPriority="60" w:unhideWhenUsed="0"/>
-    <w:lsdException w:name="Light List Accent 2" w:semiHidden="0" w:uiPriority="61" w:unhideWhenUsed="0"/>
-    <w:lsdException w:name="Light Grid Accent 2" w:semiHidden="0" w:uiPriority="62" w:unhideWhenUsed="0"/>
-    <w:lsdException w:name="Medium Shading 1 Accent 2" w:semiHidden="0" w:uiPriority="63" w:unhideWhenUsed="0"/>
-    <w:lsdException w:name="Medium Shading 2 Accent 2" w:semiHidden="0" w:uiPriority="64" w:unhideWhenUsed="0"/>
-    <w:lsdException w:name="Medium List 1 Accent 2" w:semiHidden="0" w:uiPriority="65" w:unhideWhenUsed="0"/>
-    <w:lsdException w:name="Medium List 2 Accent 2" w:semiHidden="0" w:uiPriority="66" w:unhideWhenUsed="0"/>
-    <w:lsdException w:name="Medium Grid 1 Accent 2" w:semiHidden="0" w:uiPriority="67" w:unhideWhenUsed="0"/>
-    <w:lsdException w:name="Medium Grid 2 Accent 2" w:semiHidden="0" w:uiPriority="68" w:unhideWhenUsed="0"/>
-    <w:lsdException w:name="Medium Grid 3 Accent 2" w:semiHidden="0" w:uiPriority="69" w:unhideWhenUsed="0"/>
-    <w:lsdException w:name="Dark List Accent 2" w:semiHidden="0" w:uiPriority="70" w:unhideWhenUsed="0"/>
-    <w:lsdException w:name="Colorful Shading Accent 2" w:semiHidden="0" w:uiPriority="71" w:unhideWhenUsed="0"/>
-    <w:lsdException w:name="Colorful List Accent 2" w:semiHidden="0" w:uiPriority="72" w:unhideWhenUsed="0"/>
-    <w:lsdException w:name="Colorful Grid Accent 2" w:semiHidden="0" w:uiPriority="73" w:unhideWhenUsed="0"/>
-    <w:lsdException w:name="Light Shading Accent 3" w:semiHidden="0" w:uiPriority="60" w:unhideWhenUsed="0"/>
-    <w:lsdException w:name="Light List Accent 3" w:semiHidden="0" w:uiPriority="61" w:unhideWhenUsed="0"/>
-    <w:lsdException w:name="Light Grid Accent 3" w:semiHidden="0" w:uiPriority="62" w:unhideWhenUsed="0"/>
-    <w:lsdException w:name="Medium Shading 1 Accent 3" w:semiHidden="0" w:uiPriority="63" w:unhideWhenUsed="0"/>
-    <w:lsdException w:name="Medium Shading 2 Accent 3" w:semiHidden="0" w:uiPriority="64" w:unhideWhenUsed="0"/>
-    <w:lsdException w:name="Medium List 1 Accent 3" w:semiHidden="0" w:uiPriority="65" w:unhideWhenUsed="0"/>
-    <w:lsdException w:name="Medium List 2 Accent 3" w:semiHidden="0" w:uiPriority="66" w:unhideWhenUsed="0"/>
-    <w:lsdException w:name="Medium Grid 1 Accent 3" w:semiHidden="0" w:uiPriority="67" w:unhideWhenUsed="0"/>
-    <w:lsdException w:name="Medium Grid 2 Accent 3" w:semiHidden="0" w:uiPriority="68" w:unhideWhenUsed="0"/>
-    <w:lsdException w:name="Medium Grid 3 Accent 3" w:semiHidden="0" w:uiPriority="69" w:unhideWhenUsed="0"/>
-    <w:lsdException w:name="Dark List Accent 3" w:semiHidden="0" w:uiPriority="70" w:unhideWhenUsed="0"/>
-    <w:lsdException w:name="Colorful Shading Accent 3" w:semiHidden="0" w:uiPriority="71" w:unhideWhenUsed="0"/>
-    <w:lsdException w:name="Colorful List Accent 3" w:semiHidden="0" w:uiPriority="72" w:unhideWhenUsed="0"/>
-    <w:lsdException w:name="Colorful Grid Accent 3" w:semiHidden="0" w:uiPriority="73" w:unhideWhenUsed="0"/>
-    <w:lsdException w:name="Light Shading Accent 4" w:semiHidden="0" w:uiPriority="60" w:unhideWhenUsed="0"/>
-    <w:lsdException w:name="Light List Accent 4" w:semiHidden="0" w:uiPriority="61" w:unhideWhenUsed="0"/>
-    <w:lsdException w:name="Light Grid Accent 4" w:semiHidden="0" w:uiPriority="62" w:unhideWhenUsed="0"/>
-    <w:lsdException w:name="Medium Shading 1 Accent 4" w:semiHidden="0" w:uiPriority="63" w:unhideWhenUsed="0"/>
-    <w:lsdException w:name="Medium Shading 2 Accent 4" w:semiHidden="0" w:uiPriority="64" w:unhideWhenUsed="0"/>
-    <w:lsdException w:name="Medium List 1 Accent 4" w:semiHidden="0" w:uiPriority="65" w:unhideWhenUsed="0"/>
-    <w:lsdException w:name="Medium List 2 Accent 4" w:semiHidden="0" w:uiPriority="66" w:unhideWhenUsed="0"/>
-    <w:lsdException w:name="Medium Grid 1 Accent 4" w:semiHidden="0" w:uiPriority="67" w:unhideWhenUsed="0"/>
-    <w:lsdException w:name="Medium Grid 2 Accent 4" w:semiHidden="0" w:uiPriority="68" w:unhideWhenUsed="0"/>
-    <w:lsdException w:name="Medium Grid 3 Accent 4" w:semiHidden="0" w:uiPriority="69" w:unhideWhenUsed="0"/>
-    <w:lsdException w:name="Dark List Accent 4" w:semiHidden="0" w:uiPriority="70" w:unhideWhenUsed="0"/>
-    <w:lsdException w:name="Colorful Shading Accent 4" w:semiHidden="0" w:uiPriority="71" w:unhideWhenUsed="0"/>
-    <w:lsdException w:name="Colorful List Accent 4" w:semiHidden="0" w:uiPriority="72" w:unhideWhenUsed="0"/>
-    <w:lsdException w:name="Colorful Grid Accent 4" w:semiHidden="0" w:uiPriority="73" w:unhideWhenUsed="0"/>
-    <w:lsdException w:name="Light Shading Accent 5" w:semiHidden="0" w:uiPriority="60" w:unhideWhenUsed="0"/>
-    <w:lsdException w:name="Light List Accent 5" w:semiHidden="0" w:uiPriority="61" w:unhideWhenUsed="0"/>
-    <w:lsdException w:name="Light Grid Accent 5" w:semiHidden="0" w:uiPriority="62" w:unhideWhenUsed="0"/>
-    <w:lsdException w:name="Medium Shading 1 Accent 5" w:semiHidden="0" w:uiPriority="63" w:unhideWhenUsed="0"/>
-    <w:lsdException w:name="Medium Shading 2 Accent 5" w:semiHidden="0" w:uiPriority="64" w:unhideWhenUsed="0"/>
-    <w:lsdException w:name="Medium List 1 Accent 5" w:semiHidden="0" w:uiPriority="65" w:unhideWhenUsed="0"/>
-    <w:lsdException w:name="Medium List 2 Accent 5" w:semiHidden="0" w:uiPriority="66" w:unhideWhenUsed="0"/>
-    <w:lsdException w:name="Medium Grid 1 Accent 5" w:semiHidden="0" w:uiPriority="67" w:unhideWhenUsed="0"/>
-    <w:lsdException w:name="Medium Grid 2 Accent 5" w:semiHidden="0" w:uiPriority="68" w:unhideWhenUsed="0"/>
-    <w:lsdException w:name="Medium Grid 3 Accent 5" w:semiHidden="0" w:uiPriority="69" w:unhideWhenUsed="0"/>
-    <w:lsdException w:name="Dark List Accent 5" w:semiHidden="0" w:uiPriority="70" w:unhideWhenUsed="0"/>
-    <w:lsdException w:name="Colorful Shading Accent 5" w:semiHidden="0" w:uiPriority="71" w:unhideWhenUsed="0"/>
-    <w:lsdException w:name="Colorful List Accent 5" w:semiHidden="0" w:uiPriority="72" w:unhideWhenUsed="0"/>
-    <w:lsdException w:name="Colorful Grid Accent 5" w:semiHidden="0" w:uiPriority="73" w:unhideWhenUsed="0"/>
-    <w:lsdException w:name="Light Shading Accent 6" w:semiHidden="0" w:uiPriority="60" w:unhideWhenUsed="0"/>
-    <w:lsdException w:name="Light List Accent 6" w:semiHidden="0" w:uiPriority="61" w:unhideWhenUsed="0"/>
-    <w:lsdException w:name="Light Grid Accent 6" w:semiHidden="0" w:uiPriority="62" w:unhideWhenUsed="0"/>
-    <w:lsdException w:name="Medium Shading 1 Accent 6" w:semiHidden="0" w:uiPriority="63" w:unhideWhenUsed="0"/>
-    <w:lsdException w:name="Medium Shading 2 Accent 6" w:semiHidden="0" w:uiPriority="64" w:unhideWhenUsed="0"/>
-    <w:lsdException w:name="Medium List 1 Accent 6" w:semiHidden="0" w:uiPriority="65" w:unhideWhenUsed="0"/>
-    <w:lsdException w:name="Medium List 2 Accent 6" w:semiHidden="0" w:uiPriority="66" w:unhideWhenUsed="0"/>
-    <w:lsdException w:name="Medium Grid 1 Accent 6" w:semiHidden="0" w:uiPriority="67" w:unhideWhenUsed="0"/>
-    <w:lsdException w:name="Medium Grid 2 Accent 6" w:semiHidden="0" w:uiPriority="68" w:unhideWhenUsed="0"/>
-    <w:lsdException w:name="Medium Grid 3 Accent 6" w:semiHidden="0" w:uiPriority="69" w:unhideWhenUsed="0"/>
-    <w:lsdException w:name="Dark List Accent 6" w:semiHidden="0" w:uiPriority="70" w:unhideWhenUsed="0"/>
-    <w:lsdException w:name="Colorful Shading Accent 6" w:semiHidden="0" w:uiPriority="71" w:unhideWhenUsed="0"/>
-    <w:lsdException w:name="Colorful List Accent 6" w:semiHidden="0" w:uiPriority="72" w:unhideWhenUsed="0"/>
-    <w:lsdException w:name="Colorful Grid Accent 6" w:semiHidden="0" w:uiPriority="73" w:unhideWhenUsed="0"/>
-    <w:lsdException w:name="Subtle Emphasis" w:semiHidden="0" w:uiPriority="19" w:unhideWhenUsed="0" w:qFormat="1"/>
-    <w:lsdException w:name="Intense Emphasis" w:semiHidden="0" w:uiPriority="21" w:unhideWhenUsed="0" w:qFormat="1"/>
-    <w:lsdException w:name="Subtle Reference" w:semiHidden="0" w:uiPriority="31" w:unhideWhenUsed="0" w:qFormat="1"/>
-    <w:lsdException w:name="Intense Reference" w:semiHidden="0" w:uiPriority="32" w:unhideWhenUsed="0" w:qFormat="1"/>
-    <w:lsdException w:name="Book Title" w:semiHidden="0" w:uiPriority="33" w:unhideWhenUsed="0" w:qFormat="1"/>
-    <w:lsdException w:name="Bibliography" w:uiPriority="37"/>
-    <w:lsdException w:name="TOC Heading" w:uiPriority="39" w:qFormat="1"/>
-  </w:latentStyles>
-  <w:style w:type="paragraph" w:default="1" w:styleId="a">
-    <w:name w:val="Normal"/>
-    <w:qFormat/>
-    <w:pPr>
-      <w:widowControl w:val="0"/>
-      <w:jc w:val="both"/>
-    </w:pPr>
-  </w:style>
-  <w:style w:type="character" w:default="1" w:styleId="a0">
-    <w:name w:val="Default Paragraph Font"/>
-    <w:uiPriority w:val="1"/>
-    <w:unhideWhenUsed/>
-  </w:style>
-  <w:style w:type="table" w:default="1" w:styleId="a1">
-    <w:name w:val="Normal Table"/>
-    <w:uiPriority w:val="99"/>
-    <w:semiHidden/>
-    <w:unhideWhenUsed/>
-    <w:tblPr>
-      <w:tblInd w:w="0" w:type="dxa"/>
       <w:tblCellMar>
         <w:top w:w="0" w:type="dxa"/>
         <w:left w:w="108" w:type="dxa"/>
         <w:bottom w:w="0" w:type="dxa"/>
         <w:right w:w="108" w:type="dxa"/>
       </w:tblCellMar>
-    </w:tblPr>
-  </w:style>
-  <w:style w:type="numbering" w:default="1" w:styleId="a2">
-    <w:name w:val="No List"/>
-    <w:uiPriority w:val="99"/>
-    <w:semiHidden/>
-    <w:unhideWhenUsed/>
-  </w:style>
-  <w:style w:type="paragraph" w:styleId="a3">
-    <w:name w:val="header"/>
-    <w:basedOn w:val="a"/>
-    <w:link w:val="a4"/>
-    <w:uiPriority w:val="99"/>
-    <w:unhideWhenUsed/>
-    <w:rsid w:val="00CF75C0"/>
-    <w:pPr>
-      <w:tabs>
-        <w:tab w:val="center" w:pos="4252"/>
-        <w:tab w:val="right" w:pos="8504"/>
-      </w:tabs>
-      <w:snapToGrid w:val="0"/>
-    </w:pPr>
-  </w:style>
-  <w:style w:type="character" w:customStyle="1" w:styleId="a4">
-    <w:name w:val="ヘッダー (文字)"/>
-    <w:basedOn w:val="a0"/>
-    <w:link w:val="a3"/>
-    <w:uiPriority w:val="99"/>
-    <w:rsid w:val="00CF75C0"/>
-  </w:style>
-  <w:style w:type="paragraph" w:styleId="a5">
-    <w:name w:val="footer"/>
-    <w:basedOn w:val="a"/>
-    <w:link w:val="a6"/>
-    <w:uiPriority w:val="99"/>
-    <w:unhideWhenUsed/>
-    <w:rsid w:val="00CF75C0"/>
-    <w:pPr>
-      <w:tabs>
-        <w:tab w:val="center" w:pos="4252"/>
-        <w:tab w:val="right" w:pos="8504"/>
-      </w:tabs>
-      <w:snapToGrid w:val="0"/>
-    </w:pPr>
-  </w:style>
-  <w:style w:type="character" w:customStyle="1" w:styleId="a6">
-    <w:name w:val="フッター (文字)"/>
-    <w:basedOn w:val="a0"/>
-    <w:link w:val="a5"/>
-    <w:uiPriority w:val="99"/>
-    <w:rsid w:val="00CF75C0"/>
-  </w:style>
-  <w:style w:type="paragraph" w:styleId="a7">
-    <w:name w:val="List Paragraph"/>
-    <w:basedOn w:val="a"/>
-    <w:uiPriority w:val="34"/>
-    <w:qFormat/>
-    <w:rsid w:val="00CF75C0"/>
-    <w:pPr>
-      <w:ind w:leftChars="400" w:left="840"/>
-    </w:pPr>
-  </w:style>
-  <w:style w:type="table" w:styleId="a8">
-    <w:name w:val="Table Grid"/>
-    <w:basedOn w:val="a1"/>
-    <w:uiPriority w:val="59"/>
-    <w:rsid w:val="00DA1C7E"/>
-    <w:tblPr>
-      <w:tblBorders>
-        <w:top w:val="single" w:sz="4" w:space="0" w:color="auto"/>
-        <w:left w:val="single" w:sz="4" w:space="0" w:color="auto"/>
-        <w:bottom w:val="single" w:sz="4" w:space="0" w:color="auto"/>
-        <w:right w:val="single" w:sz="4" w:space="0" w:color="auto"/>
-        <w:insideH w:val="single" w:sz="4" w:space="0" w:color="auto"/>
-        <w:insideV w:val="single" w:sz="4" w:space="0" w:color="auto"/>
-      </w:tblBorders>
     </w:tblPr>
   </w:style>
   <w:style w:type="paragraph" w:styleId="a9">

</xml_diff>